<commit_message>
Analisi della situazione reale e ipotesi aggiuntive + Schema 3D
</commit_message>
<xml_diff>
--- a/progettazione_2/doc.docx
+++ b/progettazione_2/doc.docx
@@ -1,6 +1,6 @@
 
 <file path=word/document.xml><?xml version="1.0" encoding="utf-8"?>
-<w:document xmlns:ve="http://schemas.openxmlformats.org/markup-compatibility/2006" xmlns:o="urn:schemas-microsoft-com:office:office" xmlns:r="http://schemas.openxmlformats.org/officeDocument/2006/relationships" xmlns:m="http://schemas.openxmlformats.org/officeDocument/2006/math" xmlns:v="urn:schemas-microsoft-com:vml" xmlns:wp="http://schemas.openxmlformats.org/drawingml/2006/wordprocessingDrawing" xmlns:w10="urn:schemas-microsoft-com:office:word" xmlns:w="http://schemas.openxmlformats.org/wordprocessingml/2006/main" xmlns:wne="http://schemas.microsoft.com/office/word/2006/wordml">
+<w:document xmlns:wpc="http://schemas.microsoft.com/office/word/2010/wordprocessingCanvas" xmlns:cx="http://schemas.microsoft.com/office/drawing/2014/chartex" xmlns:mc="http://schemas.openxmlformats.org/markup-compatibility/2006" xmlns:o="urn:schemas-microsoft-com:office:office" xmlns:r="http://schemas.openxmlformats.org/officeDocument/2006/relationships" xmlns:m="http://schemas.openxmlformats.org/officeDocument/2006/math" xmlns:v="urn:schemas-microsoft-com:vml" xmlns:wp14="http://schemas.microsoft.com/office/word/2010/wordprocessingDrawing" xmlns:wp="http://schemas.openxmlformats.org/drawingml/2006/wordprocessingDrawing" xmlns:w10="urn:schemas-microsoft-com:office:word" xmlns:w="http://schemas.openxmlformats.org/wordprocessingml/2006/main" xmlns:w14="http://schemas.microsoft.com/office/word/2010/wordml" xmlns:w15="http://schemas.microsoft.com/office/word/2012/wordml" xmlns:w16se="http://schemas.microsoft.com/office/word/2015/wordml/symex" xmlns:wpg="http://schemas.microsoft.com/office/word/2010/wordprocessingGroup" xmlns:wpi="http://schemas.microsoft.com/office/word/2010/wordprocessingInk" xmlns:wne="http://schemas.microsoft.com/office/word/2006/wordml" xmlns:wps="http://schemas.microsoft.com/office/word/2010/wordprocessingShape" mc:Ignorable="w14 w15 w16se wp14">
   <w:body>
     <w:sdt>
       <w:sdtPr>
@@ -25,7 +25,7 @@
           <w:tblPr>
             <w:tblW w:w="5000" w:type="pct"/>
             <w:jc w:val="center"/>
-            <w:tblLook w:val="04A0"/>
+            <w:tblLook w:val="04A0" w:firstRow="1" w:lastRow="0" w:firstColumn="1" w:lastColumn="0" w:noHBand="0" w:noVBand="1"/>
           </w:tblPr>
           <w:tblGrid>
             <w:gridCol w:w="9854"/>
@@ -49,6 +49,7 @@
                 <w:dataBinding w:prefixMappings="xmlns:ns0='http://schemas.openxmlformats.org/officeDocument/2006/extended-properties'" w:xpath="/ns0:Properties[1]/ns0:Company[1]" w:storeItemID="{6668398D-A668-4E3E-A5EB-62B293D839F1}"/>
                 <w:text/>
               </w:sdtPr>
+              <w:sdtEndPr/>
               <w:sdtContent>
                 <w:tc>
                   <w:tcPr>
@@ -56,7 +57,7 @@
                   </w:tcPr>
                   <w:p>
                     <w:pPr>
-                      <w:pStyle w:val="Nessunaspaziatura"/>
+                      <w:pStyle w:val="NoSpacing"/>
                       <w:jc w:val="center"/>
                       <w:rPr>
                         <w:rFonts w:asciiTheme="majorHAnsi" w:eastAsiaTheme="majorEastAsia" w:hAnsiTheme="majorHAnsi" w:cstheme="majorBidi"/>
@@ -95,6 +96,7 @@
                 <w:dataBinding w:prefixMappings="xmlns:ns0='http://schemas.openxmlformats.org/package/2006/metadata/core-properties' xmlns:ns1='http://purl.org/dc/elements/1.1/'" w:xpath="/ns0:coreProperties[1]/ns1:title[1]" w:storeItemID="{6C3C8BC8-F283-45AE-878A-BAB7291924A1}"/>
                 <w:text/>
               </w:sdtPr>
+              <w:sdtEndPr/>
               <w:sdtContent>
                 <w:tc>
                   <w:tcPr>
@@ -106,7 +108,7 @@
                   </w:tcPr>
                   <w:p>
                     <w:pPr>
-                      <w:pStyle w:val="Nessunaspaziatura"/>
+                      <w:pStyle w:val="NoSpacing"/>
                       <w:jc w:val="center"/>
                       <w:rPr>
                         <w:rFonts w:asciiTheme="majorHAnsi" w:eastAsiaTheme="majorEastAsia" w:hAnsiTheme="majorHAnsi" w:cstheme="majorBidi"/>
@@ -147,6 +149,7 @@
                 <w:dataBinding w:prefixMappings="xmlns:ns0='http://schemas.openxmlformats.org/package/2006/metadata/core-properties' xmlns:ns1='http://purl.org/dc/elements/1.1/'" w:xpath="/ns0:coreProperties[1]/ns1:subject[1]" w:storeItemID="{6C3C8BC8-F283-45AE-878A-BAB7291924A1}"/>
                 <w:text/>
               </w:sdtPr>
+              <w:sdtEndPr/>
               <w:sdtContent>
                 <w:tc>
                   <w:tcPr>
@@ -158,7 +161,7 @@
                   </w:tcPr>
                   <w:p>
                     <w:pPr>
-                      <w:pStyle w:val="Nessunaspaziatura"/>
+                      <w:pStyle w:val="NoSpacing"/>
                       <w:jc w:val="center"/>
                       <w:rPr>
                         <w:rFonts w:asciiTheme="majorHAnsi" w:eastAsiaTheme="majorEastAsia" w:hAnsiTheme="majorHAnsi" w:cstheme="majorBidi"/>
@@ -166,34 +169,14 @@
                         <w:szCs w:val="44"/>
                       </w:rPr>
                     </w:pPr>
-                    <w:proofErr w:type="spellStart"/>
                     <w:r>
                       <w:rPr>
                         <w:rFonts w:asciiTheme="majorHAnsi" w:eastAsiaTheme="majorEastAsia" w:hAnsiTheme="majorHAnsi" w:cstheme="majorBidi"/>
                         <w:sz w:val="44"/>
                         <w:szCs w:val="44"/>
                       </w:rPr>
-                      <w:t>Ivascu</w:t>
+                      <w:t>Ivascu Adrian</w:t>
                     </w:r>
-                    <w:proofErr w:type="spellEnd"/>
-                    <w:r>
-                      <w:rPr>
-                        <w:rFonts w:asciiTheme="majorHAnsi" w:eastAsiaTheme="majorEastAsia" w:hAnsiTheme="majorHAnsi" w:cstheme="majorBidi"/>
-                        <w:sz w:val="44"/>
-                        <w:szCs w:val="44"/>
-                      </w:rPr>
-                      <w:t xml:space="preserve"> </w:t>
-                    </w:r>
-                    <w:proofErr w:type="spellStart"/>
-                    <w:r>
-                      <w:rPr>
-                        <w:rFonts w:asciiTheme="majorHAnsi" w:eastAsiaTheme="majorEastAsia" w:hAnsiTheme="majorHAnsi" w:cstheme="majorBidi"/>
-                        <w:sz w:val="44"/>
-                        <w:szCs w:val="44"/>
-                      </w:rPr>
-                      <w:t>Adrian</w:t>
-                    </w:r>
-                    <w:proofErr w:type="spellEnd"/>
                   </w:p>
                 </w:tc>
               </w:sdtContent>
@@ -211,7 +194,7 @@
               </w:tcPr>
               <w:p>
                 <w:pPr>
-                  <w:pStyle w:val="Nessunaspaziatura"/>
+                  <w:pStyle w:val="NoSpacing"/>
                   <w:jc w:val="center"/>
                 </w:pPr>
               </w:p>
@@ -236,6 +219,7 @@
                 <w:dataBinding w:prefixMappings="xmlns:ns0='http://schemas.openxmlformats.org/package/2006/metadata/core-properties' xmlns:ns1='http://purl.org/dc/elements/1.1/'" w:xpath="/ns0:coreProperties[1]/ns1:creator[1]" w:storeItemID="{6C3C8BC8-F283-45AE-878A-BAB7291924A1}"/>
                 <w:text/>
               </w:sdtPr>
+              <w:sdtEndPr/>
               <w:sdtContent>
                 <w:tc>
                   <w:tcPr>
@@ -244,7 +228,7 @@
                   </w:tcPr>
                   <w:p>
                     <w:pPr>
-                      <w:pStyle w:val="Nessunaspaziatura"/>
+                      <w:pStyle w:val="NoSpacing"/>
                       <w:jc w:val="center"/>
                       <w:rPr>
                         <w:b/>
@@ -276,9 +260,6 @@
                 </w:rPr>
                 <w:alias w:val="Data"/>
                 <w:id w:val="516659546"/>
-                <w:placeholder>
-                  <w:docPart w:val="47E331F358AA4BA3B937E05C54310AE7"/>
-                </w:placeholder>
                 <w:dataBinding w:prefixMappings="xmlns:ns0='http://schemas.microsoft.com/office/2006/coverPageProps'" w:xpath="/ns0:CoverPageProperties[1]/ns0:PublishDate[1]" w:storeItemID="{55AF091B-3C7A-41E3-B477-F2FDAA23CFDA}"/>
                 <w:date w:fullDate="2017-10-19T00:00:00Z">
                   <w:dateFormat w:val="dd/MM/yyyy"/>
@@ -287,6 +268,7 @@
                   <w:calendar w:val="gregorian"/>
                 </w:date>
               </w:sdtPr>
+              <w:sdtEndPr/>
               <w:sdtContent>
                 <w:tc>
                   <w:tcPr>
@@ -295,7 +277,7 @@
                   </w:tcPr>
                   <w:p>
                     <w:pPr>
-                      <w:pStyle w:val="Nessunaspaziatura"/>
+                      <w:pStyle w:val="NoSpacing"/>
                       <w:jc w:val="center"/>
                       <w:rPr>
                         <w:b/>
@@ -321,7 +303,7 @@
           <w:tblPr>
             <w:tblpPr w:leftFromText="187" w:rightFromText="187" w:horzAnchor="margin" w:tblpXSpec="center" w:tblpYSpec="bottom"/>
             <w:tblW w:w="5000" w:type="pct"/>
-            <w:tblLook w:val="04A0"/>
+            <w:tblLook w:val="04A0" w:firstRow="1" w:lastRow="0" w:firstColumn="1" w:lastColumn="0" w:noHBand="0" w:noVBand="1"/>
           </w:tblPr>
           <w:tblGrid>
             <w:gridCol w:w="9854"/>
@@ -335,6 +317,7 @@
                 <w:dataBinding w:prefixMappings="xmlns:ns0='http://schemas.microsoft.com/office/2006/coverPageProps'" w:xpath="/ns0:CoverPageProperties[1]/ns0:Abstract[1]" w:storeItemID="{55AF091B-3C7A-41E3-B477-F2FDAA23CFDA}"/>
                 <w:text/>
               </w:sdtPr>
+              <w:sdtEndPr/>
               <w:sdtContent>
                 <w:tc>
                   <w:tcPr>
@@ -342,7 +325,7 @@
                   </w:tcPr>
                   <w:p>
                     <w:pPr>
-                      <w:pStyle w:val="Nessunaspaziatura"/>
+                      <w:pStyle w:val="NoSpacing"/>
                     </w:pPr>
                     <w:r>
                       <w:t xml:space="preserve">     </w:t>
@@ -363,7 +346,7 @@
     </w:sdt>
     <w:p>
       <w:pPr>
-        <w:pStyle w:val="Titolo1"/>
+        <w:pStyle w:val="Heading1"/>
         <w:spacing w:line="240" w:lineRule="auto"/>
         <w:rPr>
           <w:sz w:val="40"/>
@@ -416,7 +399,19 @@
         <w:rPr>
           <w:sz w:val="28"/>
         </w:rPr>
-        <w:t>Gli uffici si occupano dei rapporti con  clienti e venditori  oltre che con i magazzini ( verifica delle giacenze, evasione degli ordini, ... ).</w:t>
+        <w:t>Gli uffici si occupano dei rapporti con  clienti e vendito</w:t>
+      </w:r>
+      <w:r>
+        <w:rPr>
+          <w:sz w:val="28"/>
+        </w:rPr>
+        <w:t>ri  oltre che con i magazzini (</w:t>
+      </w:r>
+      <w:r>
+        <w:rPr>
+          <w:sz w:val="28"/>
+        </w:rPr>
+        <w:t>verifica delle giacenze, evasione degli ordini, ... ).</w:t>
       </w:r>
     </w:p>
     <w:p>
@@ -460,24 +455,22 @@
           <w:sz w:val="28"/>
         </w:rPr>
       </w:pPr>
+      <w:r>
+        <w:rPr>
+          <w:sz w:val="28"/>
+        </w:rPr>
+        <w:t>S</w:t>
+      </w:r>
+      <w:r>
+        <w:rPr>
+          <w:sz w:val="28"/>
+        </w:rPr>
+        <w:t>viluppare:</w:t>
+      </w:r>
     </w:p>
     <w:p>
       <w:pPr>
-        <w:spacing w:line="240" w:lineRule="auto"/>
-        <w:rPr>
-          <w:sz w:val="28"/>
-        </w:rPr>
-      </w:pPr>
-      <w:r>
-        <w:rPr>
-          <w:sz w:val="28"/>
-        </w:rPr>
-        <w:t>sviluppare:</w:t>
-      </w:r>
-    </w:p>
-    <w:p>
-      <w:pPr>
-        <w:pStyle w:val="Paragrafoelenco"/>
+        <w:pStyle w:val="ListParagraph"/>
         <w:numPr>
           <w:ilvl w:val="0"/>
           <w:numId w:val="2"/>
@@ -496,7 +489,7 @@
     </w:p>
     <w:p>
       <w:pPr>
-        <w:pStyle w:val="Paragrafoelenco"/>
+        <w:pStyle w:val="ListParagraph"/>
         <w:numPr>
           <w:ilvl w:val="0"/>
           <w:numId w:val="2"/>
@@ -527,7 +520,7 @@
     </w:p>
     <w:p>
       <w:pPr>
-        <w:pStyle w:val="Paragrafoelenco"/>
+        <w:pStyle w:val="ListParagraph"/>
         <w:numPr>
           <w:ilvl w:val="0"/>
           <w:numId w:val="2"/>
@@ -544,6 +537,405 @@
         <w:t>Proporre  un piano di indirizzamento di tutta la rete.</w:t>
       </w:r>
     </w:p>
+    <w:p>
+      <w:pPr>
+        <w:spacing w:line="240" w:lineRule="auto"/>
+        <w:rPr>
+          <w:sz w:val="28"/>
+        </w:rPr>
+      </w:pPr>
+    </w:p>
+    <w:p>
+      <w:pPr>
+        <w:pStyle w:val="Heading1"/>
+        <w:rPr>
+          <w:sz w:val="32"/>
+          <w:szCs w:val="32"/>
+        </w:rPr>
+      </w:pPr>
+      <w:r>
+        <w:rPr>
+          <w:sz w:val="32"/>
+          <w:szCs w:val="32"/>
+        </w:rPr>
+        <w:t>Analisi della situazione reale</w:t>
+      </w:r>
+      <w:r>
+        <w:rPr>
+          <w:sz w:val="32"/>
+          <w:szCs w:val="32"/>
+        </w:rPr>
+        <w:t xml:space="preserve"> e ipotesi aggiuntive</w:t>
+      </w:r>
+    </w:p>
+    <w:p>
+      <w:pPr>
+        <w:rPr>
+          <w:sz w:val="28"/>
+        </w:rPr>
+      </w:pPr>
+      <w:r>
+        <w:rPr>
+          <w:sz w:val="28"/>
+        </w:rPr>
+        <w:t>Il nuovo supermercato (definito anche come punto di ve</w:t>
+      </w:r>
+      <w:r>
+        <w:rPr>
+          <w:sz w:val="28"/>
+        </w:rPr>
+        <w:t>ndita) è composto da 3 edifici.</w:t>
+      </w:r>
+    </w:p>
+    <w:p>
+      <w:pPr>
+        <w:rPr>
+          <w:sz w:val="28"/>
+        </w:rPr>
+      </w:pPr>
+      <w:r>
+        <w:rPr>
+          <w:sz w:val="28"/>
+        </w:rPr>
+        <w:t xml:space="preserve">Il primo edificio è composto da </w:t>
+      </w:r>
+      <w:r>
+        <w:rPr>
+          <w:sz w:val="28"/>
+        </w:rPr>
+        <w:t xml:space="preserve">una area di vendita </w:t>
+      </w:r>
+      <w:r>
+        <w:rPr>
+          <w:sz w:val="28"/>
+        </w:rPr>
+        <w:t xml:space="preserve">dove si trovano le casse. Il proprietario non ha </w:t>
+      </w:r>
+      <w:r>
+        <w:rPr>
+          <w:sz w:val="28"/>
+        </w:rPr>
+        <w:t>fornito</w:t>
+      </w:r>
+      <w:r>
+        <w:rPr>
+          <w:sz w:val="28"/>
+        </w:rPr>
+        <w:t xml:space="preserve"> le dimensioni del supermercato, ma tenendo conto delle dimensioni degli altri supermercati ci si può aspettare a</w:t>
+      </w:r>
+      <w:r>
+        <w:rPr>
+          <w:sz w:val="28"/>
+        </w:rPr>
+        <w:t xml:space="preserve"> circa 10 casse.</w:t>
+      </w:r>
+    </w:p>
+    <w:p>
+      <w:pPr>
+        <w:rPr>
+          <w:sz w:val="28"/>
+        </w:rPr>
+      </w:pPr>
+      <w:r>
+        <w:rPr>
+          <w:sz w:val="28"/>
+        </w:rPr>
+        <w:t xml:space="preserve">Nello stesso edificio </w:t>
+      </w:r>
+      <w:r>
+        <w:rPr>
+          <w:sz w:val="28"/>
+        </w:rPr>
+        <w:t xml:space="preserve">è presente anche </w:t>
+      </w:r>
+      <w:r>
+        <w:rPr>
+          <w:sz w:val="28"/>
+        </w:rPr>
+        <w:t>un</w:t>
+      </w:r>
+      <w:r>
+        <w:rPr>
+          <w:sz w:val="28"/>
+        </w:rPr>
+        <w:t xml:space="preserve"> ufficio per la gestione clienti</w:t>
+      </w:r>
+      <w:r>
+        <w:rPr>
+          <w:sz w:val="28"/>
+        </w:rPr>
+        <w:t xml:space="preserve"> fornito da 5 PC</w:t>
+      </w:r>
+      <w:r>
+        <w:rPr>
+          <w:sz w:val="28"/>
+        </w:rPr>
+        <w:t>, un ufficio per la gestione degli fornitori</w:t>
+      </w:r>
+      <w:r>
+        <w:rPr>
+          <w:sz w:val="28"/>
+        </w:rPr>
+        <w:t xml:space="preserve"> con 5 PC</w:t>
+      </w:r>
+      <w:r>
+        <w:rPr>
+          <w:sz w:val="28"/>
+        </w:rPr>
+        <w:t xml:space="preserve"> e un’altro ufficio per la gestione dei magazzini</w:t>
+      </w:r>
+      <w:r>
+        <w:rPr>
+          <w:sz w:val="28"/>
+        </w:rPr>
+        <w:t xml:space="preserve"> fornito da 2 PC</w:t>
+      </w:r>
+      <w:r>
+        <w:rPr>
+          <w:sz w:val="28"/>
+        </w:rPr>
+        <w:t>.</w:t>
+      </w:r>
+      <w:r>
+        <w:rPr>
+          <w:sz w:val="28"/>
+        </w:rPr>
+        <w:t xml:space="preserve"> Ogni ufficio avrà una stampante conessa in rete.</w:t>
+      </w:r>
+    </w:p>
+    <w:p>
+      <w:pPr>
+        <w:rPr>
+          <w:sz w:val="28"/>
+        </w:rPr>
+      </w:pPr>
+      <w:r>
+        <w:rPr>
+          <w:sz w:val="28"/>
+        </w:rPr>
+        <w:t>Nel primo edificio un PC fornirà il servizio web, sarà quindi visibile all’esterno, e un altro PC, per motivi di sicurezza, che fornirà un servizio interno di posta elettronica e quindi non sarà visibile all’esterno oppure usufruirà di un firewall.</w:t>
+      </w:r>
+    </w:p>
+    <w:p>
+      <w:pPr>
+        <w:rPr>
+          <w:sz w:val="28"/>
+        </w:rPr>
+      </w:pPr>
+      <w:r>
+        <w:rPr>
+          <w:sz w:val="28"/>
+        </w:rPr>
+        <w:lastRenderedPageBreak/>
+        <w:t>Il secondo e il terzo edificio, cioè i magazzini, saranno saranno dotati da 2 PC</w:t>
+      </w:r>
+      <w:r>
+        <w:rPr>
+          <w:sz w:val="28"/>
+        </w:rPr>
+        <w:t xml:space="preserve"> e una stampante ognuno,</w:t>
+      </w:r>
+      <w:r>
+        <w:rPr>
+          <w:sz w:val="28"/>
+        </w:rPr>
+        <w:t xml:space="preserve"> </w:t>
+      </w:r>
+      <w:r>
+        <w:rPr>
+          <w:sz w:val="28"/>
+        </w:rPr>
+        <w:t>collegati mediante una rete locale al primo edificio,</w:t>
+      </w:r>
+      <w:r>
+        <w:rPr>
+          <w:sz w:val="28"/>
+        </w:rPr>
+        <w:t xml:space="preserve"> e quindi </w:t>
+      </w:r>
+      <w:bookmarkStart w:id="0" w:name="_GoBack"/>
+      <w:bookmarkEnd w:id="0"/>
+      <w:r>
+        <w:rPr>
+          <w:sz w:val="28"/>
+        </w:rPr>
+        <w:t>a internet.</w:t>
+      </w:r>
+    </w:p>
+    <w:p>
+      <w:pPr>
+        <w:rPr>
+          <w:sz w:val="28"/>
+        </w:rPr>
+      </w:pPr>
+      <w:r>
+        <w:rPr>
+          <w:sz w:val="28"/>
+        </w:rPr>
+        <w:t>Per finire, nel primo edificio sarà un MC, un IC e un TC. Nei due magazzini ci sarà solo un IC e un TC.</w:t>
+      </w:r>
+    </w:p>
+    <w:p>
+      <w:pPr>
+        <w:rPr>
+          <w:sz w:val="28"/>
+        </w:rPr>
+      </w:pPr>
+      <w:r>
+        <w:rPr>
+          <w:sz w:val="28"/>
+        </w:rPr>
+        <w:t xml:space="preserve">Ogni PC </w:t>
+      </w:r>
+      <w:r>
+        <w:rPr>
+          <w:sz w:val="28"/>
+        </w:rPr>
+        <w:t>avrà a disposizione 2 TO, per raggioni di backup, e ogni ufficio avrà il 20% in più di TO.</w:t>
+      </w:r>
+    </w:p>
+    <w:p>
+      <w:pPr>
+        <w:rPr>
+          <w:sz w:val="28"/>
+        </w:rPr>
+      </w:pPr>
+    </w:p>
+    <w:p>
+      <w:pPr>
+        <w:pStyle w:val="Heading1"/>
+        <w:rPr>
+          <w:sz w:val="32"/>
+        </w:rPr>
+      </w:pPr>
+      <w:r>
+        <w:rPr>
+          <w:sz w:val="32"/>
+        </w:rPr>
+        <w:t>Rappresentazione 3D</w:t>
+      </w:r>
+    </w:p>
+    <w:p>
+      <w:r>
+        <w:pict>
+          <v:shapetype id="_x0000_t75" coordsize="21600,21600" o:spt="75" o:preferrelative="t" path="m@4@5l@4@11@9@11@9@5xe" filled="f" stroked="f">
+            <v:stroke joinstyle="miter"/>
+            <v:formulas>
+              <v:f eqn="if lineDrawn pixelLineWidth 0"/>
+              <v:f eqn="sum @0 1 0"/>
+              <v:f eqn="sum 0 0 @1"/>
+              <v:f eqn="prod @2 1 2"/>
+              <v:f eqn="prod @3 21600 pixelWidth"/>
+              <v:f eqn="prod @3 21600 pixelHeight"/>
+              <v:f eqn="sum @0 0 1"/>
+              <v:f eqn="prod @6 1 2"/>
+              <v:f eqn="prod @7 21600 pixelWidth"/>
+              <v:f eqn="sum @8 21600 0"/>
+              <v:f eqn="prod @7 21600 pixelHeight"/>
+              <v:f eqn="sum @10 21600 0"/>
+            </v:formulas>
+            <v:path o:extrusionok="f" gradientshapeok="t" o:connecttype="rect"/>
+            <o:lock v:ext="edit" aspectratio="t"/>
+          </v:shapetype>
+          <v:shape id="_x0000_i1031" type="#_x0000_t75" style="width:480.2pt;height:269.85pt">
+            <v:imagedata r:id="rId6" o:title="Schema 3d"/>
+          </v:shape>
+        </w:pict>
+      </w:r>
+    </w:p>
+    <w:p>
+      <w:pPr>
+        <w:pStyle w:val="Heading2"/>
+        <w:rPr>
+          <w:sz w:val="30"/>
+          <w:szCs w:val="30"/>
+        </w:rPr>
+      </w:pPr>
+      <w:r>
+        <w:rPr>
+          <w:sz w:val="30"/>
+          <w:szCs w:val="30"/>
+        </w:rPr>
+        <w:t>Legenda :</w:t>
+      </w:r>
+    </w:p>
+    <w:p>
+      <w:pPr>
+        <w:spacing w:line="240" w:lineRule="auto"/>
+        <w:rPr>
+          <w:sz w:val="28"/>
+        </w:rPr>
+      </w:pPr>
+      <w:r>
+        <w:rPr>
+          <w:sz w:val="28"/>
+        </w:rPr>
+        <w:t>MC : Centro stella del comprensorio</w:t>
+      </w:r>
+    </w:p>
+    <w:p>
+      <w:pPr>
+        <w:spacing w:line="240" w:lineRule="auto"/>
+        <w:rPr>
+          <w:sz w:val="28"/>
+        </w:rPr>
+      </w:pPr>
+      <w:r>
+        <w:rPr>
+          <w:sz w:val="28"/>
+        </w:rPr>
+        <w:t>IC : Centro stella dell’edificio</w:t>
+      </w:r>
+    </w:p>
+    <w:p>
+      <w:pPr>
+        <w:spacing w:line="240" w:lineRule="auto"/>
+        <w:rPr>
+          <w:sz w:val="28"/>
+        </w:rPr>
+      </w:pPr>
+      <w:r>
+        <w:rPr>
+          <w:sz w:val="28"/>
+        </w:rPr>
+        <w:t>T</w:t>
+      </w:r>
+      <w:r>
+        <w:rPr>
+          <w:sz w:val="28"/>
+        </w:rPr>
+        <w:t xml:space="preserve">C </w:t>
+      </w:r>
+      <w:r>
+        <w:rPr>
+          <w:sz w:val="28"/>
+        </w:rPr>
+        <w:t>: Centro stella di piano</w:t>
+      </w:r>
+    </w:p>
+    <w:p>
+      <w:pPr>
+        <w:pStyle w:val="Heading2"/>
+        <w:rPr>
+          <w:sz w:val="32"/>
+        </w:rPr>
+      </w:pPr>
+    </w:p>
+    <w:p>
+      <w:pPr>
+        <w:pStyle w:val="Heading1"/>
+        <w:rPr>
+          <w:sz w:val="32"/>
+        </w:rPr>
+      </w:pPr>
+      <w:r>
+        <w:rPr>
+          <w:sz w:val="32"/>
+        </w:rPr>
+        <w:t>Progettazione layout</w:t>
+      </w:r>
+    </w:p>
+    <w:p/>
     <w:sectPr>
       <w:pgSz w:w="11906" w:h="16838"/>
       <w:pgMar w:top="1417" w:right="1134" w:bottom="1134" w:left="1134" w:header="708" w:footer="708" w:gutter="0"/>
@@ -556,8 +948,8 @@
 </file>
 
 <file path=word/numbering.xml><?xml version="1.0" encoding="utf-8"?>
-<w:numbering xmlns:ve="http://schemas.openxmlformats.org/markup-compatibility/2006" xmlns:o="urn:schemas-microsoft-com:office:office" xmlns:r="http://schemas.openxmlformats.org/officeDocument/2006/relationships" xmlns:m="http://schemas.openxmlformats.org/officeDocument/2006/math" xmlns:v="urn:schemas-microsoft-com:vml" xmlns:wp="http://schemas.openxmlformats.org/drawingml/2006/wordprocessingDrawing" xmlns:w10="urn:schemas-microsoft-com:office:word" xmlns:w="http://schemas.openxmlformats.org/wordprocessingml/2006/main" xmlns:wne="http://schemas.microsoft.com/office/word/2006/wordml">
-  <w:abstractNum w:abstractNumId="0">
+<w:numbering xmlns:wpc="http://schemas.microsoft.com/office/word/2010/wordprocessingCanvas" xmlns:cx="http://schemas.microsoft.com/office/drawing/2014/chartex" xmlns:mc="http://schemas.openxmlformats.org/markup-compatibility/2006" xmlns:o="urn:schemas-microsoft-com:office:office" xmlns:r="http://schemas.openxmlformats.org/officeDocument/2006/relationships" xmlns:m="http://schemas.openxmlformats.org/officeDocument/2006/math" xmlns:v="urn:schemas-microsoft-com:vml" xmlns:wp14="http://schemas.microsoft.com/office/word/2010/wordprocessingDrawing" xmlns:wp="http://schemas.openxmlformats.org/drawingml/2006/wordprocessingDrawing" xmlns:w10="urn:schemas-microsoft-com:office:word" xmlns:w="http://schemas.openxmlformats.org/wordprocessingml/2006/main" xmlns:w14="http://schemas.microsoft.com/office/word/2010/wordml" xmlns:w15="http://schemas.microsoft.com/office/word/2012/wordml" xmlns:w16se="http://schemas.microsoft.com/office/word/2015/wordml/symex" xmlns:wpg="http://schemas.microsoft.com/office/word/2010/wordprocessingGroup" xmlns:wpi="http://schemas.microsoft.com/office/word/2010/wordprocessingInk" xmlns:wne="http://schemas.microsoft.com/office/word/2006/wordml" xmlns:wps="http://schemas.microsoft.com/office/word/2010/wordprocessingShape" mc:Ignorable="w14 w15 w16se wp14">
+  <w:abstractNum w:abstractNumId="0" w15:restartNumberingAfterBreak="0">
     <w:nsid w:val="2E441E9C"/>
     <w:multiLevelType w:val="hybridMultilevel"/>
     <w:tmpl w:val="16E47694"/>
@@ -643,7 +1035,7 @@
       </w:pPr>
     </w:lvl>
   </w:abstractNum>
-  <w:abstractNum w:abstractNumId="1">
+  <w:abstractNum w:abstractNumId="1" w15:restartNumberingAfterBreak="0">
     <w:nsid w:val="41883877"/>
     <w:multiLevelType w:val="hybridMultilevel"/>
     <w:tmpl w:val="A69E7D62"/>
@@ -732,17 +1124,133 @@
       </w:pPr>
     </w:lvl>
   </w:abstractNum>
+  <w:abstractNum w:abstractNumId="2" w15:restartNumberingAfterBreak="0">
+    <w:nsid w:val="6E1D0E58"/>
+    <w:multiLevelType w:val="hybridMultilevel"/>
+    <w:tmpl w:val="06343F64"/>
+    <w:lvl w:ilvl="0" w:tplc="04100001">
+      <w:start w:val="1"/>
+      <w:numFmt w:val="bullet"/>
+      <w:lvlText w:val=""/>
+      <w:lvlJc w:val="left"/>
+      <w:pPr>
+        <w:ind w:left="720" w:hanging="360"/>
+      </w:pPr>
+      <w:rPr>
+        <w:rFonts w:ascii="Symbol" w:hAnsi="Symbol" w:hint="default"/>
+      </w:rPr>
+    </w:lvl>
+    <w:lvl w:ilvl="1" w:tplc="04100003" w:tentative="1">
+      <w:start w:val="1"/>
+      <w:numFmt w:val="bullet"/>
+      <w:lvlText w:val="o"/>
+      <w:lvlJc w:val="left"/>
+      <w:pPr>
+        <w:ind w:left="1440" w:hanging="360"/>
+      </w:pPr>
+      <w:rPr>
+        <w:rFonts w:ascii="Courier New" w:hAnsi="Courier New" w:cs="Courier New" w:hint="default"/>
+      </w:rPr>
+    </w:lvl>
+    <w:lvl w:ilvl="2" w:tplc="04100005" w:tentative="1">
+      <w:start w:val="1"/>
+      <w:numFmt w:val="bullet"/>
+      <w:lvlText w:val=""/>
+      <w:lvlJc w:val="left"/>
+      <w:pPr>
+        <w:ind w:left="2160" w:hanging="360"/>
+      </w:pPr>
+      <w:rPr>
+        <w:rFonts w:ascii="Wingdings" w:hAnsi="Wingdings" w:hint="default"/>
+      </w:rPr>
+    </w:lvl>
+    <w:lvl w:ilvl="3" w:tplc="04100001" w:tentative="1">
+      <w:start w:val="1"/>
+      <w:numFmt w:val="bullet"/>
+      <w:lvlText w:val=""/>
+      <w:lvlJc w:val="left"/>
+      <w:pPr>
+        <w:ind w:left="2880" w:hanging="360"/>
+      </w:pPr>
+      <w:rPr>
+        <w:rFonts w:ascii="Symbol" w:hAnsi="Symbol" w:hint="default"/>
+      </w:rPr>
+    </w:lvl>
+    <w:lvl w:ilvl="4" w:tplc="04100003" w:tentative="1">
+      <w:start w:val="1"/>
+      <w:numFmt w:val="bullet"/>
+      <w:lvlText w:val="o"/>
+      <w:lvlJc w:val="left"/>
+      <w:pPr>
+        <w:ind w:left="3600" w:hanging="360"/>
+      </w:pPr>
+      <w:rPr>
+        <w:rFonts w:ascii="Courier New" w:hAnsi="Courier New" w:cs="Courier New" w:hint="default"/>
+      </w:rPr>
+    </w:lvl>
+    <w:lvl w:ilvl="5" w:tplc="04100005" w:tentative="1">
+      <w:start w:val="1"/>
+      <w:numFmt w:val="bullet"/>
+      <w:lvlText w:val=""/>
+      <w:lvlJc w:val="left"/>
+      <w:pPr>
+        <w:ind w:left="4320" w:hanging="360"/>
+      </w:pPr>
+      <w:rPr>
+        <w:rFonts w:ascii="Wingdings" w:hAnsi="Wingdings" w:hint="default"/>
+      </w:rPr>
+    </w:lvl>
+    <w:lvl w:ilvl="6" w:tplc="04100001" w:tentative="1">
+      <w:start w:val="1"/>
+      <w:numFmt w:val="bullet"/>
+      <w:lvlText w:val=""/>
+      <w:lvlJc w:val="left"/>
+      <w:pPr>
+        <w:ind w:left="5040" w:hanging="360"/>
+      </w:pPr>
+      <w:rPr>
+        <w:rFonts w:ascii="Symbol" w:hAnsi="Symbol" w:hint="default"/>
+      </w:rPr>
+    </w:lvl>
+    <w:lvl w:ilvl="7" w:tplc="04100003" w:tentative="1">
+      <w:start w:val="1"/>
+      <w:numFmt w:val="bullet"/>
+      <w:lvlText w:val="o"/>
+      <w:lvlJc w:val="left"/>
+      <w:pPr>
+        <w:ind w:left="5760" w:hanging="360"/>
+      </w:pPr>
+      <w:rPr>
+        <w:rFonts w:ascii="Courier New" w:hAnsi="Courier New" w:cs="Courier New" w:hint="default"/>
+      </w:rPr>
+    </w:lvl>
+    <w:lvl w:ilvl="8" w:tplc="04100005" w:tentative="1">
+      <w:start w:val="1"/>
+      <w:numFmt w:val="bullet"/>
+      <w:lvlText w:val=""/>
+      <w:lvlJc w:val="left"/>
+      <w:pPr>
+        <w:ind w:left="6480" w:hanging="360"/>
+      </w:pPr>
+      <w:rPr>
+        <w:rFonts w:ascii="Wingdings" w:hAnsi="Wingdings" w:hint="default"/>
+      </w:rPr>
+    </w:lvl>
+  </w:abstractNum>
   <w:num w:numId="1">
     <w:abstractNumId w:val="0"/>
   </w:num>
   <w:num w:numId="2">
     <w:abstractNumId w:val="1"/>
   </w:num>
+  <w:num w:numId="3">
+    <w:abstractNumId w:val="2"/>
+  </w:num>
 </w:numbering>
 </file>
 
 <file path=word/styles.xml><?xml version="1.0" encoding="utf-8"?>
-<w:styles xmlns:r="http://schemas.openxmlformats.org/officeDocument/2006/relationships" xmlns:w="http://schemas.openxmlformats.org/wordprocessingml/2006/main">
+<w:styles xmlns:mc="http://schemas.openxmlformats.org/markup-compatibility/2006" xmlns:r="http://schemas.openxmlformats.org/officeDocument/2006/relationships" xmlns:w="http://schemas.openxmlformats.org/wordprocessingml/2006/main" xmlns:w14="http://schemas.microsoft.com/office/word/2010/wordml" xmlns:w15="http://schemas.microsoft.com/office/word/2012/wordml" xmlns:w16se="http://schemas.microsoft.com/office/word/2015/wordml/symex" mc:Ignorable="w14 w15 w16se">
   <w:docDefaults>
     <w:rPrDefault>
       <w:rPr>
@@ -758,155 +1266,389 @@
       </w:pPr>
     </w:pPrDefault>
   </w:docDefaults>
-  <w:latentStyles w:defLockedState="0" w:defUIPriority="99" w:defSemiHidden="1" w:defUnhideWhenUsed="1" w:defQFormat="0" w:count="267">
-    <w:lsdException w:name="Normal" w:semiHidden="0" w:uiPriority="0" w:unhideWhenUsed="0" w:qFormat="1"/>
-    <w:lsdException w:name="heading 1" w:semiHidden="0" w:uiPriority="9" w:unhideWhenUsed="0" w:qFormat="1"/>
-    <w:lsdException w:name="heading 2" w:uiPriority="9" w:qFormat="1"/>
-    <w:lsdException w:name="heading 3" w:uiPriority="9" w:qFormat="1"/>
-    <w:lsdException w:name="heading 4" w:uiPriority="9" w:qFormat="1"/>
-    <w:lsdException w:name="heading 5" w:uiPriority="9" w:qFormat="1"/>
-    <w:lsdException w:name="heading 6" w:uiPriority="9" w:qFormat="1"/>
-    <w:lsdException w:name="heading 7" w:uiPriority="9" w:qFormat="1"/>
-    <w:lsdException w:name="heading 8" w:uiPriority="9" w:qFormat="1"/>
-    <w:lsdException w:name="heading 9" w:uiPriority="9" w:qFormat="1"/>
-    <w:lsdException w:name="toc 1" w:uiPriority="39"/>
-    <w:lsdException w:name="toc 2" w:uiPriority="39"/>
-    <w:lsdException w:name="toc 3" w:uiPriority="39"/>
-    <w:lsdException w:name="toc 4" w:uiPriority="39"/>
-    <w:lsdException w:name="toc 5" w:uiPriority="39"/>
-    <w:lsdException w:name="toc 6" w:uiPriority="39"/>
-    <w:lsdException w:name="toc 7" w:uiPriority="39"/>
-    <w:lsdException w:name="toc 8" w:uiPriority="39"/>
-    <w:lsdException w:name="toc 9" w:uiPriority="39"/>
-    <w:lsdException w:name="caption" w:uiPriority="35" w:qFormat="1"/>
-    <w:lsdException w:name="Title" w:semiHidden="0" w:uiPriority="10" w:unhideWhenUsed="0" w:qFormat="1"/>
-    <w:lsdException w:name="Default Paragraph Font" w:uiPriority="1"/>
-    <w:lsdException w:name="Subtitle" w:semiHidden="0" w:uiPriority="11" w:unhideWhenUsed="0" w:qFormat="1"/>
-    <w:lsdException w:name="Strong" w:semiHidden="0" w:uiPriority="22" w:unhideWhenUsed="0" w:qFormat="1"/>
-    <w:lsdException w:name="Emphasis" w:semiHidden="0" w:uiPriority="20" w:unhideWhenUsed="0" w:qFormat="1"/>
-    <w:lsdException w:name="Table Grid" w:semiHidden="0" w:uiPriority="59" w:unhideWhenUsed="0"/>
-    <w:lsdException w:name="Placeholder Text" w:unhideWhenUsed="0"/>
-    <w:lsdException w:name="No Spacing" w:semiHidden="0" w:uiPriority="1" w:unhideWhenUsed="0" w:qFormat="1"/>
-    <w:lsdException w:name="Light Shading" w:semiHidden="0" w:uiPriority="60" w:unhideWhenUsed="0"/>
-    <w:lsdException w:name="Light List" w:semiHidden="0" w:uiPriority="61" w:unhideWhenUsed="0"/>
-    <w:lsdException w:name="Light Grid" w:semiHidden="0" w:uiPriority="62" w:unhideWhenUsed="0"/>
-    <w:lsdException w:name="Medium Shading 1" w:semiHidden="0" w:uiPriority="63" w:unhideWhenUsed="0"/>
-    <w:lsdException w:name="Medium Shading 2" w:semiHidden="0" w:uiPriority="64" w:unhideWhenUsed="0"/>
-    <w:lsdException w:name="Medium List 1" w:semiHidden="0" w:uiPriority="65" w:unhideWhenUsed="0"/>
-    <w:lsdException w:name="Medium List 2" w:semiHidden="0" w:uiPriority="66" w:unhideWhenUsed="0"/>
-    <w:lsdException w:name="Medium Grid 1" w:semiHidden="0" w:uiPriority="67" w:unhideWhenUsed="0"/>
-    <w:lsdException w:name="Medium Grid 2" w:semiHidden="0" w:uiPriority="68" w:unhideWhenUsed="0"/>
-    <w:lsdException w:name="Medium Grid 3" w:semiHidden="0" w:uiPriority="69" w:unhideWhenUsed="0"/>
-    <w:lsdException w:name="Dark List" w:semiHidden="0" w:uiPriority="70" w:unhideWhenUsed="0"/>
-    <w:lsdException w:name="Colorful Shading" w:semiHidden="0" w:uiPriority="71" w:unhideWhenUsed="0"/>
-    <w:lsdException w:name="Colorful List" w:semiHidden="0" w:uiPriority="72" w:unhideWhenUsed="0"/>
-    <w:lsdException w:name="Colorful Grid" w:semiHidden="0" w:uiPriority="73" w:unhideWhenUsed="0"/>
-    <w:lsdException w:name="Light Shading Accent 1" w:semiHidden="0" w:uiPriority="60" w:unhideWhenUsed="0"/>
-    <w:lsdException w:name="Light List Accent 1" w:semiHidden="0" w:uiPriority="61" w:unhideWhenUsed="0"/>
-    <w:lsdException w:name="Light Grid Accent 1" w:semiHidden="0" w:uiPriority="62" w:unhideWhenUsed="0"/>
-    <w:lsdException w:name="Medium Shading 1 Accent 1" w:semiHidden="0" w:uiPriority="63" w:unhideWhenUsed="0"/>
-    <w:lsdException w:name="Medium Shading 2 Accent 1" w:semiHidden="0" w:uiPriority="64" w:unhideWhenUsed="0"/>
-    <w:lsdException w:name="Medium List 1 Accent 1" w:semiHidden="0" w:uiPriority="65" w:unhideWhenUsed="0"/>
-    <w:lsdException w:name="Revision" w:unhideWhenUsed="0"/>
-    <w:lsdException w:name="List Paragraph" w:semiHidden="0" w:uiPriority="34" w:unhideWhenUsed="0" w:qFormat="1"/>
-    <w:lsdException w:name="Quote" w:semiHidden="0" w:uiPriority="29" w:unhideWhenUsed="0" w:qFormat="1"/>
-    <w:lsdException w:name="Intense Quote" w:semiHidden="0" w:uiPriority="30" w:unhideWhenUsed="0" w:qFormat="1"/>
-    <w:lsdException w:name="Medium List 2 Accent 1" w:semiHidden="0" w:uiPriority="66" w:unhideWhenUsed="0"/>
-    <w:lsdException w:name="Medium Grid 1 Accent 1" w:semiHidden="0" w:uiPriority="67" w:unhideWhenUsed="0"/>
-    <w:lsdException w:name="Medium Grid 2 Accent 1" w:semiHidden="0" w:uiPriority="68" w:unhideWhenUsed="0"/>
-    <w:lsdException w:name="Medium Grid 3 Accent 1" w:semiHidden="0" w:uiPriority="69" w:unhideWhenUsed="0"/>
-    <w:lsdException w:name="Dark List Accent 1" w:semiHidden="0" w:uiPriority="70" w:unhideWhenUsed="0"/>
-    <w:lsdException w:name="Colorful Shading Accent 1" w:semiHidden="0" w:uiPriority="71" w:unhideWhenUsed="0"/>
-    <w:lsdException w:name="Colorful List Accent 1" w:semiHidden="0" w:uiPriority="72" w:unhideWhenUsed="0"/>
-    <w:lsdException w:name="Colorful Grid Accent 1" w:semiHidden="0" w:uiPriority="73" w:unhideWhenUsed="0"/>
-    <w:lsdException w:name="Light Shading Accent 2" w:semiHidden="0" w:uiPriority="60" w:unhideWhenUsed="0"/>
-    <w:lsdException w:name="Light List Accent 2" w:semiHidden="0" w:uiPriority="61" w:unhideWhenUsed="0"/>
-    <w:lsdException w:name="Light Grid Accent 2" w:semiHidden="0" w:uiPriority="62" w:unhideWhenUsed="0"/>
-    <w:lsdException w:name="Medium Shading 1 Accent 2" w:semiHidden="0" w:uiPriority="63" w:unhideWhenUsed="0"/>
-    <w:lsdException w:name="Medium Shading 2 Accent 2" w:semiHidden="0" w:uiPriority="64" w:unhideWhenUsed="0"/>
-    <w:lsdException w:name="Medium List 1 Accent 2" w:semiHidden="0" w:uiPriority="65" w:unhideWhenUsed="0"/>
-    <w:lsdException w:name="Medium List 2 Accent 2" w:semiHidden="0" w:uiPriority="66" w:unhideWhenUsed="0"/>
-    <w:lsdException w:name="Medium Grid 1 Accent 2" w:semiHidden="0" w:uiPriority="67" w:unhideWhenUsed="0"/>
-    <w:lsdException w:name="Medium Grid 2 Accent 2" w:semiHidden="0" w:uiPriority="68" w:unhideWhenUsed="0"/>
-    <w:lsdException w:name="Medium Grid 3 Accent 2" w:semiHidden="0" w:uiPriority="69" w:unhideWhenUsed="0"/>
-    <w:lsdException w:name="Dark List Accent 2" w:semiHidden="0" w:uiPriority="70" w:unhideWhenUsed="0"/>
-    <w:lsdException w:name="Colorful Shading Accent 2" w:semiHidden="0" w:uiPriority="71" w:unhideWhenUsed="0"/>
-    <w:lsdException w:name="Colorful List Accent 2" w:semiHidden="0" w:uiPriority="72" w:unhideWhenUsed="0"/>
-    <w:lsdException w:name="Colorful Grid Accent 2" w:semiHidden="0" w:uiPriority="73" w:unhideWhenUsed="0"/>
-    <w:lsdException w:name="Light Shading Accent 3" w:semiHidden="0" w:uiPriority="60" w:unhideWhenUsed="0"/>
-    <w:lsdException w:name="Light List Accent 3" w:semiHidden="0" w:uiPriority="61" w:unhideWhenUsed="0"/>
-    <w:lsdException w:name="Light Grid Accent 3" w:semiHidden="0" w:uiPriority="62" w:unhideWhenUsed="0"/>
-    <w:lsdException w:name="Medium Shading 1 Accent 3" w:semiHidden="0" w:uiPriority="63" w:unhideWhenUsed="0"/>
-    <w:lsdException w:name="Medium Shading 2 Accent 3" w:semiHidden="0" w:uiPriority="64" w:unhideWhenUsed="0"/>
-    <w:lsdException w:name="Medium List 1 Accent 3" w:semiHidden="0" w:uiPriority="65" w:unhideWhenUsed="0"/>
-    <w:lsdException w:name="Medium List 2 Accent 3" w:semiHidden="0" w:uiPriority="66" w:unhideWhenUsed="0"/>
-    <w:lsdException w:name="Medium Grid 1 Accent 3" w:semiHidden="0" w:uiPriority="67" w:unhideWhenUsed="0"/>
-    <w:lsdException w:name="Medium Grid 2 Accent 3" w:semiHidden="0" w:uiPriority="68" w:unhideWhenUsed="0"/>
-    <w:lsdException w:name="Medium Grid 3 Accent 3" w:semiHidden="0" w:uiPriority="69" w:unhideWhenUsed="0"/>
-    <w:lsdException w:name="Dark List Accent 3" w:semiHidden="0" w:uiPriority="70" w:unhideWhenUsed="0"/>
-    <w:lsdException w:name="Colorful Shading Accent 3" w:semiHidden="0" w:uiPriority="71" w:unhideWhenUsed="0"/>
-    <w:lsdException w:name="Colorful List Accent 3" w:semiHidden="0" w:uiPriority="72" w:unhideWhenUsed="0"/>
-    <w:lsdException w:name="Colorful Grid Accent 3" w:semiHidden="0" w:uiPriority="73" w:unhideWhenUsed="0"/>
-    <w:lsdException w:name="Light Shading Accent 4" w:semiHidden="0" w:uiPriority="60" w:unhideWhenUsed="0"/>
-    <w:lsdException w:name="Light List Accent 4" w:semiHidden="0" w:uiPriority="61" w:unhideWhenUsed="0"/>
-    <w:lsdException w:name="Light Grid Accent 4" w:semiHidden="0" w:uiPriority="62" w:unhideWhenUsed="0"/>
-    <w:lsdException w:name="Medium Shading 1 Accent 4" w:semiHidden="0" w:uiPriority="63" w:unhideWhenUsed="0"/>
-    <w:lsdException w:name="Medium Shading 2 Accent 4" w:semiHidden="0" w:uiPriority="64" w:unhideWhenUsed="0"/>
-    <w:lsdException w:name="Medium List 1 Accent 4" w:semiHidden="0" w:uiPriority="65" w:unhideWhenUsed="0"/>
-    <w:lsdException w:name="Medium List 2 Accent 4" w:semiHidden="0" w:uiPriority="66" w:unhideWhenUsed="0"/>
-    <w:lsdException w:name="Medium Grid 1 Accent 4" w:semiHidden="0" w:uiPriority="67" w:unhideWhenUsed="0"/>
-    <w:lsdException w:name="Medium Grid 2 Accent 4" w:semiHidden="0" w:uiPriority="68" w:unhideWhenUsed="0"/>
-    <w:lsdException w:name="Medium Grid 3 Accent 4" w:semiHidden="0" w:uiPriority="69" w:unhideWhenUsed="0"/>
-    <w:lsdException w:name="Dark List Accent 4" w:semiHidden="0" w:uiPriority="70" w:unhideWhenUsed="0"/>
-    <w:lsdException w:name="Colorful Shading Accent 4" w:semiHidden="0" w:uiPriority="71" w:unhideWhenUsed="0"/>
-    <w:lsdException w:name="Colorful List Accent 4" w:semiHidden="0" w:uiPriority="72" w:unhideWhenUsed="0"/>
-    <w:lsdException w:name="Colorful Grid Accent 4" w:semiHidden="0" w:uiPriority="73" w:unhideWhenUsed="0"/>
-    <w:lsdException w:name="Light Shading Accent 5" w:semiHidden="0" w:uiPriority="60" w:unhideWhenUsed="0"/>
-    <w:lsdException w:name="Light List Accent 5" w:semiHidden="0" w:uiPriority="61" w:unhideWhenUsed="0"/>
-    <w:lsdException w:name="Light Grid Accent 5" w:semiHidden="0" w:uiPriority="62" w:unhideWhenUsed="0"/>
-    <w:lsdException w:name="Medium Shading 1 Accent 5" w:semiHidden="0" w:uiPriority="63" w:unhideWhenUsed="0"/>
-    <w:lsdException w:name="Medium Shading 2 Accent 5" w:semiHidden="0" w:uiPriority="64" w:unhideWhenUsed="0"/>
-    <w:lsdException w:name="Medium List 1 Accent 5" w:semiHidden="0" w:uiPriority="65" w:unhideWhenUsed="0"/>
-    <w:lsdException w:name="Medium List 2 Accent 5" w:semiHidden="0" w:uiPriority="66" w:unhideWhenUsed="0"/>
-    <w:lsdException w:name="Medium Grid 1 Accent 5" w:semiHidden="0" w:uiPriority="67" w:unhideWhenUsed="0"/>
-    <w:lsdException w:name="Medium Grid 2 Accent 5" w:semiHidden="0" w:uiPriority="68" w:unhideWhenUsed="0"/>
-    <w:lsdException w:name="Medium Grid 3 Accent 5" w:semiHidden="0" w:uiPriority="69" w:unhideWhenUsed="0"/>
-    <w:lsdException w:name="Dark List Accent 5" w:semiHidden="0" w:uiPriority="70" w:unhideWhenUsed="0"/>
-    <w:lsdException w:name="Colorful Shading Accent 5" w:semiHidden="0" w:uiPriority="71" w:unhideWhenUsed="0"/>
-    <w:lsdException w:name="Colorful List Accent 5" w:semiHidden="0" w:uiPriority="72" w:unhideWhenUsed="0"/>
-    <w:lsdException w:name="Colorful Grid Accent 5" w:semiHidden="0" w:uiPriority="73" w:unhideWhenUsed="0"/>
-    <w:lsdException w:name="Light Shading Accent 6" w:semiHidden="0" w:uiPriority="60" w:unhideWhenUsed="0"/>
-    <w:lsdException w:name="Light List Accent 6" w:semiHidden="0" w:uiPriority="61" w:unhideWhenUsed="0"/>
-    <w:lsdException w:name="Light Grid Accent 6" w:semiHidden="0" w:uiPriority="62" w:unhideWhenUsed="0"/>
-    <w:lsdException w:name="Medium Shading 1 Accent 6" w:semiHidden="0" w:uiPriority="63" w:unhideWhenUsed="0"/>
-    <w:lsdException w:name="Medium Shading 2 Accent 6" w:semiHidden="0" w:uiPriority="64" w:unhideWhenUsed="0"/>
-    <w:lsdException w:name="Medium List 1 Accent 6" w:semiHidden="0" w:uiPriority="65" w:unhideWhenUsed="0"/>
-    <w:lsdException w:name="Medium List 2 Accent 6" w:semiHidden="0" w:uiPriority="66" w:unhideWhenUsed="0"/>
-    <w:lsdException w:name="Medium Grid 1 Accent 6" w:semiHidden="0" w:uiPriority="67" w:unhideWhenUsed="0"/>
-    <w:lsdException w:name="Medium Grid 2 Accent 6" w:semiHidden="0" w:uiPriority="68" w:unhideWhenUsed="0"/>
-    <w:lsdException w:name="Medium Grid 3 Accent 6" w:semiHidden="0" w:uiPriority="69" w:unhideWhenUsed="0"/>
-    <w:lsdException w:name="Dark List Accent 6" w:semiHidden="0" w:uiPriority="70" w:unhideWhenUsed="0"/>
-    <w:lsdException w:name="Colorful Shading Accent 6" w:semiHidden="0" w:uiPriority="71" w:unhideWhenUsed="0"/>
-    <w:lsdException w:name="Colorful List Accent 6" w:semiHidden="0" w:uiPriority="72" w:unhideWhenUsed="0"/>
-    <w:lsdException w:name="Colorful Grid Accent 6" w:semiHidden="0" w:uiPriority="73" w:unhideWhenUsed="0"/>
-    <w:lsdException w:name="Subtle Emphasis" w:semiHidden="0" w:uiPriority="19" w:unhideWhenUsed="0" w:qFormat="1"/>
-    <w:lsdException w:name="Intense Emphasis" w:semiHidden="0" w:uiPriority="21" w:unhideWhenUsed="0" w:qFormat="1"/>
-    <w:lsdException w:name="Subtle Reference" w:semiHidden="0" w:uiPriority="31" w:unhideWhenUsed="0" w:qFormat="1"/>
-    <w:lsdException w:name="Intense Reference" w:semiHidden="0" w:uiPriority="32" w:unhideWhenUsed="0" w:qFormat="1"/>
-    <w:lsdException w:name="Book Title" w:semiHidden="0" w:uiPriority="33" w:unhideWhenUsed="0" w:qFormat="1"/>
-    <w:lsdException w:name="Bibliography" w:uiPriority="37"/>
-    <w:lsdException w:name="TOC Heading" w:uiPriority="39" w:qFormat="1"/>
+  <w:latentStyles w:defLockedState="0" w:defUIPriority="99" w:defSemiHidden="0" w:defUnhideWhenUsed="0" w:defQFormat="0" w:count="371">
+    <w:lsdException w:name="Normal" w:uiPriority="0" w:qFormat="1"/>
+    <w:lsdException w:name="heading 1" w:uiPriority="9" w:qFormat="1"/>
+    <w:lsdException w:name="heading 2" w:semiHidden="1" w:uiPriority="9" w:unhideWhenUsed="1" w:qFormat="1"/>
+    <w:lsdException w:name="heading 3" w:semiHidden="1" w:uiPriority="9" w:unhideWhenUsed="1" w:qFormat="1"/>
+    <w:lsdException w:name="heading 4" w:semiHidden="1" w:uiPriority="9" w:unhideWhenUsed="1" w:qFormat="1"/>
+    <w:lsdException w:name="heading 5" w:semiHidden="1" w:uiPriority="9" w:unhideWhenUsed="1" w:qFormat="1"/>
+    <w:lsdException w:name="heading 6" w:semiHidden="1" w:uiPriority="9" w:unhideWhenUsed="1" w:qFormat="1"/>
+    <w:lsdException w:name="heading 7" w:semiHidden="1" w:uiPriority="9" w:unhideWhenUsed="1" w:qFormat="1"/>
+    <w:lsdException w:name="heading 8" w:semiHidden="1" w:uiPriority="9" w:unhideWhenUsed="1" w:qFormat="1"/>
+    <w:lsdException w:name="heading 9" w:semiHidden="1" w:uiPriority="9" w:unhideWhenUsed="1" w:qFormat="1"/>
+    <w:lsdException w:name="index 1" w:semiHidden="1" w:unhideWhenUsed="1"/>
+    <w:lsdException w:name="index 2" w:semiHidden="1" w:unhideWhenUsed="1"/>
+    <w:lsdException w:name="index 3" w:semiHidden="1" w:unhideWhenUsed="1"/>
+    <w:lsdException w:name="index 4" w:semiHidden="1" w:unhideWhenUsed="1"/>
+    <w:lsdException w:name="index 5" w:semiHidden="1" w:unhideWhenUsed="1"/>
+    <w:lsdException w:name="index 6" w:semiHidden="1" w:unhideWhenUsed="1"/>
+    <w:lsdException w:name="index 7" w:semiHidden="1" w:unhideWhenUsed="1"/>
+    <w:lsdException w:name="index 8" w:semiHidden="1" w:unhideWhenUsed="1"/>
+    <w:lsdException w:name="index 9" w:semiHidden="1" w:unhideWhenUsed="1"/>
+    <w:lsdException w:name="toc 1" w:semiHidden="1" w:uiPriority="39" w:unhideWhenUsed="1"/>
+    <w:lsdException w:name="toc 2" w:semiHidden="1" w:uiPriority="39" w:unhideWhenUsed="1"/>
+    <w:lsdException w:name="toc 3" w:semiHidden="1" w:uiPriority="39" w:unhideWhenUsed="1"/>
+    <w:lsdException w:name="toc 4" w:semiHidden="1" w:uiPriority="39" w:unhideWhenUsed="1"/>
+    <w:lsdException w:name="toc 5" w:semiHidden="1" w:uiPriority="39" w:unhideWhenUsed="1"/>
+    <w:lsdException w:name="toc 6" w:semiHidden="1" w:uiPriority="39" w:unhideWhenUsed="1"/>
+    <w:lsdException w:name="toc 7" w:semiHidden="1" w:uiPriority="39" w:unhideWhenUsed="1"/>
+    <w:lsdException w:name="toc 8" w:semiHidden="1" w:uiPriority="39" w:unhideWhenUsed="1"/>
+    <w:lsdException w:name="toc 9" w:semiHidden="1" w:uiPriority="39" w:unhideWhenUsed="1"/>
+    <w:lsdException w:name="Normal Indent" w:semiHidden="1" w:unhideWhenUsed="1"/>
+    <w:lsdException w:name="footnote text" w:semiHidden="1" w:unhideWhenUsed="1"/>
+    <w:lsdException w:name="annotation text" w:semiHidden="1" w:unhideWhenUsed="1"/>
+    <w:lsdException w:name="header" w:semiHidden="1" w:unhideWhenUsed="1"/>
+    <w:lsdException w:name="footer" w:semiHidden="1" w:unhideWhenUsed="1"/>
+    <w:lsdException w:name="index heading" w:semiHidden="1" w:unhideWhenUsed="1"/>
+    <w:lsdException w:name="caption" w:semiHidden="1" w:uiPriority="35" w:unhideWhenUsed="1" w:qFormat="1"/>
+    <w:lsdException w:name="table of figures" w:semiHidden="1" w:unhideWhenUsed="1"/>
+    <w:lsdException w:name="envelope address" w:semiHidden="1" w:unhideWhenUsed="1"/>
+    <w:lsdException w:name="envelope return" w:semiHidden="1" w:unhideWhenUsed="1"/>
+    <w:lsdException w:name="footnote reference" w:semiHidden="1" w:unhideWhenUsed="1"/>
+    <w:lsdException w:name="annotation reference" w:semiHidden="1" w:unhideWhenUsed="1"/>
+    <w:lsdException w:name="line number" w:semiHidden="1" w:unhideWhenUsed="1"/>
+    <w:lsdException w:name="page number" w:semiHidden="1" w:unhideWhenUsed="1"/>
+    <w:lsdException w:name="endnote reference" w:semiHidden="1" w:unhideWhenUsed="1"/>
+    <w:lsdException w:name="endnote text" w:semiHidden="1" w:unhideWhenUsed="1"/>
+    <w:lsdException w:name="table of authorities" w:semiHidden="1" w:unhideWhenUsed="1"/>
+    <w:lsdException w:name="macro" w:semiHidden="1" w:unhideWhenUsed="1"/>
+    <w:lsdException w:name="toa heading" w:semiHidden="1" w:unhideWhenUsed="1"/>
+    <w:lsdException w:name="List" w:semiHidden="1" w:unhideWhenUsed="1"/>
+    <w:lsdException w:name="List Bullet" w:semiHidden="1" w:unhideWhenUsed="1"/>
+    <w:lsdException w:name="List Number" w:semiHidden="1" w:unhideWhenUsed="1"/>
+    <w:lsdException w:name="List 2" w:semiHidden="1" w:unhideWhenUsed="1"/>
+    <w:lsdException w:name="List 3" w:semiHidden="1" w:unhideWhenUsed="1"/>
+    <w:lsdException w:name="List 4" w:semiHidden="1" w:unhideWhenUsed="1"/>
+    <w:lsdException w:name="List 5" w:semiHidden="1" w:unhideWhenUsed="1"/>
+    <w:lsdException w:name="List Bullet 2" w:semiHidden="1" w:unhideWhenUsed="1"/>
+    <w:lsdException w:name="List Bullet 3" w:semiHidden="1" w:unhideWhenUsed="1"/>
+    <w:lsdException w:name="List Bullet 4" w:semiHidden="1" w:unhideWhenUsed="1"/>
+    <w:lsdException w:name="List Bullet 5" w:semiHidden="1" w:unhideWhenUsed="1"/>
+    <w:lsdException w:name="List Number 2" w:semiHidden="1" w:unhideWhenUsed="1"/>
+    <w:lsdException w:name="List Number 3" w:semiHidden="1" w:unhideWhenUsed="1"/>
+    <w:lsdException w:name="List Number 4" w:semiHidden="1" w:unhideWhenUsed="1"/>
+    <w:lsdException w:name="List Number 5" w:semiHidden="1" w:unhideWhenUsed="1"/>
+    <w:lsdException w:name="Title" w:uiPriority="10" w:qFormat="1"/>
+    <w:lsdException w:name="Closing" w:semiHidden="1" w:unhideWhenUsed="1"/>
+    <w:lsdException w:name="Signature" w:semiHidden="1" w:unhideWhenUsed="1"/>
+    <w:lsdException w:name="Default Paragraph Font" w:semiHidden="1" w:uiPriority="1" w:unhideWhenUsed="1"/>
+    <w:lsdException w:name="Body Text" w:semiHidden="1" w:unhideWhenUsed="1"/>
+    <w:lsdException w:name="Body Text Indent" w:semiHidden="1" w:unhideWhenUsed="1"/>
+    <w:lsdException w:name="List Continue" w:semiHidden="1" w:unhideWhenUsed="1"/>
+    <w:lsdException w:name="List Continue 2" w:semiHidden="1" w:unhideWhenUsed="1"/>
+    <w:lsdException w:name="List Continue 3" w:semiHidden="1" w:unhideWhenUsed="1"/>
+    <w:lsdException w:name="List Continue 4" w:semiHidden="1" w:unhideWhenUsed="1"/>
+    <w:lsdException w:name="List Continue 5" w:semiHidden="1" w:unhideWhenUsed="1"/>
+    <w:lsdException w:name="Message Header" w:semiHidden="1" w:unhideWhenUsed="1"/>
+    <w:lsdException w:name="Subtitle" w:uiPriority="11" w:qFormat="1"/>
+    <w:lsdException w:name="Salutation" w:semiHidden="1" w:unhideWhenUsed="1"/>
+    <w:lsdException w:name="Date" w:semiHidden="1" w:unhideWhenUsed="1"/>
+    <w:lsdException w:name="Body Text First Indent" w:semiHidden="1" w:unhideWhenUsed="1"/>
+    <w:lsdException w:name="Body Text First Indent 2" w:semiHidden="1" w:unhideWhenUsed="1"/>
+    <w:lsdException w:name="Note Heading" w:semiHidden="1" w:unhideWhenUsed="1"/>
+    <w:lsdException w:name="Body Text 2" w:semiHidden="1" w:unhideWhenUsed="1"/>
+    <w:lsdException w:name="Body Text 3" w:semiHidden="1" w:unhideWhenUsed="1"/>
+    <w:lsdException w:name="Body Text Indent 2" w:semiHidden="1" w:unhideWhenUsed="1"/>
+    <w:lsdException w:name="Body Text Indent 3" w:semiHidden="1" w:unhideWhenUsed="1"/>
+    <w:lsdException w:name="Block Text" w:semiHidden="1" w:unhideWhenUsed="1"/>
+    <w:lsdException w:name="Hyperlink" w:semiHidden="1" w:unhideWhenUsed="1"/>
+    <w:lsdException w:name="FollowedHyperlink" w:semiHidden="1" w:unhideWhenUsed="1"/>
+    <w:lsdException w:name="Strong" w:uiPriority="22" w:qFormat="1"/>
+    <w:lsdException w:name="Emphasis" w:uiPriority="20" w:qFormat="1"/>
+    <w:lsdException w:name="Document Map" w:semiHidden="1" w:unhideWhenUsed="1"/>
+    <w:lsdException w:name="Plain Text" w:semiHidden="1" w:unhideWhenUsed="1"/>
+    <w:lsdException w:name="E-mail Signature" w:semiHidden="1" w:unhideWhenUsed="1"/>
+    <w:lsdException w:name="HTML Top of Form" w:semiHidden="1" w:unhideWhenUsed="1"/>
+    <w:lsdException w:name="HTML Bottom of Form" w:semiHidden="1" w:unhideWhenUsed="1"/>
+    <w:lsdException w:name="Normal (Web)" w:semiHidden="1" w:unhideWhenUsed="1"/>
+    <w:lsdException w:name="HTML Acronym" w:semiHidden="1" w:unhideWhenUsed="1"/>
+    <w:lsdException w:name="HTML Address" w:semiHidden="1" w:unhideWhenUsed="1"/>
+    <w:lsdException w:name="HTML Cite" w:semiHidden="1" w:unhideWhenUsed="1"/>
+    <w:lsdException w:name="HTML Code" w:semiHidden="1" w:unhideWhenUsed="1"/>
+    <w:lsdException w:name="HTML Definition" w:semiHidden="1" w:unhideWhenUsed="1"/>
+    <w:lsdException w:name="HTML Keyboard" w:semiHidden="1" w:unhideWhenUsed="1"/>
+    <w:lsdException w:name="HTML Preformatted" w:semiHidden="1" w:unhideWhenUsed="1"/>
+    <w:lsdException w:name="HTML Sample" w:semiHidden="1" w:unhideWhenUsed="1"/>
+    <w:lsdException w:name="HTML Typewriter" w:semiHidden="1" w:unhideWhenUsed="1"/>
+    <w:lsdException w:name="HTML Variable" w:semiHidden="1" w:unhideWhenUsed="1"/>
+    <w:lsdException w:name="Normal Table" w:semiHidden="1" w:unhideWhenUsed="1"/>
+    <w:lsdException w:name="annotation subject" w:semiHidden="1" w:unhideWhenUsed="1"/>
+    <w:lsdException w:name="No List" w:semiHidden="1" w:unhideWhenUsed="1"/>
+    <w:lsdException w:name="Outline List 1" w:semiHidden="1" w:unhideWhenUsed="1"/>
+    <w:lsdException w:name="Outline List 2" w:semiHidden="1" w:unhideWhenUsed="1"/>
+    <w:lsdException w:name="Outline List 3" w:semiHidden="1" w:unhideWhenUsed="1"/>
+    <w:lsdException w:name="Table Simple 1" w:semiHidden="1" w:unhideWhenUsed="1"/>
+    <w:lsdException w:name="Table Simple 2" w:semiHidden="1" w:unhideWhenUsed="1"/>
+    <w:lsdException w:name="Table Simple 3" w:semiHidden="1" w:unhideWhenUsed="1"/>
+    <w:lsdException w:name="Table Classic 1" w:semiHidden="1" w:unhideWhenUsed="1"/>
+    <w:lsdException w:name="Table Classic 2" w:semiHidden="1" w:unhideWhenUsed="1"/>
+    <w:lsdException w:name="Table Classic 3" w:semiHidden="1" w:unhideWhenUsed="1"/>
+    <w:lsdException w:name="Table Classic 4" w:semiHidden="1" w:unhideWhenUsed="1"/>
+    <w:lsdException w:name="Table Colorful 1" w:semiHidden="1" w:unhideWhenUsed="1"/>
+    <w:lsdException w:name="Table Colorful 2" w:semiHidden="1" w:unhideWhenUsed="1"/>
+    <w:lsdException w:name="Table Colorful 3" w:semiHidden="1" w:unhideWhenUsed="1"/>
+    <w:lsdException w:name="Table Columns 1" w:semiHidden="1" w:unhideWhenUsed="1"/>
+    <w:lsdException w:name="Table Columns 2" w:semiHidden="1" w:unhideWhenUsed="1"/>
+    <w:lsdException w:name="Table Columns 3" w:semiHidden="1" w:unhideWhenUsed="1"/>
+    <w:lsdException w:name="Table Columns 4" w:semiHidden="1" w:unhideWhenUsed="1"/>
+    <w:lsdException w:name="Table Columns 5" w:semiHidden="1" w:unhideWhenUsed="1"/>
+    <w:lsdException w:name="Table Grid 1" w:semiHidden="1" w:unhideWhenUsed="1"/>
+    <w:lsdException w:name="Table Grid 2" w:semiHidden="1" w:unhideWhenUsed="1"/>
+    <w:lsdException w:name="Table Grid 3" w:semiHidden="1" w:unhideWhenUsed="1"/>
+    <w:lsdException w:name="Table Grid 4" w:semiHidden="1" w:unhideWhenUsed="1"/>
+    <w:lsdException w:name="Table Grid 5" w:semiHidden="1" w:unhideWhenUsed="1"/>
+    <w:lsdException w:name="Table Grid 6" w:semiHidden="1" w:unhideWhenUsed="1"/>
+    <w:lsdException w:name="Table Grid 7" w:semiHidden="1" w:unhideWhenUsed="1"/>
+    <w:lsdException w:name="Table Grid 8" w:semiHidden="1" w:unhideWhenUsed="1"/>
+    <w:lsdException w:name="Table List 1" w:semiHidden="1" w:unhideWhenUsed="1"/>
+    <w:lsdException w:name="Table List 2" w:semiHidden="1" w:unhideWhenUsed="1"/>
+    <w:lsdException w:name="Table List 3" w:semiHidden="1" w:unhideWhenUsed="1"/>
+    <w:lsdException w:name="Table List 4" w:semiHidden="1" w:unhideWhenUsed="1"/>
+    <w:lsdException w:name="Table List 5" w:semiHidden="1" w:unhideWhenUsed="1"/>
+    <w:lsdException w:name="Table List 6" w:semiHidden="1" w:unhideWhenUsed="1"/>
+    <w:lsdException w:name="Table List 7" w:semiHidden="1" w:unhideWhenUsed="1"/>
+    <w:lsdException w:name="Table List 8" w:semiHidden="1" w:unhideWhenUsed="1"/>
+    <w:lsdException w:name="Table 3D effects 1" w:semiHidden="1" w:unhideWhenUsed="1"/>
+    <w:lsdException w:name="Table 3D effects 2" w:semiHidden="1" w:unhideWhenUsed="1"/>
+    <w:lsdException w:name="Table 3D effects 3" w:semiHidden="1" w:unhideWhenUsed="1"/>
+    <w:lsdException w:name="Table Contemporary" w:semiHidden="1" w:unhideWhenUsed="1"/>
+    <w:lsdException w:name="Table Elegant" w:semiHidden="1" w:unhideWhenUsed="1"/>
+    <w:lsdException w:name="Table Professional" w:semiHidden="1" w:unhideWhenUsed="1"/>
+    <w:lsdException w:name="Table Subtle 1" w:semiHidden="1" w:unhideWhenUsed="1"/>
+    <w:lsdException w:name="Table Subtle 2" w:semiHidden="1" w:unhideWhenUsed="1"/>
+    <w:lsdException w:name="Table Web 1" w:semiHidden="1" w:unhideWhenUsed="1"/>
+    <w:lsdException w:name="Table Web 2" w:semiHidden="1" w:unhideWhenUsed="1"/>
+    <w:lsdException w:name="Table Web 3" w:semiHidden="1" w:unhideWhenUsed="1"/>
+    <w:lsdException w:name="Balloon Text" w:semiHidden="1" w:unhideWhenUsed="1"/>
+    <w:lsdException w:name="Table Grid" w:uiPriority="59"/>
+    <w:lsdException w:name="Table Theme" w:semiHidden="1" w:unhideWhenUsed="1"/>
+    <w:lsdException w:name="Placeholder Text" w:semiHidden="1"/>
+    <w:lsdException w:name="No Spacing" w:uiPriority="1" w:qFormat="1"/>
+    <w:lsdException w:name="Light Shading" w:uiPriority="60"/>
+    <w:lsdException w:name="Light List" w:uiPriority="61"/>
+    <w:lsdException w:name="Light Grid" w:uiPriority="62"/>
+    <w:lsdException w:name="Medium Shading 1" w:uiPriority="63"/>
+    <w:lsdException w:name="Medium Shading 2" w:uiPriority="64"/>
+    <w:lsdException w:name="Medium List 1" w:uiPriority="65"/>
+    <w:lsdException w:name="Medium List 2" w:uiPriority="66"/>
+    <w:lsdException w:name="Medium Grid 1" w:uiPriority="67"/>
+    <w:lsdException w:name="Medium Grid 2" w:uiPriority="68"/>
+    <w:lsdException w:name="Medium Grid 3" w:uiPriority="69"/>
+    <w:lsdException w:name="Dark List" w:uiPriority="70"/>
+    <w:lsdException w:name="Colorful Shading" w:uiPriority="71"/>
+    <w:lsdException w:name="Colorful List" w:uiPriority="72"/>
+    <w:lsdException w:name="Colorful Grid" w:uiPriority="73"/>
+    <w:lsdException w:name="Light Shading Accent 1" w:uiPriority="60"/>
+    <w:lsdException w:name="Light List Accent 1" w:uiPriority="61"/>
+    <w:lsdException w:name="Light Grid Accent 1" w:uiPriority="62"/>
+    <w:lsdException w:name="Medium Shading 1 Accent 1" w:uiPriority="63"/>
+    <w:lsdException w:name="Medium Shading 2 Accent 1" w:uiPriority="64"/>
+    <w:lsdException w:name="Medium List 1 Accent 1" w:uiPriority="65"/>
+    <w:lsdException w:name="Revision" w:semiHidden="1"/>
+    <w:lsdException w:name="List Paragraph" w:uiPriority="34" w:qFormat="1"/>
+    <w:lsdException w:name="Quote" w:uiPriority="29" w:qFormat="1"/>
+    <w:lsdException w:name="Intense Quote" w:uiPriority="30" w:qFormat="1"/>
+    <w:lsdException w:name="Medium List 2 Accent 1" w:uiPriority="66"/>
+    <w:lsdException w:name="Medium Grid 1 Accent 1" w:uiPriority="67"/>
+    <w:lsdException w:name="Medium Grid 2 Accent 1" w:uiPriority="68"/>
+    <w:lsdException w:name="Medium Grid 3 Accent 1" w:uiPriority="69"/>
+    <w:lsdException w:name="Dark List Accent 1" w:uiPriority="70"/>
+    <w:lsdException w:name="Colorful Shading Accent 1" w:uiPriority="71"/>
+    <w:lsdException w:name="Colorful List Accent 1" w:uiPriority="72"/>
+    <w:lsdException w:name="Colorful Grid Accent 1" w:uiPriority="73"/>
+    <w:lsdException w:name="Light Shading Accent 2" w:uiPriority="60"/>
+    <w:lsdException w:name="Light List Accent 2" w:uiPriority="61"/>
+    <w:lsdException w:name="Light Grid Accent 2" w:uiPriority="62"/>
+    <w:lsdException w:name="Medium Shading 1 Accent 2" w:uiPriority="63"/>
+    <w:lsdException w:name="Medium Shading 2 Accent 2" w:uiPriority="64"/>
+    <w:lsdException w:name="Medium List 1 Accent 2" w:uiPriority="65"/>
+    <w:lsdException w:name="Medium List 2 Accent 2" w:uiPriority="66"/>
+    <w:lsdException w:name="Medium Grid 1 Accent 2" w:uiPriority="67"/>
+    <w:lsdException w:name="Medium Grid 2 Accent 2" w:uiPriority="68"/>
+    <w:lsdException w:name="Medium Grid 3 Accent 2" w:uiPriority="69"/>
+    <w:lsdException w:name="Dark List Accent 2" w:uiPriority="70"/>
+    <w:lsdException w:name="Colorful Shading Accent 2" w:uiPriority="71"/>
+    <w:lsdException w:name="Colorful List Accent 2" w:uiPriority="72"/>
+    <w:lsdException w:name="Colorful Grid Accent 2" w:uiPriority="73"/>
+    <w:lsdException w:name="Light Shading Accent 3" w:uiPriority="60"/>
+    <w:lsdException w:name="Light List Accent 3" w:uiPriority="61"/>
+    <w:lsdException w:name="Light Grid Accent 3" w:uiPriority="62"/>
+    <w:lsdException w:name="Medium Shading 1 Accent 3" w:uiPriority="63"/>
+    <w:lsdException w:name="Medium Shading 2 Accent 3" w:uiPriority="64"/>
+    <w:lsdException w:name="Medium List 1 Accent 3" w:uiPriority="65"/>
+    <w:lsdException w:name="Medium List 2 Accent 3" w:uiPriority="66"/>
+    <w:lsdException w:name="Medium Grid 1 Accent 3" w:uiPriority="67"/>
+    <w:lsdException w:name="Medium Grid 2 Accent 3" w:uiPriority="68"/>
+    <w:lsdException w:name="Medium Grid 3 Accent 3" w:uiPriority="69"/>
+    <w:lsdException w:name="Dark List Accent 3" w:uiPriority="70"/>
+    <w:lsdException w:name="Colorful Shading Accent 3" w:uiPriority="71"/>
+    <w:lsdException w:name="Colorful List Accent 3" w:uiPriority="72"/>
+    <w:lsdException w:name="Colorful Grid Accent 3" w:uiPriority="73"/>
+    <w:lsdException w:name="Light Shading Accent 4" w:uiPriority="60"/>
+    <w:lsdException w:name="Light List Accent 4" w:uiPriority="61"/>
+    <w:lsdException w:name="Light Grid Accent 4" w:uiPriority="62"/>
+    <w:lsdException w:name="Medium Shading 1 Accent 4" w:uiPriority="63"/>
+    <w:lsdException w:name="Medium Shading 2 Accent 4" w:uiPriority="64"/>
+    <w:lsdException w:name="Medium List 1 Accent 4" w:uiPriority="65"/>
+    <w:lsdException w:name="Medium List 2 Accent 4" w:uiPriority="66"/>
+    <w:lsdException w:name="Medium Grid 1 Accent 4" w:uiPriority="67"/>
+    <w:lsdException w:name="Medium Grid 2 Accent 4" w:uiPriority="68"/>
+    <w:lsdException w:name="Medium Grid 3 Accent 4" w:uiPriority="69"/>
+    <w:lsdException w:name="Dark List Accent 4" w:uiPriority="70"/>
+    <w:lsdException w:name="Colorful Shading Accent 4" w:uiPriority="71"/>
+    <w:lsdException w:name="Colorful List Accent 4" w:uiPriority="72"/>
+    <w:lsdException w:name="Colorful Grid Accent 4" w:uiPriority="73"/>
+    <w:lsdException w:name="Light Shading Accent 5" w:uiPriority="60"/>
+    <w:lsdException w:name="Light List Accent 5" w:uiPriority="61"/>
+    <w:lsdException w:name="Light Grid Accent 5" w:uiPriority="62"/>
+    <w:lsdException w:name="Medium Shading 1 Accent 5" w:uiPriority="63"/>
+    <w:lsdException w:name="Medium Shading 2 Accent 5" w:uiPriority="64"/>
+    <w:lsdException w:name="Medium List 1 Accent 5" w:uiPriority="65"/>
+    <w:lsdException w:name="Medium List 2 Accent 5" w:uiPriority="66"/>
+    <w:lsdException w:name="Medium Grid 1 Accent 5" w:uiPriority="67"/>
+    <w:lsdException w:name="Medium Grid 2 Accent 5" w:uiPriority="68"/>
+    <w:lsdException w:name="Medium Grid 3 Accent 5" w:uiPriority="69"/>
+    <w:lsdException w:name="Dark List Accent 5" w:uiPriority="70"/>
+    <w:lsdException w:name="Colorful Shading Accent 5" w:uiPriority="71"/>
+    <w:lsdException w:name="Colorful List Accent 5" w:uiPriority="72"/>
+    <w:lsdException w:name="Colorful Grid Accent 5" w:uiPriority="73"/>
+    <w:lsdException w:name="Light Shading Accent 6" w:uiPriority="60"/>
+    <w:lsdException w:name="Light List Accent 6" w:uiPriority="61"/>
+    <w:lsdException w:name="Light Grid Accent 6" w:uiPriority="62"/>
+    <w:lsdException w:name="Medium Shading 1 Accent 6" w:uiPriority="63"/>
+    <w:lsdException w:name="Medium Shading 2 Accent 6" w:uiPriority="64"/>
+    <w:lsdException w:name="Medium List 1 Accent 6" w:uiPriority="65"/>
+    <w:lsdException w:name="Medium List 2 Accent 6" w:uiPriority="66"/>
+    <w:lsdException w:name="Medium Grid 1 Accent 6" w:uiPriority="67"/>
+    <w:lsdException w:name="Medium Grid 2 Accent 6" w:uiPriority="68"/>
+    <w:lsdException w:name="Medium Grid 3 Accent 6" w:uiPriority="69"/>
+    <w:lsdException w:name="Dark List Accent 6" w:uiPriority="70"/>
+    <w:lsdException w:name="Colorful Shading Accent 6" w:uiPriority="71"/>
+    <w:lsdException w:name="Colorful List Accent 6" w:uiPriority="72"/>
+    <w:lsdException w:name="Colorful Grid Accent 6" w:uiPriority="73"/>
+    <w:lsdException w:name="Subtle Emphasis" w:uiPriority="19" w:qFormat="1"/>
+    <w:lsdException w:name="Intense Emphasis" w:uiPriority="21" w:qFormat="1"/>
+    <w:lsdException w:name="Subtle Reference" w:uiPriority="31" w:qFormat="1"/>
+    <w:lsdException w:name="Intense Reference" w:uiPriority="32" w:qFormat="1"/>
+    <w:lsdException w:name="Book Title" w:uiPriority="33" w:qFormat="1"/>
+    <w:lsdException w:name="Bibliography" w:semiHidden="1" w:uiPriority="37" w:unhideWhenUsed="1"/>
+    <w:lsdException w:name="TOC Heading" w:semiHidden="1" w:uiPriority="39" w:unhideWhenUsed="1" w:qFormat="1"/>
+    <w:lsdException w:name="Plain Table 1" w:uiPriority="41"/>
+    <w:lsdException w:name="Plain Table 2" w:uiPriority="42"/>
+    <w:lsdException w:name="Plain Table 3" w:uiPriority="43"/>
+    <w:lsdException w:name="Plain Table 4" w:uiPriority="44"/>
+    <w:lsdException w:name="Plain Table 5" w:uiPriority="45"/>
+    <w:lsdException w:name="Grid Table Light" w:uiPriority="40"/>
+    <w:lsdException w:name="Grid Table 1 Light" w:uiPriority="46"/>
+    <w:lsdException w:name="Grid Table 2" w:uiPriority="47"/>
+    <w:lsdException w:name="Grid Table 3" w:uiPriority="48"/>
+    <w:lsdException w:name="Grid Table 4" w:uiPriority="49"/>
+    <w:lsdException w:name="Grid Table 5 Dark" w:uiPriority="50"/>
+    <w:lsdException w:name="Grid Table 6 Colorful" w:uiPriority="51"/>
+    <w:lsdException w:name="Grid Table 7 Colorful" w:uiPriority="52"/>
+    <w:lsdException w:name="Grid Table 1 Light Accent 1" w:uiPriority="46"/>
+    <w:lsdException w:name="Grid Table 2 Accent 1" w:uiPriority="47"/>
+    <w:lsdException w:name="Grid Table 3 Accent 1" w:uiPriority="48"/>
+    <w:lsdException w:name="Grid Table 4 Accent 1" w:uiPriority="49"/>
+    <w:lsdException w:name="Grid Table 5 Dark Accent 1" w:uiPriority="50"/>
+    <w:lsdException w:name="Grid Table 6 Colorful Accent 1" w:uiPriority="51"/>
+    <w:lsdException w:name="Grid Table 7 Colorful Accent 1" w:uiPriority="52"/>
+    <w:lsdException w:name="Grid Table 1 Light Accent 2" w:uiPriority="46"/>
+    <w:lsdException w:name="Grid Table 2 Accent 2" w:uiPriority="47"/>
+    <w:lsdException w:name="Grid Table 3 Accent 2" w:uiPriority="48"/>
+    <w:lsdException w:name="Grid Table 4 Accent 2" w:uiPriority="49"/>
+    <w:lsdException w:name="Grid Table 5 Dark Accent 2" w:uiPriority="50"/>
+    <w:lsdException w:name="Grid Table 6 Colorful Accent 2" w:uiPriority="51"/>
+    <w:lsdException w:name="Grid Table 7 Colorful Accent 2" w:uiPriority="52"/>
+    <w:lsdException w:name="Grid Table 1 Light Accent 3" w:uiPriority="46"/>
+    <w:lsdException w:name="Grid Table 2 Accent 3" w:uiPriority="47"/>
+    <w:lsdException w:name="Grid Table 3 Accent 3" w:uiPriority="48"/>
+    <w:lsdException w:name="Grid Table 4 Accent 3" w:uiPriority="49"/>
+    <w:lsdException w:name="Grid Table 5 Dark Accent 3" w:uiPriority="50"/>
+    <w:lsdException w:name="Grid Table 6 Colorful Accent 3" w:uiPriority="51"/>
+    <w:lsdException w:name="Grid Table 7 Colorful Accent 3" w:uiPriority="52"/>
+    <w:lsdException w:name="Grid Table 1 Light Accent 4" w:uiPriority="46"/>
+    <w:lsdException w:name="Grid Table 2 Accent 4" w:uiPriority="47"/>
+    <w:lsdException w:name="Grid Table 3 Accent 4" w:uiPriority="48"/>
+    <w:lsdException w:name="Grid Table 4 Accent 4" w:uiPriority="49"/>
+    <w:lsdException w:name="Grid Table 5 Dark Accent 4" w:uiPriority="50"/>
+    <w:lsdException w:name="Grid Table 6 Colorful Accent 4" w:uiPriority="51"/>
+    <w:lsdException w:name="Grid Table 7 Colorful Accent 4" w:uiPriority="52"/>
+    <w:lsdException w:name="Grid Table 1 Light Accent 5" w:uiPriority="46"/>
+    <w:lsdException w:name="Grid Table 2 Accent 5" w:uiPriority="47"/>
+    <w:lsdException w:name="Grid Table 3 Accent 5" w:uiPriority="48"/>
+    <w:lsdException w:name="Grid Table 4 Accent 5" w:uiPriority="49"/>
+    <w:lsdException w:name="Grid Table 5 Dark Accent 5" w:uiPriority="50"/>
+    <w:lsdException w:name="Grid Table 6 Colorful Accent 5" w:uiPriority="51"/>
+    <w:lsdException w:name="Grid Table 7 Colorful Accent 5" w:uiPriority="52"/>
+    <w:lsdException w:name="Grid Table 1 Light Accent 6" w:uiPriority="46"/>
+    <w:lsdException w:name="Grid Table 2 Accent 6" w:uiPriority="47"/>
+    <w:lsdException w:name="Grid Table 3 Accent 6" w:uiPriority="48"/>
+    <w:lsdException w:name="Grid Table 4 Accent 6" w:uiPriority="49"/>
+    <w:lsdException w:name="Grid Table 5 Dark Accent 6" w:uiPriority="50"/>
+    <w:lsdException w:name="Grid Table 6 Colorful Accent 6" w:uiPriority="51"/>
+    <w:lsdException w:name="Grid Table 7 Colorful Accent 6" w:uiPriority="52"/>
+    <w:lsdException w:name="List Table 1 Light" w:uiPriority="46"/>
+    <w:lsdException w:name="List Table 2" w:uiPriority="47"/>
+    <w:lsdException w:name="List Table 3" w:uiPriority="48"/>
+    <w:lsdException w:name="List Table 4" w:uiPriority="49"/>
+    <w:lsdException w:name="List Table 5 Dark" w:uiPriority="50"/>
+    <w:lsdException w:name="List Table 6 Colorful" w:uiPriority="51"/>
+    <w:lsdException w:name="List Table 7 Colorful" w:uiPriority="52"/>
+    <w:lsdException w:name="List Table 1 Light Accent 1" w:uiPriority="46"/>
+    <w:lsdException w:name="List Table 2 Accent 1" w:uiPriority="47"/>
+    <w:lsdException w:name="List Table 3 Accent 1" w:uiPriority="48"/>
+    <w:lsdException w:name="List Table 4 Accent 1" w:uiPriority="49"/>
+    <w:lsdException w:name="List Table 5 Dark Accent 1" w:uiPriority="50"/>
+    <w:lsdException w:name="List Table 6 Colorful Accent 1" w:uiPriority="51"/>
+    <w:lsdException w:name="List Table 7 Colorful Accent 1" w:uiPriority="52"/>
+    <w:lsdException w:name="List Table 1 Light Accent 2" w:uiPriority="46"/>
+    <w:lsdException w:name="List Table 2 Accent 2" w:uiPriority="47"/>
+    <w:lsdException w:name="List Table 3 Accent 2" w:uiPriority="48"/>
+    <w:lsdException w:name="List Table 4 Accent 2" w:uiPriority="49"/>
+    <w:lsdException w:name="List Table 5 Dark Accent 2" w:uiPriority="50"/>
+    <w:lsdException w:name="List Table 6 Colorful Accent 2" w:uiPriority="51"/>
+    <w:lsdException w:name="List Table 7 Colorful Accent 2" w:uiPriority="52"/>
+    <w:lsdException w:name="List Table 1 Light Accent 3" w:uiPriority="46"/>
+    <w:lsdException w:name="List Table 2 Accent 3" w:uiPriority="47"/>
+    <w:lsdException w:name="List Table 3 Accent 3" w:uiPriority="48"/>
+    <w:lsdException w:name="List Table 4 Accent 3" w:uiPriority="49"/>
+    <w:lsdException w:name="List Table 5 Dark Accent 3" w:uiPriority="50"/>
+    <w:lsdException w:name="List Table 6 Colorful Accent 3" w:uiPriority="51"/>
+    <w:lsdException w:name="List Table 7 Colorful Accent 3" w:uiPriority="52"/>
+    <w:lsdException w:name="List Table 1 Light Accent 4" w:uiPriority="46"/>
+    <w:lsdException w:name="List Table 2 Accent 4" w:uiPriority="47"/>
+    <w:lsdException w:name="List Table 3 Accent 4" w:uiPriority="48"/>
+    <w:lsdException w:name="List Table 4 Accent 4" w:uiPriority="49"/>
+    <w:lsdException w:name="List Table 5 Dark Accent 4" w:uiPriority="50"/>
+    <w:lsdException w:name="List Table 6 Colorful Accent 4" w:uiPriority="51"/>
+    <w:lsdException w:name="List Table 7 Colorful Accent 4" w:uiPriority="52"/>
+    <w:lsdException w:name="List Table 1 Light Accent 5" w:uiPriority="46"/>
+    <w:lsdException w:name="List Table 2 Accent 5" w:uiPriority="47"/>
+    <w:lsdException w:name="List Table 3 Accent 5" w:uiPriority="48"/>
+    <w:lsdException w:name="List Table 4 Accent 5" w:uiPriority="49"/>
+    <w:lsdException w:name="List Table 5 Dark Accent 5" w:uiPriority="50"/>
+    <w:lsdException w:name="List Table 6 Colorful Accent 5" w:uiPriority="51"/>
+    <w:lsdException w:name="List Table 7 Colorful Accent 5" w:uiPriority="52"/>
+    <w:lsdException w:name="List Table 1 Light Accent 6" w:uiPriority="46"/>
+    <w:lsdException w:name="List Table 2 Accent 6" w:uiPriority="47"/>
+    <w:lsdException w:name="List Table 3 Accent 6" w:uiPriority="48"/>
+    <w:lsdException w:name="List Table 4 Accent 6" w:uiPriority="49"/>
+    <w:lsdException w:name="List Table 5 Dark Accent 6" w:uiPriority="50"/>
+    <w:lsdException w:name="List Table 6 Colorful Accent 6" w:uiPriority="51"/>
+    <w:lsdException w:name="List Table 7 Colorful Accent 6" w:uiPriority="52"/>
   </w:latentStyles>
-  <w:style w:type="paragraph" w:default="1" w:styleId="Normale">
+  <w:style w:type="paragraph" w:default="1" w:styleId="Normal">
     <w:name w:val="Normal"/>
     <w:qFormat/>
     <w:rsid w:val="00395FA7"/>
   </w:style>
-  <w:style w:type="paragraph" w:styleId="Titolo1">
+  <w:style w:type="paragraph" w:styleId="Heading1">
     <w:name w:val="heading 1"/>
-    <w:basedOn w:val="Normale"/>
-    <w:next w:val="Normale"/>
-    <w:link w:val="Titolo1Carattere"/>
+    <w:basedOn w:val="Normal"/>
+    <w:next w:val="Normal"/>
+    <w:link w:val="Heading1Char"/>
     <w:uiPriority w:val="9"/>
     <w:qFormat/>
     <w:rsid w:val="003614CB"/>
@@ -925,18 +1667,38 @@
       <w:szCs w:val="28"/>
     </w:rPr>
   </w:style>
-  <w:style w:type="character" w:default="1" w:styleId="Carpredefinitoparagrafo">
+  <w:style w:type="paragraph" w:styleId="Heading2">
+    <w:name w:val="heading 2"/>
+    <w:basedOn w:val="Normal"/>
+    <w:next w:val="Normal"/>
+    <w:link w:val="Heading2Char"/>
+    <w:uiPriority w:val="9"/>
+    <w:unhideWhenUsed/>
+    <w:qFormat/>
+    <w:rsid w:val="00AA56DF"/>
+    <w:pPr>
+      <w:keepNext/>
+      <w:keepLines/>
+      <w:spacing w:before="40" w:after="0"/>
+      <w:outlineLvl w:val="1"/>
+    </w:pPr>
+    <w:rPr>
+      <w:rFonts w:asciiTheme="majorHAnsi" w:eastAsiaTheme="majorEastAsia" w:hAnsiTheme="majorHAnsi" w:cstheme="majorBidi"/>
+      <w:color w:val="365F91" w:themeColor="accent1" w:themeShade="BF"/>
+      <w:sz w:val="26"/>
+      <w:szCs w:val="26"/>
+    </w:rPr>
+  </w:style>
+  <w:style w:type="character" w:default="1" w:styleId="DefaultParagraphFont">
     <w:name w:val="Default Paragraph Font"/>
     <w:uiPriority w:val="1"/>
-    <w:semiHidden/>
     <w:unhideWhenUsed/>
   </w:style>
-  <w:style w:type="table" w:default="1" w:styleId="Tabellanormale">
+  <w:style w:type="table" w:default="1" w:styleId="TableNormal">
     <w:name w:val="Normal Table"/>
     <w:uiPriority w:val="99"/>
     <w:semiHidden/>
     <w:unhideWhenUsed/>
-    <w:qFormat/>
     <w:tblPr>
       <w:tblInd w:w="0" w:type="dxa"/>
       <w:tblCellMar>
@@ -947,15 +1709,15 @@
       </w:tblCellMar>
     </w:tblPr>
   </w:style>
-  <w:style w:type="numbering" w:default="1" w:styleId="Nessunelenco">
+  <w:style w:type="numbering" w:default="1" w:styleId="NoList">
     <w:name w:val="No List"/>
     <w:uiPriority w:val="99"/>
     <w:semiHidden/>
     <w:unhideWhenUsed/>
   </w:style>
-  <w:style w:type="paragraph" w:styleId="Nessunaspaziatura">
+  <w:style w:type="paragraph" w:styleId="NoSpacing">
     <w:name w:val="No Spacing"/>
-    <w:link w:val="NessunaspaziaturaCarattere"/>
+    <w:link w:val="NoSpacingChar"/>
     <w:uiPriority w:val="1"/>
     <w:qFormat/>
     <w:rsid w:val="0051606D"/>
@@ -966,20 +1728,20 @@
       <w:rFonts w:eastAsiaTheme="minorEastAsia"/>
     </w:rPr>
   </w:style>
-  <w:style w:type="character" w:customStyle="1" w:styleId="NessunaspaziaturaCarattere">
-    <w:name w:val="Nessuna spaziatura Carattere"/>
-    <w:basedOn w:val="Carpredefinitoparagrafo"/>
-    <w:link w:val="Nessunaspaziatura"/>
+  <w:style w:type="character" w:customStyle="1" w:styleId="NoSpacingChar">
+    <w:name w:val="No Spacing Char"/>
+    <w:basedOn w:val="DefaultParagraphFont"/>
+    <w:link w:val="NoSpacing"/>
     <w:uiPriority w:val="1"/>
     <w:rsid w:val="0051606D"/>
     <w:rPr>
       <w:rFonts w:eastAsiaTheme="minorEastAsia"/>
     </w:rPr>
   </w:style>
-  <w:style w:type="paragraph" w:styleId="Testofumetto">
+  <w:style w:type="paragraph" w:styleId="BalloonText">
     <w:name w:val="Balloon Text"/>
-    <w:basedOn w:val="Normale"/>
-    <w:link w:val="TestofumettoCarattere"/>
+    <w:basedOn w:val="Normal"/>
+    <w:link w:val="BalloonTextChar"/>
     <w:uiPriority w:val="99"/>
     <w:semiHidden/>
     <w:unhideWhenUsed/>
@@ -993,10 +1755,10 @@
       <w:szCs w:val="16"/>
     </w:rPr>
   </w:style>
-  <w:style w:type="character" w:customStyle="1" w:styleId="TestofumettoCarattere">
-    <w:name w:val="Testo fumetto Carattere"/>
-    <w:basedOn w:val="Carpredefinitoparagrafo"/>
-    <w:link w:val="Testofumetto"/>
+  <w:style w:type="character" w:customStyle="1" w:styleId="BalloonTextChar">
+    <w:name w:val="Balloon Text Char"/>
+    <w:basedOn w:val="DefaultParagraphFont"/>
+    <w:link w:val="BalloonText"/>
     <w:uiPriority w:val="99"/>
     <w:semiHidden/>
     <w:rsid w:val="0051606D"/>
@@ -1006,10 +1768,10 @@
       <w:szCs w:val="16"/>
     </w:rPr>
   </w:style>
-  <w:style w:type="character" w:customStyle="1" w:styleId="Titolo1Carattere">
-    <w:name w:val="Titolo 1 Carattere"/>
-    <w:basedOn w:val="Carpredefinitoparagrafo"/>
-    <w:link w:val="Titolo1"/>
+  <w:style w:type="character" w:customStyle="1" w:styleId="Heading1Char">
+    <w:name w:val="Heading 1 Char"/>
+    <w:basedOn w:val="DefaultParagraphFont"/>
+    <w:link w:val="Heading1"/>
     <w:uiPriority w:val="9"/>
     <w:rsid w:val="003614CB"/>
     <w:rPr>
@@ -1021,9 +1783,9 @@
       <w:szCs w:val="28"/>
     </w:rPr>
   </w:style>
-  <w:style w:type="paragraph" w:styleId="Paragrafoelenco">
+  <w:style w:type="paragraph" w:styleId="ListParagraph">
     <w:name w:val="List Paragraph"/>
-    <w:basedOn w:val="Normale"/>
+    <w:basedOn w:val="Normal"/>
     <w:uiPriority w:val="34"/>
     <w:qFormat/>
     <w:rsid w:val="00A3218D"/>
@@ -1032,11 +1794,24 @@
       <w:contextualSpacing/>
     </w:pPr>
   </w:style>
+  <w:style w:type="character" w:customStyle="1" w:styleId="Heading2Char">
+    <w:name w:val="Heading 2 Char"/>
+    <w:basedOn w:val="DefaultParagraphFont"/>
+    <w:link w:val="Heading2"/>
+    <w:uiPriority w:val="9"/>
+    <w:rsid w:val="00AA56DF"/>
+    <w:rPr>
+      <w:rFonts w:asciiTheme="majorHAnsi" w:eastAsiaTheme="majorEastAsia" w:hAnsiTheme="majorHAnsi" w:cstheme="majorBidi"/>
+      <w:color w:val="365F91" w:themeColor="accent1" w:themeShade="BF"/>
+      <w:sz w:val="26"/>
+      <w:szCs w:val="26"/>
+    </w:rPr>
+  </w:style>
 </w:styles>
 </file>
 
 <file path=word/glossary/document.xml><?xml version="1.0" encoding="utf-8"?>
-<w:glossaryDocument xmlns:ve="http://schemas.openxmlformats.org/markup-compatibility/2006" xmlns:o="urn:schemas-microsoft-com:office:office" xmlns:r="http://schemas.openxmlformats.org/officeDocument/2006/relationships" xmlns:m="http://schemas.openxmlformats.org/officeDocument/2006/math" xmlns:v="urn:schemas-microsoft-com:vml" xmlns:wp="http://schemas.openxmlformats.org/drawingml/2006/wordprocessingDrawing" xmlns:w10="urn:schemas-microsoft-com:office:word" xmlns:w="http://schemas.openxmlformats.org/wordprocessingml/2006/main" xmlns:wne="http://schemas.microsoft.com/office/word/2006/wordml">
+<w:glossaryDocument xmlns:wpc="http://schemas.microsoft.com/office/word/2010/wordprocessingCanvas" xmlns:cx="http://schemas.microsoft.com/office/drawing/2014/chartex" xmlns:mc="http://schemas.openxmlformats.org/markup-compatibility/2006" xmlns:o="urn:schemas-microsoft-com:office:office" xmlns:r="http://schemas.openxmlformats.org/officeDocument/2006/relationships" xmlns:m="http://schemas.openxmlformats.org/officeDocument/2006/math" xmlns:v="urn:schemas-microsoft-com:vml" xmlns:wp14="http://schemas.microsoft.com/office/word/2010/wordprocessingDrawing" xmlns:wp="http://schemas.openxmlformats.org/drawingml/2006/wordprocessingDrawing" xmlns:w10="urn:schemas-microsoft-com:office:word" xmlns:w="http://schemas.openxmlformats.org/wordprocessingml/2006/main" xmlns:w14="http://schemas.microsoft.com/office/word/2010/wordml" xmlns:w15="http://schemas.microsoft.com/office/word/2012/wordml" xmlns:w16se="http://schemas.microsoft.com/office/word/2015/wordml/symex" xmlns:wpg="http://schemas.microsoft.com/office/word/2010/wordprocessingGroup" xmlns:wpi="http://schemas.microsoft.com/office/word/2010/wordprocessingInk" xmlns:wne="http://schemas.microsoft.com/office/word/2006/wordml" xmlns:wps="http://schemas.microsoft.com/office/word/2010/wordprocessingShape" mc:Ignorable="w14 w15 w16se wp14">
   <w:docParts>
     <w:docPart>
       <w:docPartPr>
@@ -1165,20 +1940,41 @@
 </file>
 
 <file path=word/glossary/fontTable.xml><?xml version="1.0" encoding="utf-8"?>
-<w:fonts xmlns:r="http://schemas.openxmlformats.org/officeDocument/2006/relationships" xmlns:w="http://schemas.openxmlformats.org/wordprocessingml/2006/main">
+<w:fonts xmlns:mc="http://schemas.openxmlformats.org/markup-compatibility/2006" xmlns:r="http://schemas.openxmlformats.org/officeDocument/2006/relationships" xmlns:w="http://schemas.openxmlformats.org/wordprocessingml/2006/main" xmlns:w14="http://schemas.microsoft.com/office/word/2010/wordml" xmlns:w15="http://schemas.microsoft.com/office/word/2012/wordml" xmlns:w16se="http://schemas.microsoft.com/office/word/2015/wordml/symex" mc:Ignorable="w14 w15 w16se">
   <w:font w:name="Times New Roman">
     <w:panose1 w:val="02020603050405020304"/>
     <w:charset w:val="00"/>
     <w:family w:val="roman"/>
     <w:pitch w:val="variable"/>
-    <w:sig w:usb0="E0002AFF" w:usb1="C0007841" w:usb2="00000009" w:usb3="00000000" w:csb0="000001FF" w:csb1="00000000"/>
+    <w:sig w:usb0="E0002EFF" w:usb1="C000785B" w:usb2="00000009" w:usb3="00000000" w:csb0="000001FF" w:csb1="00000000"/>
+  </w:font>
+  <w:font w:name="Symbol">
+    <w:panose1 w:val="05050102010706020507"/>
+    <w:charset w:val="02"/>
+    <w:family w:val="roman"/>
+    <w:pitch w:val="variable"/>
+    <w:sig w:usb0="00000000" w:usb1="10000000" w:usb2="00000000" w:usb3="00000000" w:csb0="80000000" w:csb1="00000000"/>
+  </w:font>
+  <w:font w:name="Courier New">
+    <w:panose1 w:val="02070309020205020404"/>
+    <w:charset w:val="00"/>
+    <w:family w:val="modern"/>
+    <w:pitch w:val="fixed"/>
+    <w:sig w:usb0="E0002EFF" w:usb1="C0007843" w:usb2="00000009" w:usb3="00000000" w:csb0="000001FF" w:csb1="00000000"/>
+  </w:font>
+  <w:font w:name="Wingdings">
+    <w:panose1 w:val="05000000000000000000"/>
+    <w:charset w:val="02"/>
+    <w:family w:val="auto"/>
+    <w:pitch w:val="variable"/>
+    <w:sig w:usb0="00000000" w:usb1="10000000" w:usb2="00000000" w:usb3="00000000" w:csb0="80000000" w:csb1="00000000"/>
   </w:font>
   <w:font w:name="Calibri">
     <w:panose1 w:val="020F0502020204030204"/>
     <w:charset w:val="00"/>
     <w:family w:val="swiss"/>
     <w:pitch w:val="variable"/>
-    <w:sig w:usb0="E00002FF" w:usb1="4000ACFF" w:usb2="00000001" w:usb3="00000000" w:csb0="0000019F" w:csb1="00000000"/>
+    <w:sig w:usb0="E0002AFF" w:usb1="C000247B" w:usb2="00000009" w:usb3="00000000" w:csb0="000001FF" w:csb1="00000000"/>
   </w:font>
   <w:font w:name="Cambria">
     <w:panose1 w:val="02040503050406030204"/>
@@ -1194,20 +1990,29 @@
     <w:pitch w:val="variable"/>
     <w:sig w:usb0="E1002EFF" w:usb1="C000605B" w:usb2="00000029" w:usb3="00000000" w:csb0="000101FF" w:csb1="00000000"/>
   </w:font>
+  <w:font w:name="Calibri Light">
+    <w:panose1 w:val="020F0302020204030204"/>
+    <w:charset w:val="00"/>
+    <w:family w:val="swiss"/>
+    <w:pitch w:val="variable"/>
+    <w:sig w:usb0="E0002AFF" w:usb1="C000247B" w:usb2="00000009" w:usb3="00000000" w:csb0="000001FF" w:csb1="00000000"/>
+  </w:font>
 </w:fonts>
 </file>
 
 <file path=word/glossary/settings.xml><?xml version="1.0" encoding="utf-8"?>
-<w:settings xmlns:o="urn:schemas-microsoft-com:office:office" xmlns:r="http://schemas.openxmlformats.org/officeDocument/2006/relationships" xmlns:m="http://schemas.openxmlformats.org/officeDocument/2006/math" xmlns:v="urn:schemas-microsoft-com:vml" xmlns:w10="urn:schemas-microsoft-com:office:word" xmlns:w="http://schemas.openxmlformats.org/wordprocessingml/2006/main" xmlns:sl="http://schemas.openxmlformats.org/schemaLibrary/2006/main">
+<w:settings xmlns:mc="http://schemas.openxmlformats.org/markup-compatibility/2006" xmlns:o="urn:schemas-microsoft-com:office:office" xmlns:r="http://schemas.openxmlformats.org/officeDocument/2006/relationships" xmlns:m="http://schemas.openxmlformats.org/officeDocument/2006/math" xmlns:v="urn:schemas-microsoft-com:vml" xmlns:w10="urn:schemas-microsoft-com:office:word" xmlns:w="http://schemas.openxmlformats.org/wordprocessingml/2006/main" xmlns:w14="http://schemas.microsoft.com/office/word/2010/wordml" xmlns:w15="http://schemas.microsoft.com/office/word/2012/wordml" xmlns:w16se="http://schemas.microsoft.com/office/word/2015/wordml/symex" xmlns:sl="http://schemas.openxmlformats.org/schemaLibrary/2006/main" mc:Ignorable="w14 w15 w16se">
   <w:view w:val="normal"/>
   <w:defaultTabStop w:val="708"/>
   <w:hyphenationZone w:val="283"/>
   <w:characterSpacingControl w:val="doNotCompress"/>
   <w:compat>
     <w:useFELayout/>
+    <w:compatSetting w:name="compatibilityMode" w:uri="http://schemas.microsoft.com/office/word" w:val="12"/>
   </w:compat>
   <w:rsids>
     <w:rsidRoot w:val="004169E2"/>
+    <w:rsid w:val="00253FCD"/>
     <w:rsid w:val="004169E2"/>
     <w:rsid w:val="00895855"/>
     <w:rsid w:val="009B0717"/>
@@ -1216,7 +2021,7 @@
     <m:mathFont m:val="Cambria Math"/>
     <m:brkBin m:val="before"/>
     <m:brkBinSub m:val="--"/>
-    <m:smallFrac m:val="off"/>
+    <m:smallFrac m:val="0"/>
     <m:dispDef/>
     <m:lMargin m:val="0"/>
     <m:rMargin m:val="0"/>
@@ -1233,7 +2038,7 @@
 </file>
 
 <file path=word/glossary/styles.xml><?xml version="1.0" encoding="utf-8"?>
-<w:styles xmlns:r="http://schemas.openxmlformats.org/officeDocument/2006/relationships" xmlns:w="http://schemas.openxmlformats.org/wordprocessingml/2006/main">
+<w:styles xmlns:mc="http://schemas.openxmlformats.org/markup-compatibility/2006" xmlns:r="http://schemas.openxmlformats.org/officeDocument/2006/relationships" xmlns:w="http://schemas.openxmlformats.org/wordprocessingml/2006/main" xmlns:w14="http://schemas.microsoft.com/office/word/2010/wordml" xmlns:w15="http://schemas.microsoft.com/office/word/2012/wordml" xmlns:w16se="http://schemas.microsoft.com/office/word/2015/wordml/symex" mc:Ignorable="w14 w15 w16se">
   <w:docDefaults>
     <w:rPrDefault>
       <w:rPr>
@@ -1249,162 +2054,395 @@
       </w:pPr>
     </w:pPrDefault>
   </w:docDefaults>
-  <w:latentStyles w:defLockedState="0" w:defUIPriority="99" w:defSemiHidden="1" w:defUnhideWhenUsed="1" w:defQFormat="0" w:count="267">
-    <w:lsdException w:name="Normal" w:semiHidden="0" w:uiPriority="0" w:unhideWhenUsed="0" w:qFormat="1"/>
-    <w:lsdException w:name="heading 1" w:semiHidden="0" w:uiPriority="9" w:unhideWhenUsed="0" w:qFormat="1"/>
-    <w:lsdException w:name="heading 2" w:uiPriority="9" w:qFormat="1"/>
-    <w:lsdException w:name="heading 3" w:uiPriority="9" w:qFormat="1"/>
-    <w:lsdException w:name="heading 4" w:uiPriority="9" w:qFormat="1"/>
-    <w:lsdException w:name="heading 5" w:uiPriority="9" w:qFormat="1"/>
-    <w:lsdException w:name="heading 6" w:uiPriority="9" w:qFormat="1"/>
-    <w:lsdException w:name="heading 7" w:uiPriority="9" w:qFormat="1"/>
-    <w:lsdException w:name="heading 8" w:uiPriority="9" w:qFormat="1"/>
-    <w:lsdException w:name="heading 9" w:uiPriority="9" w:qFormat="1"/>
-    <w:lsdException w:name="toc 1" w:uiPriority="39"/>
-    <w:lsdException w:name="toc 2" w:uiPriority="39"/>
-    <w:lsdException w:name="toc 3" w:uiPriority="39"/>
-    <w:lsdException w:name="toc 4" w:uiPriority="39"/>
-    <w:lsdException w:name="toc 5" w:uiPriority="39"/>
-    <w:lsdException w:name="toc 6" w:uiPriority="39"/>
-    <w:lsdException w:name="toc 7" w:uiPriority="39"/>
-    <w:lsdException w:name="toc 8" w:uiPriority="39"/>
-    <w:lsdException w:name="toc 9" w:uiPriority="39"/>
-    <w:lsdException w:name="caption" w:uiPriority="35" w:qFormat="1"/>
-    <w:lsdException w:name="Title" w:semiHidden="0" w:uiPriority="10" w:unhideWhenUsed="0" w:qFormat="1"/>
-    <w:lsdException w:name="Default Paragraph Font" w:uiPriority="1"/>
-    <w:lsdException w:name="Subtitle" w:semiHidden="0" w:uiPriority="11" w:unhideWhenUsed="0" w:qFormat="1"/>
-    <w:lsdException w:name="Strong" w:semiHidden="0" w:uiPriority="22" w:unhideWhenUsed="0" w:qFormat="1"/>
-    <w:lsdException w:name="Emphasis" w:semiHidden="0" w:uiPriority="20" w:unhideWhenUsed="0" w:qFormat="1"/>
-    <w:lsdException w:name="Table Grid" w:semiHidden="0" w:uiPriority="59" w:unhideWhenUsed="0"/>
-    <w:lsdException w:name="Placeholder Text" w:unhideWhenUsed="0"/>
-    <w:lsdException w:name="No Spacing" w:semiHidden="0" w:uiPriority="1" w:unhideWhenUsed="0" w:qFormat="1"/>
-    <w:lsdException w:name="Light Shading" w:semiHidden="0" w:uiPriority="60" w:unhideWhenUsed="0"/>
-    <w:lsdException w:name="Light List" w:semiHidden="0" w:uiPriority="61" w:unhideWhenUsed="0"/>
-    <w:lsdException w:name="Light Grid" w:semiHidden="0" w:uiPriority="62" w:unhideWhenUsed="0"/>
-    <w:lsdException w:name="Medium Shading 1" w:semiHidden="0" w:uiPriority="63" w:unhideWhenUsed="0"/>
-    <w:lsdException w:name="Medium Shading 2" w:semiHidden="0" w:uiPriority="64" w:unhideWhenUsed="0"/>
-    <w:lsdException w:name="Medium List 1" w:semiHidden="0" w:uiPriority="65" w:unhideWhenUsed="0"/>
-    <w:lsdException w:name="Medium List 2" w:semiHidden="0" w:uiPriority="66" w:unhideWhenUsed="0"/>
-    <w:lsdException w:name="Medium Grid 1" w:semiHidden="0" w:uiPriority="67" w:unhideWhenUsed="0"/>
-    <w:lsdException w:name="Medium Grid 2" w:semiHidden="0" w:uiPriority="68" w:unhideWhenUsed="0"/>
-    <w:lsdException w:name="Medium Grid 3" w:semiHidden="0" w:uiPriority="69" w:unhideWhenUsed="0"/>
-    <w:lsdException w:name="Dark List" w:semiHidden="0" w:uiPriority="70" w:unhideWhenUsed="0"/>
-    <w:lsdException w:name="Colorful Shading" w:semiHidden="0" w:uiPriority="71" w:unhideWhenUsed="0"/>
-    <w:lsdException w:name="Colorful List" w:semiHidden="0" w:uiPriority="72" w:unhideWhenUsed="0"/>
-    <w:lsdException w:name="Colorful Grid" w:semiHidden="0" w:uiPriority="73" w:unhideWhenUsed="0"/>
-    <w:lsdException w:name="Light Shading Accent 1" w:semiHidden="0" w:uiPriority="60" w:unhideWhenUsed="0"/>
-    <w:lsdException w:name="Light List Accent 1" w:semiHidden="0" w:uiPriority="61" w:unhideWhenUsed="0"/>
-    <w:lsdException w:name="Light Grid Accent 1" w:semiHidden="0" w:uiPriority="62" w:unhideWhenUsed="0"/>
-    <w:lsdException w:name="Medium Shading 1 Accent 1" w:semiHidden="0" w:uiPriority="63" w:unhideWhenUsed="0"/>
-    <w:lsdException w:name="Medium Shading 2 Accent 1" w:semiHidden="0" w:uiPriority="64" w:unhideWhenUsed="0"/>
-    <w:lsdException w:name="Medium List 1 Accent 1" w:semiHidden="0" w:uiPriority="65" w:unhideWhenUsed="0"/>
-    <w:lsdException w:name="Revision" w:unhideWhenUsed="0"/>
-    <w:lsdException w:name="List Paragraph" w:semiHidden="0" w:uiPriority="34" w:unhideWhenUsed="0" w:qFormat="1"/>
-    <w:lsdException w:name="Quote" w:semiHidden="0" w:uiPriority="29" w:unhideWhenUsed="0" w:qFormat="1"/>
-    <w:lsdException w:name="Intense Quote" w:semiHidden="0" w:uiPriority="30" w:unhideWhenUsed="0" w:qFormat="1"/>
-    <w:lsdException w:name="Medium List 2 Accent 1" w:semiHidden="0" w:uiPriority="66" w:unhideWhenUsed="0"/>
-    <w:lsdException w:name="Medium Grid 1 Accent 1" w:semiHidden="0" w:uiPriority="67" w:unhideWhenUsed="0"/>
-    <w:lsdException w:name="Medium Grid 2 Accent 1" w:semiHidden="0" w:uiPriority="68" w:unhideWhenUsed="0"/>
-    <w:lsdException w:name="Medium Grid 3 Accent 1" w:semiHidden="0" w:uiPriority="69" w:unhideWhenUsed="0"/>
-    <w:lsdException w:name="Dark List Accent 1" w:semiHidden="0" w:uiPriority="70" w:unhideWhenUsed="0"/>
-    <w:lsdException w:name="Colorful Shading Accent 1" w:semiHidden="0" w:uiPriority="71" w:unhideWhenUsed="0"/>
-    <w:lsdException w:name="Colorful List Accent 1" w:semiHidden="0" w:uiPriority="72" w:unhideWhenUsed="0"/>
-    <w:lsdException w:name="Colorful Grid Accent 1" w:semiHidden="0" w:uiPriority="73" w:unhideWhenUsed="0"/>
-    <w:lsdException w:name="Light Shading Accent 2" w:semiHidden="0" w:uiPriority="60" w:unhideWhenUsed="0"/>
-    <w:lsdException w:name="Light List Accent 2" w:semiHidden="0" w:uiPriority="61" w:unhideWhenUsed="0"/>
-    <w:lsdException w:name="Light Grid Accent 2" w:semiHidden="0" w:uiPriority="62" w:unhideWhenUsed="0"/>
-    <w:lsdException w:name="Medium Shading 1 Accent 2" w:semiHidden="0" w:uiPriority="63" w:unhideWhenUsed="0"/>
-    <w:lsdException w:name="Medium Shading 2 Accent 2" w:semiHidden="0" w:uiPriority="64" w:unhideWhenUsed="0"/>
-    <w:lsdException w:name="Medium List 1 Accent 2" w:semiHidden="0" w:uiPriority="65" w:unhideWhenUsed="0"/>
-    <w:lsdException w:name="Medium List 2 Accent 2" w:semiHidden="0" w:uiPriority="66" w:unhideWhenUsed="0"/>
-    <w:lsdException w:name="Medium Grid 1 Accent 2" w:semiHidden="0" w:uiPriority="67" w:unhideWhenUsed="0"/>
-    <w:lsdException w:name="Medium Grid 2 Accent 2" w:semiHidden="0" w:uiPriority="68" w:unhideWhenUsed="0"/>
-    <w:lsdException w:name="Medium Grid 3 Accent 2" w:semiHidden="0" w:uiPriority="69" w:unhideWhenUsed="0"/>
-    <w:lsdException w:name="Dark List Accent 2" w:semiHidden="0" w:uiPriority="70" w:unhideWhenUsed="0"/>
-    <w:lsdException w:name="Colorful Shading Accent 2" w:semiHidden="0" w:uiPriority="71" w:unhideWhenUsed="0"/>
-    <w:lsdException w:name="Colorful List Accent 2" w:semiHidden="0" w:uiPriority="72" w:unhideWhenUsed="0"/>
-    <w:lsdException w:name="Colorful Grid Accent 2" w:semiHidden="0" w:uiPriority="73" w:unhideWhenUsed="0"/>
-    <w:lsdException w:name="Light Shading Accent 3" w:semiHidden="0" w:uiPriority="60" w:unhideWhenUsed="0"/>
-    <w:lsdException w:name="Light List Accent 3" w:semiHidden="0" w:uiPriority="61" w:unhideWhenUsed="0"/>
-    <w:lsdException w:name="Light Grid Accent 3" w:semiHidden="0" w:uiPriority="62" w:unhideWhenUsed="0"/>
-    <w:lsdException w:name="Medium Shading 1 Accent 3" w:semiHidden="0" w:uiPriority="63" w:unhideWhenUsed="0"/>
-    <w:lsdException w:name="Medium Shading 2 Accent 3" w:semiHidden="0" w:uiPriority="64" w:unhideWhenUsed="0"/>
-    <w:lsdException w:name="Medium List 1 Accent 3" w:semiHidden="0" w:uiPriority="65" w:unhideWhenUsed="0"/>
-    <w:lsdException w:name="Medium List 2 Accent 3" w:semiHidden="0" w:uiPriority="66" w:unhideWhenUsed="0"/>
-    <w:lsdException w:name="Medium Grid 1 Accent 3" w:semiHidden="0" w:uiPriority="67" w:unhideWhenUsed="0"/>
-    <w:lsdException w:name="Medium Grid 2 Accent 3" w:semiHidden="0" w:uiPriority="68" w:unhideWhenUsed="0"/>
-    <w:lsdException w:name="Medium Grid 3 Accent 3" w:semiHidden="0" w:uiPriority="69" w:unhideWhenUsed="0"/>
-    <w:lsdException w:name="Dark List Accent 3" w:semiHidden="0" w:uiPriority="70" w:unhideWhenUsed="0"/>
-    <w:lsdException w:name="Colorful Shading Accent 3" w:semiHidden="0" w:uiPriority="71" w:unhideWhenUsed="0"/>
-    <w:lsdException w:name="Colorful List Accent 3" w:semiHidden="0" w:uiPriority="72" w:unhideWhenUsed="0"/>
-    <w:lsdException w:name="Colorful Grid Accent 3" w:semiHidden="0" w:uiPriority="73" w:unhideWhenUsed="0"/>
-    <w:lsdException w:name="Light Shading Accent 4" w:semiHidden="0" w:uiPriority="60" w:unhideWhenUsed="0"/>
-    <w:lsdException w:name="Light List Accent 4" w:semiHidden="0" w:uiPriority="61" w:unhideWhenUsed="0"/>
-    <w:lsdException w:name="Light Grid Accent 4" w:semiHidden="0" w:uiPriority="62" w:unhideWhenUsed="0"/>
-    <w:lsdException w:name="Medium Shading 1 Accent 4" w:semiHidden="0" w:uiPriority="63" w:unhideWhenUsed="0"/>
-    <w:lsdException w:name="Medium Shading 2 Accent 4" w:semiHidden="0" w:uiPriority="64" w:unhideWhenUsed="0"/>
-    <w:lsdException w:name="Medium List 1 Accent 4" w:semiHidden="0" w:uiPriority="65" w:unhideWhenUsed="0"/>
-    <w:lsdException w:name="Medium List 2 Accent 4" w:semiHidden="0" w:uiPriority="66" w:unhideWhenUsed="0"/>
-    <w:lsdException w:name="Medium Grid 1 Accent 4" w:semiHidden="0" w:uiPriority="67" w:unhideWhenUsed="0"/>
-    <w:lsdException w:name="Medium Grid 2 Accent 4" w:semiHidden="0" w:uiPriority="68" w:unhideWhenUsed="0"/>
-    <w:lsdException w:name="Medium Grid 3 Accent 4" w:semiHidden="0" w:uiPriority="69" w:unhideWhenUsed="0"/>
-    <w:lsdException w:name="Dark List Accent 4" w:semiHidden="0" w:uiPriority="70" w:unhideWhenUsed="0"/>
-    <w:lsdException w:name="Colorful Shading Accent 4" w:semiHidden="0" w:uiPriority="71" w:unhideWhenUsed="0"/>
-    <w:lsdException w:name="Colorful List Accent 4" w:semiHidden="0" w:uiPriority="72" w:unhideWhenUsed="0"/>
-    <w:lsdException w:name="Colorful Grid Accent 4" w:semiHidden="0" w:uiPriority="73" w:unhideWhenUsed="0"/>
-    <w:lsdException w:name="Light Shading Accent 5" w:semiHidden="0" w:uiPriority="60" w:unhideWhenUsed="0"/>
-    <w:lsdException w:name="Light List Accent 5" w:semiHidden="0" w:uiPriority="61" w:unhideWhenUsed="0"/>
-    <w:lsdException w:name="Light Grid Accent 5" w:semiHidden="0" w:uiPriority="62" w:unhideWhenUsed="0"/>
-    <w:lsdException w:name="Medium Shading 1 Accent 5" w:semiHidden="0" w:uiPriority="63" w:unhideWhenUsed="0"/>
-    <w:lsdException w:name="Medium Shading 2 Accent 5" w:semiHidden="0" w:uiPriority="64" w:unhideWhenUsed="0"/>
-    <w:lsdException w:name="Medium List 1 Accent 5" w:semiHidden="0" w:uiPriority="65" w:unhideWhenUsed="0"/>
-    <w:lsdException w:name="Medium List 2 Accent 5" w:semiHidden="0" w:uiPriority="66" w:unhideWhenUsed="0"/>
-    <w:lsdException w:name="Medium Grid 1 Accent 5" w:semiHidden="0" w:uiPriority="67" w:unhideWhenUsed="0"/>
-    <w:lsdException w:name="Medium Grid 2 Accent 5" w:semiHidden="0" w:uiPriority="68" w:unhideWhenUsed="0"/>
-    <w:lsdException w:name="Medium Grid 3 Accent 5" w:semiHidden="0" w:uiPriority="69" w:unhideWhenUsed="0"/>
-    <w:lsdException w:name="Dark List Accent 5" w:semiHidden="0" w:uiPriority="70" w:unhideWhenUsed="0"/>
-    <w:lsdException w:name="Colorful Shading Accent 5" w:semiHidden="0" w:uiPriority="71" w:unhideWhenUsed="0"/>
-    <w:lsdException w:name="Colorful List Accent 5" w:semiHidden="0" w:uiPriority="72" w:unhideWhenUsed="0"/>
-    <w:lsdException w:name="Colorful Grid Accent 5" w:semiHidden="0" w:uiPriority="73" w:unhideWhenUsed="0"/>
-    <w:lsdException w:name="Light Shading Accent 6" w:semiHidden="0" w:uiPriority="60" w:unhideWhenUsed="0"/>
-    <w:lsdException w:name="Light List Accent 6" w:semiHidden="0" w:uiPriority="61" w:unhideWhenUsed="0"/>
-    <w:lsdException w:name="Light Grid Accent 6" w:semiHidden="0" w:uiPriority="62" w:unhideWhenUsed="0"/>
-    <w:lsdException w:name="Medium Shading 1 Accent 6" w:semiHidden="0" w:uiPriority="63" w:unhideWhenUsed="0"/>
-    <w:lsdException w:name="Medium Shading 2 Accent 6" w:semiHidden="0" w:uiPriority="64" w:unhideWhenUsed="0"/>
-    <w:lsdException w:name="Medium List 1 Accent 6" w:semiHidden="0" w:uiPriority="65" w:unhideWhenUsed="0"/>
-    <w:lsdException w:name="Medium List 2 Accent 6" w:semiHidden="0" w:uiPriority="66" w:unhideWhenUsed="0"/>
-    <w:lsdException w:name="Medium Grid 1 Accent 6" w:semiHidden="0" w:uiPriority="67" w:unhideWhenUsed="0"/>
-    <w:lsdException w:name="Medium Grid 2 Accent 6" w:semiHidden="0" w:uiPriority="68" w:unhideWhenUsed="0"/>
-    <w:lsdException w:name="Medium Grid 3 Accent 6" w:semiHidden="0" w:uiPriority="69" w:unhideWhenUsed="0"/>
-    <w:lsdException w:name="Dark List Accent 6" w:semiHidden="0" w:uiPriority="70" w:unhideWhenUsed="0"/>
-    <w:lsdException w:name="Colorful Shading Accent 6" w:semiHidden="0" w:uiPriority="71" w:unhideWhenUsed="0"/>
-    <w:lsdException w:name="Colorful List Accent 6" w:semiHidden="0" w:uiPriority="72" w:unhideWhenUsed="0"/>
-    <w:lsdException w:name="Colorful Grid Accent 6" w:semiHidden="0" w:uiPriority="73" w:unhideWhenUsed="0"/>
-    <w:lsdException w:name="Subtle Emphasis" w:semiHidden="0" w:uiPriority="19" w:unhideWhenUsed="0" w:qFormat="1"/>
-    <w:lsdException w:name="Intense Emphasis" w:semiHidden="0" w:uiPriority="21" w:unhideWhenUsed="0" w:qFormat="1"/>
-    <w:lsdException w:name="Subtle Reference" w:semiHidden="0" w:uiPriority="31" w:unhideWhenUsed="0" w:qFormat="1"/>
-    <w:lsdException w:name="Intense Reference" w:semiHidden="0" w:uiPriority="32" w:unhideWhenUsed="0" w:qFormat="1"/>
-    <w:lsdException w:name="Book Title" w:semiHidden="0" w:uiPriority="33" w:unhideWhenUsed="0" w:qFormat="1"/>
-    <w:lsdException w:name="Bibliography" w:uiPriority="37"/>
-    <w:lsdException w:name="TOC Heading" w:uiPriority="39" w:qFormat="1"/>
+  <w:latentStyles w:defLockedState="0" w:defUIPriority="99" w:defSemiHidden="0" w:defUnhideWhenUsed="0" w:defQFormat="0" w:count="371">
+    <w:lsdException w:name="Normal" w:uiPriority="0" w:qFormat="1"/>
+    <w:lsdException w:name="heading 1" w:uiPriority="9" w:qFormat="1"/>
+    <w:lsdException w:name="heading 2" w:semiHidden="1" w:uiPriority="9" w:unhideWhenUsed="1" w:qFormat="1"/>
+    <w:lsdException w:name="heading 3" w:semiHidden="1" w:uiPriority="9" w:unhideWhenUsed="1" w:qFormat="1"/>
+    <w:lsdException w:name="heading 4" w:semiHidden="1" w:uiPriority="9" w:unhideWhenUsed="1" w:qFormat="1"/>
+    <w:lsdException w:name="heading 5" w:semiHidden="1" w:uiPriority="9" w:unhideWhenUsed="1" w:qFormat="1"/>
+    <w:lsdException w:name="heading 6" w:semiHidden="1" w:uiPriority="9" w:unhideWhenUsed="1" w:qFormat="1"/>
+    <w:lsdException w:name="heading 7" w:semiHidden="1" w:uiPriority="9" w:unhideWhenUsed="1" w:qFormat="1"/>
+    <w:lsdException w:name="heading 8" w:semiHidden="1" w:uiPriority="9" w:unhideWhenUsed="1" w:qFormat="1"/>
+    <w:lsdException w:name="heading 9" w:semiHidden="1" w:uiPriority="9" w:unhideWhenUsed="1" w:qFormat="1"/>
+    <w:lsdException w:name="index 1" w:semiHidden="1" w:unhideWhenUsed="1"/>
+    <w:lsdException w:name="index 2" w:semiHidden="1" w:unhideWhenUsed="1"/>
+    <w:lsdException w:name="index 3" w:semiHidden="1" w:unhideWhenUsed="1"/>
+    <w:lsdException w:name="index 4" w:semiHidden="1" w:unhideWhenUsed="1"/>
+    <w:lsdException w:name="index 5" w:semiHidden="1" w:unhideWhenUsed="1"/>
+    <w:lsdException w:name="index 6" w:semiHidden="1" w:unhideWhenUsed="1"/>
+    <w:lsdException w:name="index 7" w:semiHidden="1" w:unhideWhenUsed="1"/>
+    <w:lsdException w:name="index 8" w:semiHidden="1" w:unhideWhenUsed="1"/>
+    <w:lsdException w:name="index 9" w:semiHidden="1" w:unhideWhenUsed="1"/>
+    <w:lsdException w:name="toc 1" w:semiHidden="1" w:uiPriority="39" w:unhideWhenUsed="1"/>
+    <w:lsdException w:name="toc 2" w:semiHidden="1" w:uiPriority="39" w:unhideWhenUsed="1"/>
+    <w:lsdException w:name="toc 3" w:semiHidden="1" w:uiPriority="39" w:unhideWhenUsed="1"/>
+    <w:lsdException w:name="toc 4" w:semiHidden="1" w:uiPriority="39" w:unhideWhenUsed="1"/>
+    <w:lsdException w:name="toc 5" w:semiHidden="1" w:uiPriority="39" w:unhideWhenUsed="1"/>
+    <w:lsdException w:name="toc 6" w:semiHidden="1" w:uiPriority="39" w:unhideWhenUsed="1"/>
+    <w:lsdException w:name="toc 7" w:semiHidden="1" w:uiPriority="39" w:unhideWhenUsed="1"/>
+    <w:lsdException w:name="toc 8" w:semiHidden="1" w:uiPriority="39" w:unhideWhenUsed="1"/>
+    <w:lsdException w:name="toc 9" w:semiHidden="1" w:uiPriority="39" w:unhideWhenUsed="1"/>
+    <w:lsdException w:name="Normal Indent" w:semiHidden="1" w:unhideWhenUsed="1"/>
+    <w:lsdException w:name="footnote text" w:semiHidden="1" w:unhideWhenUsed="1"/>
+    <w:lsdException w:name="annotation text" w:semiHidden="1" w:unhideWhenUsed="1"/>
+    <w:lsdException w:name="header" w:semiHidden="1" w:unhideWhenUsed="1"/>
+    <w:lsdException w:name="footer" w:semiHidden="1" w:unhideWhenUsed="1"/>
+    <w:lsdException w:name="index heading" w:semiHidden="1" w:unhideWhenUsed="1"/>
+    <w:lsdException w:name="caption" w:semiHidden="1" w:uiPriority="35" w:unhideWhenUsed="1" w:qFormat="1"/>
+    <w:lsdException w:name="table of figures" w:semiHidden="1" w:unhideWhenUsed="1"/>
+    <w:lsdException w:name="envelope address" w:semiHidden="1" w:unhideWhenUsed="1"/>
+    <w:lsdException w:name="envelope return" w:semiHidden="1" w:unhideWhenUsed="1"/>
+    <w:lsdException w:name="footnote reference" w:semiHidden="1" w:unhideWhenUsed="1"/>
+    <w:lsdException w:name="annotation reference" w:semiHidden="1" w:unhideWhenUsed="1"/>
+    <w:lsdException w:name="line number" w:semiHidden="1" w:unhideWhenUsed="1"/>
+    <w:lsdException w:name="page number" w:semiHidden="1" w:unhideWhenUsed="1"/>
+    <w:lsdException w:name="endnote reference" w:semiHidden="1" w:unhideWhenUsed="1"/>
+    <w:lsdException w:name="endnote text" w:semiHidden="1" w:unhideWhenUsed="1"/>
+    <w:lsdException w:name="table of authorities" w:semiHidden="1" w:unhideWhenUsed="1"/>
+    <w:lsdException w:name="macro" w:semiHidden="1" w:unhideWhenUsed="1"/>
+    <w:lsdException w:name="toa heading" w:semiHidden="1" w:unhideWhenUsed="1"/>
+    <w:lsdException w:name="List" w:semiHidden="1" w:unhideWhenUsed="1"/>
+    <w:lsdException w:name="List Bullet" w:semiHidden="1" w:unhideWhenUsed="1"/>
+    <w:lsdException w:name="List Number" w:semiHidden="1" w:unhideWhenUsed="1"/>
+    <w:lsdException w:name="List 2" w:semiHidden="1" w:unhideWhenUsed="1"/>
+    <w:lsdException w:name="List 3" w:semiHidden="1" w:unhideWhenUsed="1"/>
+    <w:lsdException w:name="List 4" w:semiHidden="1" w:unhideWhenUsed="1"/>
+    <w:lsdException w:name="List 5" w:semiHidden="1" w:unhideWhenUsed="1"/>
+    <w:lsdException w:name="List Bullet 2" w:semiHidden="1" w:unhideWhenUsed="1"/>
+    <w:lsdException w:name="List Bullet 3" w:semiHidden="1" w:unhideWhenUsed="1"/>
+    <w:lsdException w:name="List Bullet 4" w:semiHidden="1" w:unhideWhenUsed="1"/>
+    <w:lsdException w:name="List Bullet 5" w:semiHidden="1" w:unhideWhenUsed="1"/>
+    <w:lsdException w:name="List Number 2" w:semiHidden="1" w:unhideWhenUsed="1"/>
+    <w:lsdException w:name="List Number 3" w:semiHidden="1" w:unhideWhenUsed="1"/>
+    <w:lsdException w:name="List Number 4" w:semiHidden="1" w:unhideWhenUsed="1"/>
+    <w:lsdException w:name="List Number 5" w:semiHidden="1" w:unhideWhenUsed="1"/>
+    <w:lsdException w:name="Title" w:uiPriority="10" w:qFormat="1"/>
+    <w:lsdException w:name="Closing" w:semiHidden="1" w:unhideWhenUsed="1"/>
+    <w:lsdException w:name="Signature" w:semiHidden="1" w:unhideWhenUsed="1"/>
+    <w:lsdException w:name="Default Paragraph Font" w:semiHidden="1" w:uiPriority="1" w:unhideWhenUsed="1"/>
+    <w:lsdException w:name="Body Text" w:semiHidden="1" w:unhideWhenUsed="1"/>
+    <w:lsdException w:name="Body Text Indent" w:semiHidden="1" w:unhideWhenUsed="1"/>
+    <w:lsdException w:name="List Continue" w:semiHidden="1" w:unhideWhenUsed="1"/>
+    <w:lsdException w:name="List Continue 2" w:semiHidden="1" w:unhideWhenUsed="1"/>
+    <w:lsdException w:name="List Continue 3" w:semiHidden="1" w:unhideWhenUsed="1"/>
+    <w:lsdException w:name="List Continue 4" w:semiHidden="1" w:unhideWhenUsed="1"/>
+    <w:lsdException w:name="List Continue 5" w:semiHidden="1" w:unhideWhenUsed="1"/>
+    <w:lsdException w:name="Message Header" w:semiHidden="1" w:unhideWhenUsed="1"/>
+    <w:lsdException w:name="Subtitle" w:uiPriority="11" w:qFormat="1"/>
+    <w:lsdException w:name="Salutation" w:semiHidden="1" w:unhideWhenUsed="1"/>
+    <w:lsdException w:name="Date" w:semiHidden="1" w:unhideWhenUsed="1"/>
+    <w:lsdException w:name="Body Text First Indent" w:semiHidden="1" w:unhideWhenUsed="1"/>
+    <w:lsdException w:name="Body Text First Indent 2" w:semiHidden="1" w:unhideWhenUsed="1"/>
+    <w:lsdException w:name="Note Heading" w:semiHidden="1" w:unhideWhenUsed="1"/>
+    <w:lsdException w:name="Body Text 2" w:semiHidden="1" w:unhideWhenUsed="1"/>
+    <w:lsdException w:name="Body Text 3" w:semiHidden="1" w:unhideWhenUsed="1"/>
+    <w:lsdException w:name="Body Text Indent 2" w:semiHidden="1" w:unhideWhenUsed="1"/>
+    <w:lsdException w:name="Body Text Indent 3" w:semiHidden="1" w:unhideWhenUsed="1"/>
+    <w:lsdException w:name="Block Text" w:semiHidden="1" w:unhideWhenUsed="1"/>
+    <w:lsdException w:name="Hyperlink" w:semiHidden="1" w:unhideWhenUsed="1"/>
+    <w:lsdException w:name="FollowedHyperlink" w:semiHidden="1" w:unhideWhenUsed="1"/>
+    <w:lsdException w:name="Strong" w:uiPriority="22" w:qFormat="1"/>
+    <w:lsdException w:name="Emphasis" w:uiPriority="20" w:qFormat="1"/>
+    <w:lsdException w:name="Document Map" w:semiHidden="1" w:unhideWhenUsed="1"/>
+    <w:lsdException w:name="Plain Text" w:semiHidden="1" w:unhideWhenUsed="1"/>
+    <w:lsdException w:name="E-mail Signature" w:semiHidden="1" w:unhideWhenUsed="1"/>
+    <w:lsdException w:name="HTML Top of Form" w:semiHidden="1" w:unhideWhenUsed="1"/>
+    <w:lsdException w:name="HTML Bottom of Form" w:semiHidden="1" w:unhideWhenUsed="1"/>
+    <w:lsdException w:name="Normal (Web)" w:semiHidden="1" w:unhideWhenUsed="1"/>
+    <w:lsdException w:name="HTML Acronym" w:semiHidden="1" w:unhideWhenUsed="1"/>
+    <w:lsdException w:name="HTML Address" w:semiHidden="1" w:unhideWhenUsed="1"/>
+    <w:lsdException w:name="HTML Cite" w:semiHidden="1" w:unhideWhenUsed="1"/>
+    <w:lsdException w:name="HTML Code" w:semiHidden="1" w:unhideWhenUsed="1"/>
+    <w:lsdException w:name="HTML Definition" w:semiHidden="1" w:unhideWhenUsed="1"/>
+    <w:lsdException w:name="HTML Keyboard" w:semiHidden="1" w:unhideWhenUsed="1"/>
+    <w:lsdException w:name="HTML Preformatted" w:semiHidden="1" w:unhideWhenUsed="1"/>
+    <w:lsdException w:name="HTML Sample" w:semiHidden="1" w:unhideWhenUsed="1"/>
+    <w:lsdException w:name="HTML Typewriter" w:semiHidden="1" w:unhideWhenUsed="1"/>
+    <w:lsdException w:name="HTML Variable" w:semiHidden="1" w:unhideWhenUsed="1"/>
+    <w:lsdException w:name="Normal Table" w:semiHidden="1" w:unhideWhenUsed="1"/>
+    <w:lsdException w:name="annotation subject" w:semiHidden="1" w:unhideWhenUsed="1"/>
+    <w:lsdException w:name="No List" w:semiHidden="1" w:unhideWhenUsed="1"/>
+    <w:lsdException w:name="Outline List 1" w:semiHidden="1" w:unhideWhenUsed="1"/>
+    <w:lsdException w:name="Outline List 2" w:semiHidden="1" w:unhideWhenUsed="1"/>
+    <w:lsdException w:name="Outline List 3" w:semiHidden="1" w:unhideWhenUsed="1"/>
+    <w:lsdException w:name="Table Simple 1" w:semiHidden="1" w:unhideWhenUsed="1"/>
+    <w:lsdException w:name="Table Simple 2" w:semiHidden="1" w:unhideWhenUsed="1"/>
+    <w:lsdException w:name="Table Simple 3" w:semiHidden="1" w:unhideWhenUsed="1"/>
+    <w:lsdException w:name="Table Classic 1" w:semiHidden="1" w:unhideWhenUsed="1"/>
+    <w:lsdException w:name="Table Classic 2" w:semiHidden="1" w:unhideWhenUsed="1"/>
+    <w:lsdException w:name="Table Classic 3" w:semiHidden="1" w:unhideWhenUsed="1"/>
+    <w:lsdException w:name="Table Classic 4" w:semiHidden="1" w:unhideWhenUsed="1"/>
+    <w:lsdException w:name="Table Colorful 1" w:semiHidden="1" w:unhideWhenUsed="1"/>
+    <w:lsdException w:name="Table Colorful 2" w:semiHidden="1" w:unhideWhenUsed="1"/>
+    <w:lsdException w:name="Table Colorful 3" w:semiHidden="1" w:unhideWhenUsed="1"/>
+    <w:lsdException w:name="Table Columns 1" w:semiHidden="1" w:unhideWhenUsed="1"/>
+    <w:lsdException w:name="Table Columns 2" w:semiHidden="1" w:unhideWhenUsed="1"/>
+    <w:lsdException w:name="Table Columns 3" w:semiHidden="1" w:unhideWhenUsed="1"/>
+    <w:lsdException w:name="Table Columns 4" w:semiHidden="1" w:unhideWhenUsed="1"/>
+    <w:lsdException w:name="Table Columns 5" w:semiHidden="1" w:unhideWhenUsed="1"/>
+    <w:lsdException w:name="Table Grid 1" w:semiHidden="1" w:unhideWhenUsed="1"/>
+    <w:lsdException w:name="Table Grid 2" w:semiHidden="1" w:unhideWhenUsed="1"/>
+    <w:lsdException w:name="Table Grid 3" w:semiHidden="1" w:unhideWhenUsed="1"/>
+    <w:lsdException w:name="Table Grid 4" w:semiHidden="1" w:unhideWhenUsed="1"/>
+    <w:lsdException w:name="Table Grid 5" w:semiHidden="1" w:unhideWhenUsed="1"/>
+    <w:lsdException w:name="Table Grid 6" w:semiHidden="1" w:unhideWhenUsed="1"/>
+    <w:lsdException w:name="Table Grid 7" w:semiHidden="1" w:unhideWhenUsed="1"/>
+    <w:lsdException w:name="Table Grid 8" w:semiHidden="1" w:unhideWhenUsed="1"/>
+    <w:lsdException w:name="Table List 1" w:semiHidden="1" w:unhideWhenUsed="1"/>
+    <w:lsdException w:name="Table List 2" w:semiHidden="1" w:unhideWhenUsed="1"/>
+    <w:lsdException w:name="Table List 3" w:semiHidden="1" w:unhideWhenUsed="1"/>
+    <w:lsdException w:name="Table List 4" w:semiHidden="1" w:unhideWhenUsed="1"/>
+    <w:lsdException w:name="Table List 5" w:semiHidden="1" w:unhideWhenUsed="1"/>
+    <w:lsdException w:name="Table List 6" w:semiHidden="1" w:unhideWhenUsed="1"/>
+    <w:lsdException w:name="Table List 7" w:semiHidden="1" w:unhideWhenUsed="1"/>
+    <w:lsdException w:name="Table List 8" w:semiHidden="1" w:unhideWhenUsed="1"/>
+    <w:lsdException w:name="Table 3D effects 1" w:semiHidden="1" w:unhideWhenUsed="1"/>
+    <w:lsdException w:name="Table 3D effects 2" w:semiHidden="1" w:unhideWhenUsed="1"/>
+    <w:lsdException w:name="Table 3D effects 3" w:semiHidden="1" w:unhideWhenUsed="1"/>
+    <w:lsdException w:name="Table Contemporary" w:semiHidden="1" w:unhideWhenUsed="1"/>
+    <w:lsdException w:name="Table Elegant" w:semiHidden="1" w:unhideWhenUsed="1"/>
+    <w:lsdException w:name="Table Professional" w:semiHidden="1" w:unhideWhenUsed="1"/>
+    <w:lsdException w:name="Table Subtle 1" w:semiHidden="1" w:unhideWhenUsed="1"/>
+    <w:lsdException w:name="Table Subtle 2" w:semiHidden="1" w:unhideWhenUsed="1"/>
+    <w:lsdException w:name="Table Web 1" w:semiHidden="1" w:unhideWhenUsed="1"/>
+    <w:lsdException w:name="Table Web 2" w:semiHidden="1" w:unhideWhenUsed="1"/>
+    <w:lsdException w:name="Table Web 3" w:semiHidden="1" w:unhideWhenUsed="1"/>
+    <w:lsdException w:name="Balloon Text" w:semiHidden="1" w:unhideWhenUsed="1"/>
+    <w:lsdException w:name="Table Grid" w:uiPriority="59"/>
+    <w:lsdException w:name="Table Theme" w:semiHidden="1" w:unhideWhenUsed="1"/>
+    <w:lsdException w:name="Placeholder Text" w:semiHidden="1"/>
+    <w:lsdException w:name="No Spacing" w:uiPriority="1" w:qFormat="1"/>
+    <w:lsdException w:name="Light Shading" w:uiPriority="60"/>
+    <w:lsdException w:name="Light List" w:uiPriority="61"/>
+    <w:lsdException w:name="Light Grid" w:uiPriority="62"/>
+    <w:lsdException w:name="Medium Shading 1" w:uiPriority="63"/>
+    <w:lsdException w:name="Medium Shading 2" w:uiPriority="64"/>
+    <w:lsdException w:name="Medium List 1" w:uiPriority="65"/>
+    <w:lsdException w:name="Medium List 2" w:uiPriority="66"/>
+    <w:lsdException w:name="Medium Grid 1" w:uiPriority="67"/>
+    <w:lsdException w:name="Medium Grid 2" w:uiPriority="68"/>
+    <w:lsdException w:name="Medium Grid 3" w:uiPriority="69"/>
+    <w:lsdException w:name="Dark List" w:uiPriority="70"/>
+    <w:lsdException w:name="Colorful Shading" w:uiPriority="71"/>
+    <w:lsdException w:name="Colorful List" w:uiPriority="72"/>
+    <w:lsdException w:name="Colorful Grid" w:uiPriority="73"/>
+    <w:lsdException w:name="Light Shading Accent 1" w:uiPriority="60"/>
+    <w:lsdException w:name="Light List Accent 1" w:uiPriority="61"/>
+    <w:lsdException w:name="Light Grid Accent 1" w:uiPriority="62"/>
+    <w:lsdException w:name="Medium Shading 1 Accent 1" w:uiPriority="63"/>
+    <w:lsdException w:name="Medium Shading 2 Accent 1" w:uiPriority="64"/>
+    <w:lsdException w:name="Medium List 1 Accent 1" w:uiPriority="65"/>
+    <w:lsdException w:name="Revision" w:semiHidden="1"/>
+    <w:lsdException w:name="List Paragraph" w:uiPriority="34" w:qFormat="1"/>
+    <w:lsdException w:name="Quote" w:uiPriority="29" w:qFormat="1"/>
+    <w:lsdException w:name="Intense Quote" w:uiPriority="30" w:qFormat="1"/>
+    <w:lsdException w:name="Medium List 2 Accent 1" w:uiPriority="66"/>
+    <w:lsdException w:name="Medium Grid 1 Accent 1" w:uiPriority="67"/>
+    <w:lsdException w:name="Medium Grid 2 Accent 1" w:uiPriority="68"/>
+    <w:lsdException w:name="Medium Grid 3 Accent 1" w:uiPriority="69"/>
+    <w:lsdException w:name="Dark List Accent 1" w:uiPriority="70"/>
+    <w:lsdException w:name="Colorful Shading Accent 1" w:uiPriority="71"/>
+    <w:lsdException w:name="Colorful List Accent 1" w:uiPriority="72"/>
+    <w:lsdException w:name="Colorful Grid Accent 1" w:uiPriority="73"/>
+    <w:lsdException w:name="Light Shading Accent 2" w:uiPriority="60"/>
+    <w:lsdException w:name="Light List Accent 2" w:uiPriority="61"/>
+    <w:lsdException w:name="Light Grid Accent 2" w:uiPriority="62"/>
+    <w:lsdException w:name="Medium Shading 1 Accent 2" w:uiPriority="63"/>
+    <w:lsdException w:name="Medium Shading 2 Accent 2" w:uiPriority="64"/>
+    <w:lsdException w:name="Medium List 1 Accent 2" w:uiPriority="65"/>
+    <w:lsdException w:name="Medium List 2 Accent 2" w:uiPriority="66"/>
+    <w:lsdException w:name="Medium Grid 1 Accent 2" w:uiPriority="67"/>
+    <w:lsdException w:name="Medium Grid 2 Accent 2" w:uiPriority="68"/>
+    <w:lsdException w:name="Medium Grid 3 Accent 2" w:uiPriority="69"/>
+    <w:lsdException w:name="Dark List Accent 2" w:uiPriority="70"/>
+    <w:lsdException w:name="Colorful Shading Accent 2" w:uiPriority="71"/>
+    <w:lsdException w:name="Colorful List Accent 2" w:uiPriority="72"/>
+    <w:lsdException w:name="Colorful Grid Accent 2" w:uiPriority="73"/>
+    <w:lsdException w:name="Light Shading Accent 3" w:uiPriority="60"/>
+    <w:lsdException w:name="Light List Accent 3" w:uiPriority="61"/>
+    <w:lsdException w:name="Light Grid Accent 3" w:uiPriority="62"/>
+    <w:lsdException w:name="Medium Shading 1 Accent 3" w:uiPriority="63"/>
+    <w:lsdException w:name="Medium Shading 2 Accent 3" w:uiPriority="64"/>
+    <w:lsdException w:name="Medium List 1 Accent 3" w:uiPriority="65"/>
+    <w:lsdException w:name="Medium List 2 Accent 3" w:uiPriority="66"/>
+    <w:lsdException w:name="Medium Grid 1 Accent 3" w:uiPriority="67"/>
+    <w:lsdException w:name="Medium Grid 2 Accent 3" w:uiPriority="68"/>
+    <w:lsdException w:name="Medium Grid 3 Accent 3" w:uiPriority="69"/>
+    <w:lsdException w:name="Dark List Accent 3" w:uiPriority="70"/>
+    <w:lsdException w:name="Colorful Shading Accent 3" w:uiPriority="71"/>
+    <w:lsdException w:name="Colorful List Accent 3" w:uiPriority="72"/>
+    <w:lsdException w:name="Colorful Grid Accent 3" w:uiPriority="73"/>
+    <w:lsdException w:name="Light Shading Accent 4" w:uiPriority="60"/>
+    <w:lsdException w:name="Light List Accent 4" w:uiPriority="61"/>
+    <w:lsdException w:name="Light Grid Accent 4" w:uiPriority="62"/>
+    <w:lsdException w:name="Medium Shading 1 Accent 4" w:uiPriority="63"/>
+    <w:lsdException w:name="Medium Shading 2 Accent 4" w:uiPriority="64"/>
+    <w:lsdException w:name="Medium List 1 Accent 4" w:uiPriority="65"/>
+    <w:lsdException w:name="Medium List 2 Accent 4" w:uiPriority="66"/>
+    <w:lsdException w:name="Medium Grid 1 Accent 4" w:uiPriority="67"/>
+    <w:lsdException w:name="Medium Grid 2 Accent 4" w:uiPriority="68"/>
+    <w:lsdException w:name="Medium Grid 3 Accent 4" w:uiPriority="69"/>
+    <w:lsdException w:name="Dark List Accent 4" w:uiPriority="70"/>
+    <w:lsdException w:name="Colorful Shading Accent 4" w:uiPriority="71"/>
+    <w:lsdException w:name="Colorful List Accent 4" w:uiPriority="72"/>
+    <w:lsdException w:name="Colorful Grid Accent 4" w:uiPriority="73"/>
+    <w:lsdException w:name="Light Shading Accent 5" w:uiPriority="60"/>
+    <w:lsdException w:name="Light List Accent 5" w:uiPriority="61"/>
+    <w:lsdException w:name="Light Grid Accent 5" w:uiPriority="62"/>
+    <w:lsdException w:name="Medium Shading 1 Accent 5" w:uiPriority="63"/>
+    <w:lsdException w:name="Medium Shading 2 Accent 5" w:uiPriority="64"/>
+    <w:lsdException w:name="Medium List 1 Accent 5" w:uiPriority="65"/>
+    <w:lsdException w:name="Medium List 2 Accent 5" w:uiPriority="66"/>
+    <w:lsdException w:name="Medium Grid 1 Accent 5" w:uiPriority="67"/>
+    <w:lsdException w:name="Medium Grid 2 Accent 5" w:uiPriority="68"/>
+    <w:lsdException w:name="Medium Grid 3 Accent 5" w:uiPriority="69"/>
+    <w:lsdException w:name="Dark List Accent 5" w:uiPriority="70"/>
+    <w:lsdException w:name="Colorful Shading Accent 5" w:uiPriority="71"/>
+    <w:lsdException w:name="Colorful List Accent 5" w:uiPriority="72"/>
+    <w:lsdException w:name="Colorful Grid Accent 5" w:uiPriority="73"/>
+    <w:lsdException w:name="Light Shading Accent 6" w:uiPriority="60"/>
+    <w:lsdException w:name="Light List Accent 6" w:uiPriority="61"/>
+    <w:lsdException w:name="Light Grid Accent 6" w:uiPriority="62"/>
+    <w:lsdException w:name="Medium Shading 1 Accent 6" w:uiPriority="63"/>
+    <w:lsdException w:name="Medium Shading 2 Accent 6" w:uiPriority="64"/>
+    <w:lsdException w:name="Medium List 1 Accent 6" w:uiPriority="65"/>
+    <w:lsdException w:name="Medium List 2 Accent 6" w:uiPriority="66"/>
+    <w:lsdException w:name="Medium Grid 1 Accent 6" w:uiPriority="67"/>
+    <w:lsdException w:name="Medium Grid 2 Accent 6" w:uiPriority="68"/>
+    <w:lsdException w:name="Medium Grid 3 Accent 6" w:uiPriority="69"/>
+    <w:lsdException w:name="Dark List Accent 6" w:uiPriority="70"/>
+    <w:lsdException w:name="Colorful Shading Accent 6" w:uiPriority="71"/>
+    <w:lsdException w:name="Colorful List Accent 6" w:uiPriority="72"/>
+    <w:lsdException w:name="Colorful Grid Accent 6" w:uiPriority="73"/>
+    <w:lsdException w:name="Subtle Emphasis" w:uiPriority="19" w:qFormat="1"/>
+    <w:lsdException w:name="Intense Emphasis" w:uiPriority="21" w:qFormat="1"/>
+    <w:lsdException w:name="Subtle Reference" w:uiPriority="31" w:qFormat="1"/>
+    <w:lsdException w:name="Intense Reference" w:uiPriority="32" w:qFormat="1"/>
+    <w:lsdException w:name="Book Title" w:uiPriority="33" w:qFormat="1"/>
+    <w:lsdException w:name="Bibliography" w:semiHidden="1" w:uiPriority="37" w:unhideWhenUsed="1"/>
+    <w:lsdException w:name="TOC Heading" w:semiHidden="1" w:uiPriority="39" w:unhideWhenUsed="1" w:qFormat="1"/>
+    <w:lsdException w:name="Plain Table 1" w:uiPriority="41"/>
+    <w:lsdException w:name="Plain Table 2" w:uiPriority="42"/>
+    <w:lsdException w:name="Plain Table 3" w:uiPriority="43"/>
+    <w:lsdException w:name="Plain Table 4" w:uiPriority="44"/>
+    <w:lsdException w:name="Plain Table 5" w:uiPriority="45"/>
+    <w:lsdException w:name="Grid Table Light" w:uiPriority="40"/>
+    <w:lsdException w:name="Grid Table 1 Light" w:uiPriority="46"/>
+    <w:lsdException w:name="Grid Table 2" w:uiPriority="47"/>
+    <w:lsdException w:name="Grid Table 3" w:uiPriority="48"/>
+    <w:lsdException w:name="Grid Table 4" w:uiPriority="49"/>
+    <w:lsdException w:name="Grid Table 5 Dark" w:uiPriority="50"/>
+    <w:lsdException w:name="Grid Table 6 Colorful" w:uiPriority="51"/>
+    <w:lsdException w:name="Grid Table 7 Colorful" w:uiPriority="52"/>
+    <w:lsdException w:name="Grid Table 1 Light Accent 1" w:uiPriority="46"/>
+    <w:lsdException w:name="Grid Table 2 Accent 1" w:uiPriority="47"/>
+    <w:lsdException w:name="Grid Table 3 Accent 1" w:uiPriority="48"/>
+    <w:lsdException w:name="Grid Table 4 Accent 1" w:uiPriority="49"/>
+    <w:lsdException w:name="Grid Table 5 Dark Accent 1" w:uiPriority="50"/>
+    <w:lsdException w:name="Grid Table 6 Colorful Accent 1" w:uiPriority="51"/>
+    <w:lsdException w:name="Grid Table 7 Colorful Accent 1" w:uiPriority="52"/>
+    <w:lsdException w:name="Grid Table 1 Light Accent 2" w:uiPriority="46"/>
+    <w:lsdException w:name="Grid Table 2 Accent 2" w:uiPriority="47"/>
+    <w:lsdException w:name="Grid Table 3 Accent 2" w:uiPriority="48"/>
+    <w:lsdException w:name="Grid Table 4 Accent 2" w:uiPriority="49"/>
+    <w:lsdException w:name="Grid Table 5 Dark Accent 2" w:uiPriority="50"/>
+    <w:lsdException w:name="Grid Table 6 Colorful Accent 2" w:uiPriority="51"/>
+    <w:lsdException w:name="Grid Table 7 Colorful Accent 2" w:uiPriority="52"/>
+    <w:lsdException w:name="Grid Table 1 Light Accent 3" w:uiPriority="46"/>
+    <w:lsdException w:name="Grid Table 2 Accent 3" w:uiPriority="47"/>
+    <w:lsdException w:name="Grid Table 3 Accent 3" w:uiPriority="48"/>
+    <w:lsdException w:name="Grid Table 4 Accent 3" w:uiPriority="49"/>
+    <w:lsdException w:name="Grid Table 5 Dark Accent 3" w:uiPriority="50"/>
+    <w:lsdException w:name="Grid Table 6 Colorful Accent 3" w:uiPriority="51"/>
+    <w:lsdException w:name="Grid Table 7 Colorful Accent 3" w:uiPriority="52"/>
+    <w:lsdException w:name="Grid Table 1 Light Accent 4" w:uiPriority="46"/>
+    <w:lsdException w:name="Grid Table 2 Accent 4" w:uiPriority="47"/>
+    <w:lsdException w:name="Grid Table 3 Accent 4" w:uiPriority="48"/>
+    <w:lsdException w:name="Grid Table 4 Accent 4" w:uiPriority="49"/>
+    <w:lsdException w:name="Grid Table 5 Dark Accent 4" w:uiPriority="50"/>
+    <w:lsdException w:name="Grid Table 6 Colorful Accent 4" w:uiPriority="51"/>
+    <w:lsdException w:name="Grid Table 7 Colorful Accent 4" w:uiPriority="52"/>
+    <w:lsdException w:name="Grid Table 1 Light Accent 5" w:uiPriority="46"/>
+    <w:lsdException w:name="Grid Table 2 Accent 5" w:uiPriority="47"/>
+    <w:lsdException w:name="Grid Table 3 Accent 5" w:uiPriority="48"/>
+    <w:lsdException w:name="Grid Table 4 Accent 5" w:uiPriority="49"/>
+    <w:lsdException w:name="Grid Table 5 Dark Accent 5" w:uiPriority="50"/>
+    <w:lsdException w:name="Grid Table 6 Colorful Accent 5" w:uiPriority="51"/>
+    <w:lsdException w:name="Grid Table 7 Colorful Accent 5" w:uiPriority="52"/>
+    <w:lsdException w:name="Grid Table 1 Light Accent 6" w:uiPriority="46"/>
+    <w:lsdException w:name="Grid Table 2 Accent 6" w:uiPriority="47"/>
+    <w:lsdException w:name="Grid Table 3 Accent 6" w:uiPriority="48"/>
+    <w:lsdException w:name="Grid Table 4 Accent 6" w:uiPriority="49"/>
+    <w:lsdException w:name="Grid Table 5 Dark Accent 6" w:uiPriority="50"/>
+    <w:lsdException w:name="Grid Table 6 Colorful Accent 6" w:uiPriority="51"/>
+    <w:lsdException w:name="Grid Table 7 Colorful Accent 6" w:uiPriority="52"/>
+    <w:lsdException w:name="List Table 1 Light" w:uiPriority="46"/>
+    <w:lsdException w:name="List Table 2" w:uiPriority="47"/>
+    <w:lsdException w:name="List Table 3" w:uiPriority="48"/>
+    <w:lsdException w:name="List Table 4" w:uiPriority="49"/>
+    <w:lsdException w:name="List Table 5 Dark" w:uiPriority="50"/>
+    <w:lsdException w:name="List Table 6 Colorful" w:uiPriority="51"/>
+    <w:lsdException w:name="List Table 7 Colorful" w:uiPriority="52"/>
+    <w:lsdException w:name="List Table 1 Light Accent 1" w:uiPriority="46"/>
+    <w:lsdException w:name="List Table 2 Accent 1" w:uiPriority="47"/>
+    <w:lsdException w:name="List Table 3 Accent 1" w:uiPriority="48"/>
+    <w:lsdException w:name="List Table 4 Accent 1" w:uiPriority="49"/>
+    <w:lsdException w:name="List Table 5 Dark Accent 1" w:uiPriority="50"/>
+    <w:lsdException w:name="List Table 6 Colorful Accent 1" w:uiPriority="51"/>
+    <w:lsdException w:name="List Table 7 Colorful Accent 1" w:uiPriority="52"/>
+    <w:lsdException w:name="List Table 1 Light Accent 2" w:uiPriority="46"/>
+    <w:lsdException w:name="List Table 2 Accent 2" w:uiPriority="47"/>
+    <w:lsdException w:name="List Table 3 Accent 2" w:uiPriority="48"/>
+    <w:lsdException w:name="List Table 4 Accent 2" w:uiPriority="49"/>
+    <w:lsdException w:name="List Table 5 Dark Accent 2" w:uiPriority="50"/>
+    <w:lsdException w:name="List Table 6 Colorful Accent 2" w:uiPriority="51"/>
+    <w:lsdException w:name="List Table 7 Colorful Accent 2" w:uiPriority="52"/>
+    <w:lsdException w:name="List Table 1 Light Accent 3" w:uiPriority="46"/>
+    <w:lsdException w:name="List Table 2 Accent 3" w:uiPriority="47"/>
+    <w:lsdException w:name="List Table 3 Accent 3" w:uiPriority="48"/>
+    <w:lsdException w:name="List Table 4 Accent 3" w:uiPriority="49"/>
+    <w:lsdException w:name="List Table 5 Dark Accent 3" w:uiPriority="50"/>
+    <w:lsdException w:name="List Table 6 Colorful Accent 3" w:uiPriority="51"/>
+    <w:lsdException w:name="List Table 7 Colorful Accent 3" w:uiPriority="52"/>
+    <w:lsdException w:name="List Table 1 Light Accent 4" w:uiPriority="46"/>
+    <w:lsdException w:name="List Table 2 Accent 4" w:uiPriority="47"/>
+    <w:lsdException w:name="List Table 3 Accent 4" w:uiPriority="48"/>
+    <w:lsdException w:name="List Table 4 Accent 4" w:uiPriority="49"/>
+    <w:lsdException w:name="List Table 5 Dark Accent 4" w:uiPriority="50"/>
+    <w:lsdException w:name="List Table 6 Colorful Accent 4" w:uiPriority="51"/>
+    <w:lsdException w:name="List Table 7 Colorful Accent 4" w:uiPriority="52"/>
+    <w:lsdException w:name="List Table 1 Light Accent 5" w:uiPriority="46"/>
+    <w:lsdException w:name="List Table 2 Accent 5" w:uiPriority="47"/>
+    <w:lsdException w:name="List Table 3 Accent 5" w:uiPriority="48"/>
+    <w:lsdException w:name="List Table 4 Accent 5" w:uiPriority="49"/>
+    <w:lsdException w:name="List Table 5 Dark Accent 5" w:uiPriority="50"/>
+    <w:lsdException w:name="List Table 6 Colorful Accent 5" w:uiPriority="51"/>
+    <w:lsdException w:name="List Table 7 Colorful Accent 5" w:uiPriority="52"/>
+    <w:lsdException w:name="List Table 1 Light Accent 6" w:uiPriority="46"/>
+    <w:lsdException w:name="List Table 2 Accent 6" w:uiPriority="47"/>
+    <w:lsdException w:name="List Table 3 Accent 6" w:uiPriority="48"/>
+    <w:lsdException w:name="List Table 4 Accent 6" w:uiPriority="49"/>
+    <w:lsdException w:name="List Table 5 Dark Accent 6" w:uiPriority="50"/>
+    <w:lsdException w:name="List Table 6 Colorful Accent 6" w:uiPriority="51"/>
+    <w:lsdException w:name="List Table 7 Colorful Accent 6" w:uiPriority="52"/>
   </w:latentStyles>
-  <w:style w:type="paragraph" w:default="1" w:styleId="Normale">
+  <w:style w:type="paragraph" w:default="1" w:styleId="Normal">
     <w:name w:val="Normal"/>
     <w:qFormat/>
     <w:rsid w:val="00895855"/>
   </w:style>
-  <w:style w:type="character" w:default="1" w:styleId="Carpredefinitoparagrafo">
+  <w:style w:type="character" w:default="1" w:styleId="DefaultParagraphFont">
     <w:name w:val="Default Paragraph Font"/>
     <w:uiPriority w:val="1"/>
     <w:semiHidden/>
     <w:unhideWhenUsed/>
   </w:style>
-  <w:style w:type="table" w:default="1" w:styleId="Tabellanormale">
+  <w:style w:type="table" w:default="1" w:styleId="TableNormal">
     <w:name w:val="Normal Table"/>
     <w:uiPriority w:val="99"/>
     <w:semiHidden/>
     <w:unhideWhenUsed/>
-    <w:qFormat/>
     <w:tblPr>
       <w:tblInd w:w="0" w:type="dxa"/>
       <w:tblCellMar>
@@ -1415,7 +2453,7 @@
       </w:tblCellMar>
     </w:tblPr>
   </w:style>
-  <w:style w:type="numbering" w:default="1" w:styleId="Nessunelenco">
+  <w:style w:type="numbering" w:default="1" w:styleId="NoList">
     <w:name w:val="No List"/>
     <w:uiPriority w:val="99"/>
     <w:semiHidden/>
@@ -1449,7 +2487,7 @@
 </file>
 
 <file path=word/glossary/webSettings.xml><?xml version="1.0" encoding="utf-8"?>
-<w:webSettings xmlns:r="http://schemas.openxmlformats.org/officeDocument/2006/relationships" xmlns:w="http://schemas.openxmlformats.org/wordprocessingml/2006/main">
+<w:webSettings xmlns:mc="http://schemas.openxmlformats.org/markup-compatibility/2006" xmlns:r="http://schemas.openxmlformats.org/officeDocument/2006/relationships" xmlns:w="http://schemas.openxmlformats.org/wordprocessingml/2006/main" xmlns:w14="http://schemas.microsoft.com/office/word/2010/wordml" xmlns:w15="http://schemas.microsoft.com/office/word/2012/wordml" xmlns:w16se="http://schemas.microsoft.com/office/word/2015/wordml/symex" mc:Ignorable="w14 w15 w16se">
   <w:optimizeForBrowser/>
 </w:webSettings>
 </file>

</xml_diff>

<commit_message>
Layout correto e Schema logico
</commit_message>
<xml_diff>
--- a/progettazione_2/doc.docx
+++ b/progettazione_2/doc.docx
@@ -670,6 +670,12 @@
         <w:rPr>
           <w:sz w:val="28"/>
         </w:rPr>
+        <w:t xml:space="preserve"> e una stampante</w:t>
+      </w:r>
+      <w:r>
+        <w:rPr>
+          <w:sz w:val="28"/>
+        </w:rPr>
         <w:t>, un ufficio per la gestione degli fornitori</w:t>
       </w:r>
       <w:r>
@@ -682,6 +688,12 @@
         <w:rPr>
           <w:sz w:val="28"/>
         </w:rPr>
+        <w:t xml:space="preserve"> e una stampante</w:t>
+      </w:r>
+      <w:r>
+        <w:rPr>
+          <w:sz w:val="28"/>
+        </w:rPr>
         <w:t xml:space="preserve"> e un’altro ufficio per la gestione dei magazzini</w:t>
       </w:r>
       <w:r>
@@ -689,6 +701,12 @@
           <w:sz w:val="28"/>
         </w:rPr>
         <w:t xml:space="preserve"> fornito da 2 PC</w:t>
+      </w:r>
+      <w:r>
+        <w:rPr>
+          <w:sz w:val="28"/>
+        </w:rPr>
+        <w:t xml:space="preserve"> e una stampante</w:t>
       </w:r>
       <w:r>
         <w:rPr>
@@ -751,15 +769,7 @@
         <w:rPr>
           <w:sz w:val="28"/>
         </w:rPr>
-        <w:t xml:space="preserve"> e quindi </w:t>
-      </w:r>
-      <w:bookmarkStart w:id="0" w:name="_GoBack"/>
-      <w:bookmarkEnd w:id="0"/>
-      <w:r>
-        <w:rPr>
-          <w:sz w:val="28"/>
-        </w:rPr>
-        <w:t>a internet.</w:t>
+        <w:t xml:space="preserve"> e quindi a internet.</w:t>
       </w:r>
     </w:p>
     <w:p>
@@ -812,7 +822,25 @@
         <w:rPr>
           <w:sz w:val="32"/>
         </w:rPr>
-        <w:t>Rappresentazione 3D</w:t>
+        <w:t xml:space="preserve">Rappresentazione </w:t>
+      </w:r>
+      <w:r>
+        <w:rPr>
+          <w:sz w:val="32"/>
+        </w:rPr>
+        <w:t>“</w:t>
+      </w:r>
+      <w:r>
+        <w:rPr>
+          <w:sz w:val="32"/>
+        </w:rPr>
+        <w:t>3D</w:t>
+      </w:r>
+      <w:r>
+        <w:rPr>
+          <w:sz w:val="32"/>
+        </w:rPr>
+        <w:t>”</w:t>
       </w:r>
     </w:p>
     <w:p>
@@ -837,7 +865,7 @@
             <v:path o:extrusionok="f" gradientshapeok="t" o:connecttype="rect"/>
             <o:lock v:ext="edit" aspectratio="t"/>
           </v:shapetype>
-          <v:shape id="_x0000_i1031" type="#_x0000_t75" style="width:480.2pt;height:269.85pt">
+          <v:shape id="_x0000_i1031" type="#_x0000_t75" style="width:479.8pt;height:269.75pt">
             <v:imagedata r:id="rId6" o:title="Schema 3d"/>
           </v:shape>
         </w:pict>
@@ -915,11 +943,187 @@
     </w:p>
     <w:p>
       <w:pPr>
+        <w:rPr>
+          <w:rFonts w:asciiTheme="majorHAnsi" w:eastAsiaTheme="majorEastAsia" w:hAnsiTheme="majorHAnsi" w:cstheme="majorBidi"/>
+          <w:color w:val="365F91" w:themeColor="accent1" w:themeShade="BF"/>
+          <w:sz w:val="32"/>
+          <w:szCs w:val="26"/>
+        </w:rPr>
+      </w:pPr>
+      <w:r>
+        <w:rPr>
+          <w:sz w:val="32"/>
+        </w:rPr>
+        <w:br w:type="page"/>
+      </w:r>
+    </w:p>
+    <w:p>
+      <w:pPr>
+        <w:pStyle w:val="Heading1"/>
+        <w:rPr>
+          <w:sz w:val="32"/>
+        </w:rPr>
+      </w:pPr>
+      <w:r>
+        <w:rPr>
+          <w:sz w:val="32"/>
+        </w:rPr>
+        <w:lastRenderedPageBreak/>
+        <w:t>Progettazione layout</w:t>
+      </w:r>
+    </w:p>
+    <w:p>
+      <w:r>
+        <w:pict>
+          <v:shape id="_x0000_i1047" type="#_x0000_t75" style="width:481.45pt;height:345.5pt">
+            <v:imagedata r:id="rId7" o:title="Layout supermercato"/>
+          </v:shape>
+        </w:pict>
+      </w:r>
+    </w:p>
+    <w:p>
+      <w:r>
+        <w:rPr>
+          <w:noProof/>
+          <w:sz w:val="28"/>
+          <w:lang w:eastAsia="it-IT"/>
+        </w:rPr>
+        <w:drawing>
+          <wp:inline distT="0" distB="0" distL="0" distR="0" wp14:anchorId="15E9E32F" wp14:editId="48BD4B04">
+            <wp:extent cx="5616551" cy="4053385"/>
+            <wp:effectExtent l="0" t="0" r="0" b="0"/>
+            <wp:docPr id="2" name="Picture 2" descr="C:\Users\Adrian\AppData\Local\Microsoft\Windows\INetCache\Content.Word\Layout magazzino 1.png"/>
+            <wp:cNvGraphicFramePr>
+              <a:graphicFrameLocks xmlns:a="http://schemas.openxmlformats.org/drawingml/2006/main" noChangeAspect="1"/>
+            </wp:cNvGraphicFramePr>
+            <a:graphic xmlns:a="http://schemas.openxmlformats.org/drawingml/2006/main">
+              <a:graphicData uri="http://schemas.openxmlformats.org/drawingml/2006/picture">
+                <pic:pic xmlns:pic="http://schemas.openxmlformats.org/drawingml/2006/picture">
+                  <pic:nvPicPr>
+                    <pic:cNvPr id="0" name="Picture 16" descr="C:\Users\Adrian\AppData\Local\Microsoft\Windows\INetCache\Content.Word\Layout magazzino 1.png"/>
+                    <pic:cNvPicPr>
+                      <a:picLocks noChangeAspect="1" noChangeArrowheads="1"/>
+                    </pic:cNvPicPr>
+                  </pic:nvPicPr>
+                  <pic:blipFill>
+                    <a:blip r:embed="rId8">
+                      <a:extLst>
+                        <a:ext uri="{28A0092B-C50C-407E-A947-70E740481C1C}">
+                          <a14:useLocalDpi xmlns:a14="http://schemas.microsoft.com/office/drawing/2010/main" val="0"/>
+                        </a:ext>
+                      </a:extLst>
+                    </a:blip>
+                    <a:srcRect/>
+                    <a:stretch>
+                      <a:fillRect/>
+                    </a:stretch>
+                  </pic:blipFill>
+                  <pic:spPr bwMode="auto">
+                    <a:xfrm>
+                      <a:off x="0" y="0"/>
+                      <a:ext cx="5633672" cy="4065741"/>
+                    </a:xfrm>
+                    <a:prstGeom prst="rect">
+                      <a:avLst/>
+                    </a:prstGeom>
+                    <a:noFill/>
+                    <a:ln>
+                      <a:noFill/>
+                    </a:ln>
+                  </pic:spPr>
+                </pic:pic>
+              </a:graphicData>
+            </a:graphic>
+          </wp:inline>
+        </w:drawing>
+      </w:r>
+    </w:p>
+    <w:p>
+      <w:pPr>
         <w:pStyle w:val="Heading2"/>
         <w:rPr>
           <w:sz w:val="32"/>
         </w:rPr>
       </w:pPr>
+      <w:r>
+        <w:rPr>
+          <w:noProof/>
+          <w:sz w:val="28"/>
+          <w:lang w:eastAsia="it-IT"/>
+        </w:rPr>
+        <w:lastRenderedPageBreak/>
+        <w:drawing>
+          <wp:inline distT="0" distB="0" distL="0" distR="0" wp14:anchorId="6938DF08" wp14:editId="45D115D0">
+            <wp:extent cx="5718412" cy="4126897"/>
+            <wp:effectExtent l="0" t="0" r="0" b="0"/>
+            <wp:docPr id="1" name="Picture 1" descr="C:\Users\Adrian\AppData\Local\Microsoft\Windows\INetCache\Content.Word\Layout magazzino 2.png"/>
+            <wp:cNvGraphicFramePr>
+              <a:graphicFrameLocks xmlns:a="http://schemas.openxmlformats.org/drawingml/2006/main" noChangeAspect="1"/>
+            </wp:cNvGraphicFramePr>
+            <a:graphic xmlns:a="http://schemas.openxmlformats.org/drawingml/2006/main">
+              <a:graphicData uri="http://schemas.openxmlformats.org/drawingml/2006/picture">
+                <pic:pic xmlns:pic="http://schemas.openxmlformats.org/drawingml/2006/picture">
+                  <pic:nvPicPr>
+                    <pic:cNvPr id="0" name="Picture 13" descr="C:\Users\Adrian\AppData\Local\Microsoft\Windows\INetCache\Content.Word\Layout magazzino 2.png"/>
+                    <pic:cNvPicPr>
+                      <a:picLocks noChangeAspect="1" noChangeArrowheads="1"/>
+                    </pic:cNvPicPr>
+                  </pic:nvPicPr>
+                  <pic:blipFill>
+                    <a:blip r:embed="rId9">
+                      <a:extLst>
+                        <a:ext uri="{28A0092B-C50C-407E-A947-70E740481C1C}">
+                          <a14:useLocalDpi xmlns:a14="http://schemas.microsoft.com/office/drawing/2010/main" val="0"/>
+                        </a:ext>
+                      </a:extLst>
+                    </a:blip>
+                    <a:srcRect/>
+                    <a:stretch>
+                      <a:fillRect/>
+                    </a:stretch>
+                  </pic:blipFill>
+                  <pic:spPr bwMode="auto">
+                    <a:xfrm>
+                      <a:off x="0" y="0"/>
+                      <a:ext cx="5724369" cy="4131196"/>
+                    </a:xfrm>
+                    <a:prstGeom prst="rect">
+                      <a:avLst/>
+                    </a:prstGeom>
+                    <a:noFill/>
+                    <a:ln>
+                      <a:noFill/>
+                    </a:ln>
+                  </pic:spPr>
+                </pic:pic>
+              </a:graphicData>
+            </a:graphic>
+          </wp:inline>
+        </w:drawing>
+      </w:r>
+    </w:p>
+    <w:p>
+      <w:pPr>
+        <w:rPr>
+          <w:sz w:val="28"/>
+          <w:szCs w:val="28"/>
+        </w:rPr>
+      </w:pPr>
+    </w:p>
+    <w:p>
+      <w:pPr>
+        <w:rPr>
+          <w:sz w:val="28"/>
+          <w:szCs w:val="28"/>
+        </w:rPr>
+      </w:pPr>
+      <w:r>
+        <w:rPr>
+          <w:sz w:val="28"/>
+          <w:szCs w:val="28"/>
+        </w:rPr>
+        <w:t>I rettangoli con 2 triangoli dentro rappresentano i TO.</w:t>
+      </w:r>
     </w:p>
     <w:p>
       <w:pPr>
@@ -932,9 +1136,435 @@
         <w:rPr>
           <w:sz w:val="32"/>
         </w:rPr>
-        <w:t>Progettazione layout</w:t>
-      </w:r>
-    </w:p>
+        <w:lastRenderedPageBreak/>
+        <w:t>Schema logico</w:t>
+      </w:r>
+    </w:p>
+    <w:p>
+      <w:r>
+        <w:pict>
+          <v:shape id="_x0000_i1049" type="#_x0000_t75" style="width:481.45pt;height:5in">
+            <v:imagedata r:id="rId10" o:title="Schema logico"/>
+          </v:shape>
+        </w:pict>
+      </w:r>
+    </w:p>
+    <w:p>
+      <w:pPr>
+        <w:pStyle w:val="Heading2"/>
+        <w:rPr>
+          <w:sz w:val="30"/>
+          <w:szCs w:val="30"/>
+        </w:rPr>
+      </w:pPr>
+      <w:r>
+        <w:rPr>
+          <w:sz w:val="30"/>
+          <w:szCs w:val="30"/>
+        </w:rPr>
+        <w:t>Cavi adottati</w:t>
+      </w:r>
+    </w:p>
+    <w:p>
+      <w:pPr>
+        <w:pStyle w:val="ListParagraph"/>
+        <w:numPr>
+          <w:ilvl w:val="0"/>
+          <w:numId w:val="5"/>
+        </w:numPr>
+        <w:spacing w:after="160" w:line="259" w:lineRule="auto"/>
+        <w:rPr>
+          <w:sz w:val="28"/>
+        </w:rPr>
+      </w:pPr>
+      <w:r>
+        <w:rPr>
+          <w:sz w:val="28"/>
+        </w:rPr>
+        <w:t>Da MC</w:t>
+      </w:r>
+      <w:r>
+        <w:rPr>
+          <w:sz w:val="28"/>
+        </w:rPr>
+        <w:t xml:space="preserve"> a IC</w:t>
+      </w:r>
+      <w:r>
+        <w:rPr>
+          <w:sz w:val="28"/>
+        </w:rPr>
+        <w:t>S</w:t>
+      </w:r>
+      <w:r>
+        <w:rPr>
+          <w:sz w:val="28"/>
+        </w:rPr>
+        <w:t xml:space="preserve"> : UTP</w:t>
+      </w:r>
+      <w:r>
+        <w:rPr>
+          <w:sz w:val="28"/>
+        </w:rPr>
+        <w:t xml:space="preserve"> </w:t>
+      </w:r>
+      <w:r>
+        <w:rPr>
+          <w:sz w:val="28"/>
+        </w:rPr>
+        <w:t>cat5e</w:t>
+      </w:r>
+    </w:p>
+    <w:p>
+      <w:pPr>
+        <w:pStyle w:val="ListParagraph"/>
+        <w:numPr>
+          <w:ilvl w:val="0"/>
+          <w:numId w:val="5"/>
+        </w:numPr>
+        <w:spacing w:after="160" w:line="259" w:lineRule="auto"/>
+        <w:rPr>
+          <w:sz w:val="28"/>
+        </w:rPr>
+      </w:pPr>
+      <w:r>
+        <w:rPr>
+          <w:sz w:val="28"/>
+        </w:rPr>
+        <w:t>DA IC</w:t>
+      </w:r>
+      <w:r>
+        <w:rPr>
+          <w:sz w:val="28"/>
+        </w:rPr>
+        <w:t>S</w:t>
+      </w:r>
+      <w:r>
+        <w:rPr>
+          <w:sz w:val="28"/>
+        </w:rPr>
+        <w:t xml:space="preserve"> a TC</w:t>
+      </w:r>
+      <w:r>
+        <w:rPr>
+          <w:sz w:val="28"/>
+        </w:rPr>
+        <w:t>S</w:t>
+      </w:r>
+      <w:r>
+        <w:rPr>
+          <w:sz w:val="28"/>
+        </w:rPr>
+        <w:t>1</w:t>
+      </w:r>
+      <w:r>
+        <w:rPr>
+          <w:sz w:val="28"/>
+        </w:rPr>
+        <w:t>: UTP</w:t>
+      </w:r>
+      <w:r>
+        <w:rPr>
+          <w:sz w:val="28"/>
+        </w:rPr>
+        <w:t xml:space="preserve"> </w:t>
+      </w:r>
+      <w:r>
+        <w:rPr>
+          <w:sz w:val="28"/>
+        </w:rPr>
+        <w:t>cat5e</w:t>
+      </w:r>
+      <w:r>
+        <w:rPr>
+          <w:sz w:val="28"/>
+        </w:rPr>
+        <w:t xml:space="preserve"> </w:t>
+      </w:r>
+    </w:p>
+    <w:p>
+      <w:pPr>
+        <w:pStyle w:val="ListParagraph"/>
+        <w:numPr>
+          <w:ilvl w:val="0"/>
+          <w:numId w:val="5"/>
+        </w:numPr>
+        <w:spacing w:after="160" w:line="259" w:lineRule="auto"/>
+        <w:rPr>
+          <w:sz w:val="28"/>
+        </w:rPr>
+      </w:pPr>
+      <w:r>
+        <w:rPr>
+          <w:sz w:val="28"/>
+        </w:rPr>
+        <w:t>DA IC</w:t>
+      </w:r>
+      <w:r>
+        <w:rPr>
+          <w:sz w:val="28"/>
+        </w:rPr>
+        <w:t>S</w:t>
+      </w:r>
+      <w:r>
+        <w:rPr>
+          <w:sz w:val="28"/>
+        </w:rPr>
+        <w:t xml:space="preserve"> a TC</w:t>
+      </w:r>
+      <w:r>
+        <w:rPr>
+          <w:sz w:val="28"/>
+        </w:rPr>
+        <w:t>S2</w:t>
+      </w:r>
+      <w:r>
+        <w:rPr>
+          <w:sz w:val="28"/>
+        </w:rPr>
+        <w:t>: UTP</w:t>
+      </w:r>
+      <w:r>
+        <w:rPr>
+          <w:sz w:val="28"/>
+        </w:rPr>
+        <w:t xml:space="preserve"> </w:t>
+      </w:r>
+      <w:r>
+        <w:rPr>
+          <w:sz w:val="28"/>
+        </w:rPr>
+        <w:t>cat5e</w:t>
+      </w:r>
+    </w:p>
+    <w:p>
+      <w:pPr>
+        <w:pStyle w:val="ListParagraph"/>
+        <w:numPr>
+          <w:ilvl w:val="0"/>
+          <w:numId w:val="5"/>
+        </w:numPr>
+        <w:spacing w:after="160" w:line="259" w:lineRule="auto"/>
+        <w:rPr>
+          <w:sz w:val="28"/>
+        </w:rPr>
+      </w:pPr>
+      <w:r>
+        <w:rPr>
+          <w:sz w:val="28"/>
+        </w:rPr>
+        <w:t>DA MC</w:t>
+      </w:r>
+      <w:r>
+        <w:rPr>
+          <w:sz w:val="28"/>
+        </w:rPr>
+        <w:t xml:space="preserve"> a </w:t>
+      </w:r>
+      <w:r>
+        <w:rPr>
+          <w:sz w:val="28"/>
+        </w:rPr>
+        <w:t>ICM</w:t>
+      </w:r>
+      <w:r>
+        <w:rPr>
+          <w:sz w:val="28"/>
+        </w:rPr>
+        <w:t>1: fibra ottica multimodale</w:t>
+      </w:r>
+      <w:r>
+        <w:rPr>
+          <w:sz w:val="28"/>
+        </w:rPr>
+        <w:t xml:space="preserve"> </w:t>
+      </w:r>
+      <w:r>
+        <w:rPr>
+          <w:sz w:val="28"/>
+        </w:rPr>
+        <w:t xml:space="preserve"> </w:t>
+      </w:r>
+    </w:p>
+    <w:p>
+      <w:pPr>
+        <w:pStyle w:val="ListParagraph"/>
+        <w:numPr>
+          <w:ilvl w:val="0"/>
+          <w:numId w:val="5"/>
+        </w:numPr>
+        <w:spacing w:after="160" w:line="259" w:lineRule="auto"/>
+        <w:rPr>
+          <w:sz w:val="28"/>
+        </w:rPr>
+      </w:pPr>
+      <w:r>
+        <w:rPr>
+          <w:sz w:val="28"/>
+        </w:rPr>
+        <w:t>DA IC</w:t>
+      </w:r>
+      <w:r>
+        <w:rPr>
+          <w:sz w:val="28"/>
+        </w:rPr>
+        <w:t>M1</w:t>
+      </w:r>
+      <w:r>
+        <w:rPr>
+          <w:sz w:val="28"/>
+        </w:rPr>
+        <w:t xml:space="preserve"> a TC</w:t>
+      </w:r>
+      <w:r>
+        <w:rPr>
+          <w:sz w:val="28"/>
+        </w:rPr>
+        <w:t>M</w:t>
+      </w:r>
+      <w:r>
+        <w:rPr>
+          <w:sz w:val="28"/>
+        </w:rPr>
+        <w:t>2: UTP cat5e</w:t>
+      </w:r>
+    </w:p>
+    <w:p>
+      <w:pPr>
+        <w:pStyle w:val="ListParagraph"/>
+        <w:numPr>
+          <w:ilvl w:val="0"/>
+          <w:numId w:val="5"/>
+        </w:numPr>
+        <w:spacing w:after="160" w:line="259" w:lineRule="auto"/>
+        <w:rPr>
+          <w:sz w:val="28"/>
+        </w:rPr>
+      </w:pPr>
+      <w:r>
+        <w:rPr>
+          <w:sz w:val="28"/>
+        </w:rPr>
+        <w:t>DA MC</w:t>
+      </w:r>
+      <w:r>
+        <w:rPr>
+          <w:sz w:val="28"/>
+        </w:rPr>
+        <w:t xml:space="preserve"> a </w:t>
+      </w:r>
+      <w:r>
+        <w:rPr>
+          <w:sz w:val="28"/>
+        </w:rPr>
+        <w:t>ICM</w:t>
+      </w:r>
+      <w:r>
+        <w:rPr>
+          <w:sz w:val="28"/>
+        </w:rPr>
+        <w:t>2</w:t>
+      </w:r>
+      <w:r>
+        <w:rPr>
+          <w:sz w:val="28"/>
+        </w:rPr>
+        <w:t>: fibra ottica multimodale</w:t>
+      </w:r>
+      <w:r>
+        <w:rPr>
+          <w:sz w:val="28"/>
+        </w:rPr>
+        <w:t xml:space="preserve"> </w:t>
+      </w:r>
+    </w:p>
+    <w:p>
+      <w:pPr>
+        <w:pStyle w:val="ListParagraph"/>
+        <w:numPr>
+          <w:ilvl w:val="0"/>
+          <w:numId w:val="5"/>
+        </w:numPr>
+        <w:spacing w:after="160" w:line="259" w:lineRule="auto"/>
+        <w:rPr>
+          <w:sz w:val="28"/>
+        </w:rPr>
+      </w:pPr>
+      <w:r>
+        <w:rPr>
+          <w:sz w:val="28"/>
+        </w:rPr>
+        <w:t>DA IC</w:t>
+      </w:r>
+      <w:r>
+        <w:rPr>
+          <w:sz w:val="28"/>
+        </w:rPr>
+        <w:t>M2</w:t>
+      </w:r>
+      <w:r>
+        <w:rPr>
+          <w:sz w:val="28"/>
+        </w:rPr>
+        <w:t xml:space="preserve"> a TC</w:t>
+      </w:r>
+      <w:r>
+        <w:rPr>
+          <w:sz w:val="28"/>
+        </w:rPr>
+        <w:t>M</w:t>
+      </w:r>
+      <w:r>
+        <w:rPr>
+          <w:sz w:val="28"/>
+        </w:rPr>
+        <w:t>2: UTP cat5e</w:t>
+      </w:r>
+      <w:bookmarkStart w:id="0" w:name="_GoBack"/>
+      <w:bookmarkEnd w:id="0"/>
+    </w:p>
+    <w:p>
+      <w:pPr>
+        <w:spacing w:after="160" w:line="259" w:lineRule="auto"/>
+        <w:rPr>
+          <w:sz w:val="28"/>
+        </w:rPr>
+      </w:pPr>
+    </w:p>
+    <w:p>
+      <w:pPr>
+        <w:rPr>
+          <w:rFonts w:asciiTheme="majorHAnsi" w:eastAsiaTheme="majorEastAsia" w:hAnsiTheme="majorHAnsi" w:cstheme="majorBidi"/>
+          <w:b/>
+          <w:bCs/>
+          <w:color w:val="365F91" w:themeColor="accent1" w:themeShade="BF"/>
+          <w:sz w:val="32"/>
+          <w:szCs w:val="28"/>
+        </w:rPr>
+      </w:pPr>
+      <w:r>
+        <w:rPr>
+          <w:sz w:val="32"/>
+        </w:rPr>
+        <w:br w:type="page"/>
+      </w:r>
+    </w:p>
+    <w:p>
+      <w:pPr>
+        <w:pStyle w:val="Heading1"/>
+        <w:rPr>
+          <w:sz w:val="32"/>
+        </w:rPr>
+      </w:pPr>
+      <w:r>
+        <w:rPr>
+          <w:sz w:val="32"/>
+        </w:rPr>
+        <w:lastRenderedPageBreak/>
+        <w:t>Subnetting e realizzazione rete su Packet Tracer</w:t>
+      </w:r>
+    </w:p>
+    <w:p/>
+    <w:p/>
     <w:p/>
     <w:sectPr>
       <w:pgSz w:w="11906" w:h="16838"/>
@@ -950,6 +1580,231 @@
 <file path=word/numbering.xml><?xml version="1.0" encoding="utf-8"?>
 <w:numbering xmlns:wpc="http://schemas.microsoft.com/office/word/2010/wordprocessingCanvas" xmlns:cx="http://schemas.microsoft.com/office/drawing/2014/chartex" xmlns:mc="http://schemas.openxmlformats.org/markup-compatibility/2006" xmlns:o="urn:schemas-microsoft-com:office:office" xmlns:r="http://schemas.openxmlformats.org/officeDocument/2006/relationships" xmlns:m="http://schemas.openxmlformats.org/officeDocument/2006/math" xmlns:v="urn:schemas-microsoft-com:vml" xmlns:wp14="http://schemas.microsoft.com/office/word/2010/wordprocessingDrawing" xmlns:wp="http://schemas.openxmlformats.org/drawingml/2006/wordprocessingDrawing" xmlns:w10="urn:schemas-microsoft-com:office:word" xmlns:w="http://schemas.openxmlformats.org/wordprocessingml/2006/main" xmlns:w14="http://schemas.microsoft.com/office/word/2010/wordml" xmlns:w15="http://schemas.microsoft.com/office/word/2012/wordml" xmlns:w16se="http://schemas.microsoft.com/office/word/2015/wordml/symex" xmlns:wpg="http://schemas.microsoft.com/office/word/2010/wordprocessingGroup" xmlns:wpi="http://schemas.microsoft.com/office/word/2010/wordprocessingInk" xmlns:wne="http://schemas.microsoft.com/office/word/2006/wordml" xmlns:wps="http://schemas.microsoft.com/office/word/2010/wordprocessingShape" mc:Ignorable="w14 w15 w16se wp14">
   <w:abstractNum w:abstractNumId="0" w15:restartNumberingAfterBreak="0">
+    <w:nsid w:val="070A405F"/>
+    <w:multiLevelType w:val="hybridMultilevel"/>
+    <w:tmpl w:val="6576C494"/>
+    <w:lvl w:ilvl="0" w:tplc="16DE80A2">
+      <w:numFmt w:val="bullet"/>
+      <w:lvlText w:val="-"/>
+      <w:lvlJc w:val="left"/>
+      <w:pPr>
+        <w:ind w:left="720" w:hanging="360"/>
+      </w:pPr>
+      <w:rPr>
+        <w:rFonts w:ascii="Calibri" w:eastAsiaTheme="minorHAnsi" w:hAnsi="Calibri" w:cstheme="minorBidi" w:hint="default"/>
+      </w:rPr>
+    </w:lvl>
+    <w:lvl w:ilvl="1" w:tplc="04100003" w:tentative="1">
+      <w:start w:val="1"/>
+      <w:numFmt w:val="bullet"/>
+      <w:lvlText w:val="o"/>
+      <w:lvlJc w:val="left"/>
+      <w:pPr>
+        <w:ind w:left="1440" w:hanging="360"/>
+      </w:pPr>
+      <w:rPr>
+        <w:rFonts w:ascii="Courier New" w:hAnsi="Courier New" w:cs="Courier New" w:hint="default"/>
+      </w:rPr>
+    </w:lvl>
+    <w:lvl w:ilvl="2" w:tplc="04100005" w:tentative="1">
+      <w:start w:val="1"/>
+      <w:numFmt w:val="bullet"/>
+      <w:lvlText w:val=""/>
+      <w:lvlJc w:val="left"/>
+      <w:pPr>
+        <w:ind w:left="2160" w:hanging="360"/>
+      </w:pPr>
+      <w:rPr>
+        <w:rFonts w:ascii="Wingdings" w:hAnsi="Wingdings" w:hint="default"/>
+      </w:rPr>
+    </w:lvl>
+    <w:lvl w:ilvl="3" w:tplc="04100001" w:tentative="1">
+      <w:start w:val="1"/>
+      <w:numFmt w:val="bullet"/>
+      <w:lvlText w:val=""/>
+      <w:lvlJc w:val="left"/>
+      <w:pPr>
+        <w:ind w:left="2880" w:hanging="360"/>
+      </w:pPr>
+      <w:rPr>
+        <w:rFonts w:ascii="Symbol" w:hAnsi="Symbol" w:hint="default"/>
+      </w:rPr>
+    </w:lvl>
+    <w:lvl w:ilvl="4" w:tplc="04100003" w:tentative="1">
+      <w:start w:val="1"/>
+      <w:numFmt w:val="bullet"/>
+      <w:lvlText w:val="o"/>
+      <w:lvlJc w:val="left"/>
+      <w:pPr>
+        <w:ind w:left="3600" w:hanging="360"/>
+      </w:pPr>
+      <w:rPr>
+        <w:rFonts w:ascii="Courier New" w:hAnsi="Courier New" w:cs="Courier New" w:hint="default"/>
+      </w:rPr>
+    </w:lvl>
+    <w:lvl w:ilvl="5" w:tplc="04100005" w:tentative="1">
+      <w:start w:val="1"/>
+      <w:numFmt w:val="bullet"/>
+      <w:lvlText w:val=""/>
+      <w:lvlJc w:val="left"/>
+      <w:pPr>
+        <w:ind w:left="4320" w:hanging="360"/>
+      </w:pPr>
+      <w:rPr>
+        <w:rFonts w:ascii="Wingdings" w:hAnsi="Wingdings" w:hint="default"/>
+      </w:rPr>
+    </w:lvl>
+    <w:lvl w:ilvl="6" w:tplc="04100001" w:tentative="1">
+      <w:start w:val="1"/>
+      <w:numFmt w:val="bullet"/>
+      <w:lvlText w:val=""/>
+      <w:lvlJc w:val="left"/>
+      <w:pPr>
+        <w:ind w:left="5040" w:hanging="360"/>
+      </w:pPr>
+      <w:rPr>
+        <w:rFonts w:ascii="Symbol" w:hAnsi="Symbol" w:hint="default"/>
+      </w:rPr>
+    </w:lvl>
+    <w:lvl w:ilvl="7" w:tplc="04100003" w:tentative="1">
+      <w:start w:val="1"/>
+      <w:numFmt w:val="bullet"/>
+      <w:lvlText w:val="o"/>
+      <w:lvlJc w:val="left"/>
+      <w:pPr>
+        <w:ind w:left="5760" w:hanging="360"/>
+      </w:pPr>
+      <w:rPr>
+        <w:rFonts w:ascii="Courier New" w:hAnsi="Courier New" w:cs="Courier New" w:hint="default"/>
+      </w:rPr>
+    </w:lvl>
+    <w:lvl w:ilvl="8" w:tplc="04100005" w:tentative="1">
+      <w:start w:val="1"/>
+      <w:numFmt w:val="bullet"/>
+      <w:lvlText w:val=""/>
+      <w:lvlJc w:val="left"/>
+      <w:pPr>
+        <w:ind w:left="6480" w:hanging="360"/>
+      </w:pPr>
+      <w:rPr>
+        <w:rFonts w:ascii="Wingdings" w:hAnsi="Wingdings" w:hint="default"/>
+      </w:rPr>
+    </w:lvl>
+  </w:abstractNum>
+  <w:abstractNum w:abstractNumId="1" w15:restartNumberingAfterBreak="0">
+    <w:nsid w:val="2B4E1C56"/>
+    <w:multiLevelType w:val="hybridMultilevel"/>
+    <w:tmpl w:val="A962AAA6"/>
+    <w:lvl w:ilvl="0" w:tplc="04100001">
+      <w:start w:val="1"/>
+      <w:numFmt w:val="bullet"/>
+      <w:lvlText w:val=""/>
+      <w:lvlJc w:val="left"/>
+      <w:pPr>
+        <w:ind w:left="1080" w:hanging="360"/>
+      </w:pPr>
+      <w:rPr>
+        <w:rFonts w:ascii="Symbol" w:hAnsi="Symbol" w:hint="default"/>
+      </w:rPr>
+    </w:lvl>
+    <w:lvl w:ilvl="1" w:tplc="04100003" w:tentative="1">
+      <w:start w:val="1"/>
+      <w:numFmt w:val="bullet"/>
+      <w:lvlText w:val="o"/>
+      <w:lvlJc w:val="left"/>
+      <w:pPr>
+        <w:ind w:left="1800" w:hanging="360"/>
+      </w:pPr>
+      <w:rPr>
+        <w:rFonts w:ascii="Courier New" w:hAnsi="Courier New" w:cs="Courier New" w:hint="default"/>
+      </w:rPr>
+    </w:lvl>
+    <w:lvl w:ilvl="2" w:tplc="04100005" w:tentative="1">
+      <w:start w:val="1"/>
+      <w:numFmt w:val="bullet"/>
+      <w:lvlText w:val=""/>
+      <w:lvlJc w:val="left"/>
+      <w:pPr>
+        <w:ind w:left="2520" w:hanging="360"/>
+      </w:pPr>
+      <w:rPr>
+        <w:rFonts w:ascii="Wingdings" w:hAnsi="Wingdings" w:hint="default"/>
+      </w:rPr>
+    </w:lvl>
+    <w:lvl w:ilvl="3" w:tplc="04100001" w:tentative="1">
+      <w:start w:val="1"/>
+      <w:numFmt w:val="bullet"/>
+      <w:lvlText w:val=""/>
+      <w:lvlJc w:val="left"/>
+      <w:pPr>
+        <w:ind w:left="3240" w:hanging="360"/>
+      </w:pPr>
+      <w:rPr>
+        <w:rFonts w:ascii="Symbol" w:hAnsi="Symbol" w:hint="default"/>
+      </w:rPr>
+    </w:lvl>
+    <w:lvl w:ilvl="4" w:tplc="04100003" w:tentative="1">
+      <w:start w:val="1"/>
+      <w:numFmt w:val="bullet"/>
+      <w:lvlText w:val="o"/>
+      <w:lvlJc w:val="left"/>
+      <w:pPr>
+        <w:ind w:left="3960" w:hanging="360"/>
+      </w:pPr>
+      <w:rPr>
+        <w:rFonts w:ascii="Courier New" w:hAnsi="Courier New" w:cs="Courier New" w:hint="default"/>
+      </w:rPr>
+    </w:lvl>
+    <w:lvl w:ilvl="5" w:tplc="04100005" w:tentative="1">
+      <w:start w:val="1"/>
+      <w:numFmt w:val="bullet"/>
+      <w:lvlText w:val=""/>
+      <w:lvlJc w:val="left"/>
+      <w:pPr>
+        <w:ind w:left="4680" w:hanging="360"/>
+      </w:pPr>
+      <w:rPr>
+        <w:rFonts w:ascii="Wingdings" w:hAnsi="Wingdings" w:hint="default"/>
+      </w:rPr>
+    </w:lvl>
+    <w:lvl w:ilvl="6" w:tplc="04100001" w:tentative="1">
+      <w:start w:val="1"/>
+      <w:numFmt w:val="bullet"/>
+      <w:lvlText w:val=""/>
+      <w:lvlJc w:val="left"/>
+      <w:pPr>
+        <w:ind w:left="5400" w:hanging="360"/>
+      </w:pPr>
+      <w:rPr>
+        <w:rFonts w:ascii="Symbol" w:hAnsi="Symbol" w:hint="default"/>
+      </w:rPr>
+    </w:lvl>
+    <w:lvl w:ilvl="7" w:tplc="04100003" w:tentative="1">
+      <w:start w:val="1"/>
+      <w:numFmt w:val="bullet"/>
+      <w:lvlText w:val="o"/>
+      <w:lvlJc w:val="left"/>
+      <w:pPr>
+        <w:ind w:left="6120" w:hanging="360"/>
+      </w:pPr>
+      <w:rPr>
+        <w:rFonts w:ascii="Courier New" w:hAnsi="Courier New" w:cs="Courier New" w:hint="default"/>
+      </w:rPr>
+    </w:lvl>
+    <w:lvl w:ilvl="8" w:tplc="04100005" w:tentative="1">
+      <w:start w:val="1"/>
+      <w:numFmt w:val="bullet"/>
+      <w:lvlText w:val=""/>
+      <w:lvlJc w:val="left"/>
+      <w:pPr>
+        <w:ind w:left="6840" w:hanging="360"/>
+      </w:pPr>
+      <w:rPr>
+        <w:rFonts w:ascii="Wingdings" w:hAnsi="Wingdings" w:hint="default"/>
+      </w:rPr>
+    </w:lvl>
+  </w:abstractNum>
+  <w:abstractNum w:abstractNumId="2" w15:restartNumberingAfterBreak="0">
     <w:nsid w:val="2E441E9C"/>
     <w:multiLevelType w:val="hybridMultilevel"/>
     <w:tmpl w:val="16E47694"/>
@@ -1035,7 +1890,7 @@
       </w:pPr>
     </w:lvl>
   </w:abstractNum>
-  <w:abstractNum w:abstractNumId="1" w15:restartNumberingAfterBreak="0">
+  <w:abstractNum w:abstractNumId="3" w15:restartNumberingAfterBreak="0">
     <w:nsid w:val="41883877"/>
     <w:multiLevelType w:val="hybridMultilevel"/>
     <w:tmpl w:val="A69E7D62"/>
@@ -1124,7 +1979,7 @@
       </w:pPr>
     </w:lvl>
   </w:abstractNum>
-  <w:abstractNum w:abstractNumId="2" w15:restartNumberingAfterBreak="0">
+  <w:abstractNum w:abstractNumId="4" w15:restartNumberingAfterBreak="0">
     <w:nsid w:val="6E1D0E58"/>
     <w:multiLevelType w:val="hybridMultilevel"/>
     <w:tmpl w:val="06343F64"/>
@@ -1238,13 +2093,19 @@
     </w:lvl>
   </w:abstractNum>
   <w:num w:numId="1">
+    <w:abstractNumId w:val="2"/>
+  </w:num>
+  <w:num w:numId="2">
+    <w:abstractNumId w:val="3"/>
+  </w:num>
+  <w:num w:numId="3">
+    <w:abstractNumId w:val="4"/>
+  </w:num>
+  <w:num w:numId="4">
     <w:abstractNumId w:val="0"/>
   </w:num>
-  <w:num w:numId="2">
+  <w:num w:numId="5">
     <w:abstractNumId w:val="1"/>
-  </w:num>
-  <w:num w:numId="3">
-    <w:abstractNumId w:val="2"/>
   </w:num>
 </w:numbering>
 </file>
@@ -1941,19 +2802,19 @@
 
 <file path=word/glossary/fontTable.xml><?xml version="1.0" encoding="utf-8"?>
 <w:fonts xmlns:mc="http://schemas.openxmlformats.org/markup-compatibility/2006" xmlns:r="http://schemas.openxmlformats.org/officeDocument/2006/relationships" xmlns:w="http://schemas.openxmlformats.org/wordprocessingml/2006/main" xmlns:w14="http://schemas.microsoft.com/office/word/2010/wordml" xmlns:w15="http://schemas.microsoft.com/office/word/2012/wordml" xmlns:w16se="http://schemas.microsoft.com/office/word/2015/wordml/symex" mc:Ignorable="w14 w15 w16se">
+  <w:font w:name="Calibri">
+    <w:panose1 w:val="020F0502020204030204"/>
+    <w:charset w:val="00"/>
+    <w:family w:val="swiss"/>
+    <w:pitch w:val="variable"/>
+    <w:sig w:usb0="E0002AFF" w:usb1="C000247B" w:usb2="00000009" w:usb3="00000000" w:csb0="000001FF" w:csb1="00000000"/>
+  </w:font>
   <w:font w:name="Times New Roman">
     <w:panose1 w:val="02020603050405020304"/>
     <w:charset w:val="00"/>
     <w:family w:val="roman"/>
     <w:pitch w:val="variable"/>
     <w:sig w:usb0="E0002EFF" w:usb1="C000785B" w:usb2="00000009" w:usb3="00000000" w:csb0="000001FF" w:csb1="00000000"/>
-  </w:font>
-  <w:font w:name="Symbol">
-    <w:panose1 w:val="05050102010706020507"/>
-    <w:charset w:val="02"/>
-    <w:family w:val="roman"/>
-    <w:pitch w:val="variable"/>
-    <w:sig w:usb0="00000000" w:usb1="10000000" w:usb2="00000000" w:usb3="00000000" w:csb0="80000000" w:csb1="00000000"/>
   </w:font>
   <w:font w:name="Courier New">
     <w:panose1 w:val="02070309020205020404"/>
@@ -1969,12 +2830,12 @@
     <w:pitch w:val="variable"/>
     <w:sig w:usb0="00000000" w:usb1="10000000" w:usb2="00000000" w:usb3="00000000" w:csb0="80000000" w:csb1="00000000"/>
   </w:font>
-  <w:font w:name="Calibri">
-    <w:panose1 w:val="020F0502020204030204"/>
-    <w:charset w:val="00"/>
-    <w:family w:val="swiss"/>
+  <w:font w:name="Symbol">
+    <w:panose1 w:val="05050102010706020507"/>
+    <w:charset w:val="02"/>
+    <w:family w:val="roman"/>
     <w:pitch w:val="variable"/>
-    <w:sig w:usb0="E0002AFF" w:usb1="C000247B" w:usb2="00000009" w:usb3="00000000" w:csb0="000001FF" w:csb1="00000000"/>
+    <w:sig w:usb0="00000000" w:usb1="10000000" w:usb2="00000000" w:usb3="00000000" w:csb0="80000000" w:csb1="00000000"/>
   </w:font>
   <w:font w:name="Cambria">
     <w:panose1 w:val="02040503050406030204"/>
@@ -2012,10 +2873,10 @@
   </w:compat>
   <w:rsids>
     <w:rsidRoot w:val="004169E2"/>
-    <w:rsid w:val="00253FCD"/>
     <w:rsid w:val="004169E2"/>
     <w:rsid w:val="00895855"/>
     <w:rsid w:val="009B0717"/>
+    <w:rsid w:val="00D970F2"/>
   </w:rsids>
   <m:mathPr>
     <m:mathFont m:val="Cambria Math"/>

</xml_diff>

<commit_message>
Aggiustamento layout supermercato e schema logico, e finito il layout del packet tracer
</commit_message>
<xml_diff>
--- a/progettazione_2/doc.docx
+++ b/progettazione_2/doc.docx
@@ -731,7 +731,43 @@
         <w:rPr>
           <w:sz w:val="28"/>
         </w:rPr>
-        <w:t>Nel primo edificio un PC fornirà il servizio web, sarà quindi visibile all’esterno, e un altro PC, per motivi di sicurezza, che fornirà un servizio interno di posta elettronica e quindi non sarà visibile all’esterno oppure usufruirà di un firewall.</w:t>
+        <w:t>Nel primo edificio un PC fornirà il servizio web, sarà quindi visibile all’esterno, e un altro PC fornirà un servizi</w:t>
+      </w:r>
+      <w:r>
+        <w:rPr>
+          <w:sz w:val="28"/>
+        </w:rPr>
+        <w:t>o interno di posta elettronica e</w:t>
+      </w:r>
+      <w:r>
+        <w:rPr>
+          <w:sz w:val="28"/>
+        </w:rPr>
+        <w:t xml:space="preserve"> quindi non sarà visibile all’esterno oppure </w:t>
+      </w:r>
+      <w:r>
+        <w:rPr>
+          <w:sz w:val="28"/>
+        </w:rPr>
+        <w:t>li sarà configurato un firewall,</w:t>
+      </w:r>
+      <w:r>
+        <w:rPr>
+          <w:sz w:val="28"/>
+        </w:rPr>
+        <w:t xml:space="preserve"> </w:t>
+      </w:r>
+      <w:r>
+        <w:rPr>
+          <w:sz w:val="28"/>
+        </w:rPr>
+        <w:t>per motivi di sicurezza</w:t>
+      </w:r>
+      <w:r>
+        <w:rPr>
+          <w:sz w:val="28"/>
+        </w:rPr>
+        <w:t>.</w:t>
       </w:r>
     </w:p>
     <w:p>
@@ -865,7 +901,7 @@
             <v:path o:extrusionok="f" gradientshapeok="t" o:connecttype="rect"/>
             <o:lock v:ext="edit" aspectratio="t"/>
           </v:shapetype>
-          <v:shape id="_x0000_i1031" type="#_x0000_t75" style="width:479.8pt;height:269.75pt">
+          <v:shape id="_x0000_i1031" type="#_x0000_t75" style="width:480pt;height:270pt">
             <v:imagedata r:id="rId6" o:title="Schema 3d"/>
           </v:shape>
         </w:pict>
@@ -975,7 +1011,7 @@
     <w:p>
       <w:r>
         <w:pict>
-          <v:shape id="_x0000_i1047" type="#_x0000_t75" style="width:481.45pt;height:345.5pt">
+          <v:shape id="_x0000_i1051" type="#_x0000_t75" style="width:481.5pt;height:345pt">
             <v:imagedata r:id="rId7" o:title="Layout supermercato"/>
           </v:shape>
         </w:pict>
@@ -1143,7 +1179,7 @@
     <w:p>
       <w:r>
         <w:pict>
-          <v:shape id="_x0000_i1049" type="#_x0000_t75" style="width:481.45pt;height:5in">
+          <v:shape id="_x0000_i1053" type="#_x0000_t75" style="width:481.5pt;height:5in">
             <v:imagedata r:id="rId10" o:title="Schema logico"/>
           </v:shape>
         </w:pict>
@@ -1519,8 +1555,6 @@
         </w:rPr>
         <w:t>2: UTP cat5e</w:t>
       </w:r>
-      <w:bookmarkStart w:id="0" w:name="_GoBack"/>
-      <w:bookmarkEnd w:id="0"/>
     </w:p>
     <w:p>
       <w:pPr>
@@ -1563,9 +1597,10 @@
         <w:t>Subnetting e realizzazione rete su Packet Tracer</w:t>
       </w:r>
     </w:p>
-    <w:p/>
-    <w:p/>
-    <w:p/>
+    <w:p>
+      <w:bookmarkStart w:id="0" w:name="_GoBack"/>
+      <w:bookmarkEnd w:id="0"/>
+    </w:p>
     <w:sectPr>
       <w:pgSz w:w="11906" w:h="16838"/>
       <w:pgMar w:top="1417" w:right="1134" w:bottom="1134" w:left="1134" w:header="708" w:footer="708" w:gutter="0"/>
@@ -2873,10 +2908,10 @@
   </w:compat>
   <w:rsids>
     <w:rsidRoot w:val="004169E2"/>
+    <w:rsid w:val="000D321B"/>
     <w:rsid w:val="004169E2"/>
     <w:rsid w:val="00895855"/>
     <w:rsid w:val="009B0717"/>
-    <w:rsid w:val="00D970F2"/>
   </w:rsids>
   <m:mathPr>
     <m:mathFont m:val="Cambria Math"/>

</xml_diff>

<commit_message>
Aggiunto il screen del pkt e il subnetting
</commit_message>
<xml_diff>
--- a/progettazione_2/doc.docx
+++ b/progettazione_2/doc.docx
@@ -5,10 +5,9 @@
     <w:sdt>
       <w:sdtPr>
         <w:rPr>
-          <w:rFonts w:asciiTheme="majorHAnsi" w:eastAsiaTheme="majorEastAsia" w:hAnsiTheme="majorHAnsi" w:cstheme="majorBidi"/>
-          <w:caps/>
-        </w:rPr>
-        <w:id w:val="3383225"/>
+          <w:sz w:val="2"/>
+        </w:rPr>
+        <w:id w:val="645870185"/>
         <w:docPartObj>
           <w:docPartGallery w:val="Cover Pages"/>
           <w:docPartUnique/>
@@ -16,329 +15,252 @@
       </w:sdtPr>
       <w:sdtEndPr>
         <w:rPr>
-          <w:rFonts w:asciiTheme="minorHAnsi" w:eastAsiaTheme="minorHAnsi" w:hAnsiTheme="minorHAnsi" w:cstheme="minorBidi"/>
-          <w:caps w:val="0"/>
+          <w:rFonts w:eastAsiaTheme="minorHAnsi"/>
+          <w:sz w:val="40"/>
         </w:rPr>
       </w:sdtEndPr>
       <w:sdtContent>
-        <w:tbl>
-          <w:tblPr>
-            <w:tblW w:w="5000" w:type="pct"/>
-            <w:jc w:val="center"/>
-            <w:tblLook w:val="04A0" w:firstRow="1" w:lastRow="0" w:firstColumn="1" w:lastColumn="0" w:noHBand="0" w:noVBand="1"/>
-          </w:tblPr>
-          <w:tblGrid>
-            <w:gridCol w:w="9854"/>
-          </w:tblGrid>
-          <w:tr>
-            <w:trPr>
-              <w:trHeight w:val="2880"/>
-              <w:jc w:val="center"/>
-            </w:trPr>
-            <w:sdt>
-              <w:sdtPr>
-                <w:rPr>
-                  <w:rFonts w:asciiTheme="majorHAnsi" w:eastAsiaTheme="majorEastAsia" w:hAnsiTheme="majorHAnsi" w:cstheme="majorBidi"/>
-                  <w:caps/>
-                </w:rPr>
-                <w:alias w:val="Società"/>
-                <w:id w:val="15524243"/>
-                <w:placeholder>
-                  <w:docPart w:val="A84C1D76E0034F5C822FE18FA0346874"/>
-                </w:placeholder>
-                <w:dataBinding w:prefixMappings="xmlns:ns0='http://schemas.openxmlformats.org/officeDocument/2006/extended-properties'" w:xpath="/ns0:Properties[1]/ns0:Company[1]" w:storeItemID="{6668398D-A668-4E3E-A5EB-62B293D839F1}"/>
-                <w:text/>
-              </w:sdtPr>
-              <w:sdtEndPr/>
-              <w:sdtContent>
-                <w:tc>
-                  <w:tcPr>
-                    <w:tcW w:w="5000" w:type="pct"/>
-                  </w:tcPr>
-                  <w:p>
-                    <w:pPr>
-                      <w:pStyle w:val="NoSpacing"/>
-                      <w:jc w:val="center"/>
-                      <w:rPr>
-                        <w:rFonts w:asciiTheme="majorHAnsi" w:eastAsiaTheme="majorEastAsia" w:hAnsiTheme="majorHAnsi" w:cstheme="majorBidi"/>
-                        <w:caps/>
-                      </w:rPr>
-                    </w:pPr>
-                    <w:r>
-                      <w:rPr>
-                        <w:rFonts w:asciiTheme="majorHAnsi" w:eastAsiaTheme="majorEastAsia" w:hAnsiTheme="majorHAnsi" w:cstheme="majorBidi"/>
-                        <w:caps/>
-                      </w:rPr>
-                      <w:t>Iis einstein</w:t>
-                    </w:r>
-                  </w:p>
-                </w:tc>
-              </w:sdtContent>
-            </w:sdt>
-          </w:tr>
-          <w:tr>
-            <w:trPr>
-              <w:trHeight w:val="1440"/>
-              <w:jc w:val="center"/>
-            </w:trPr>
-            <w:sdt>
-              <w:sdtPr>
-                <w:rPr>
-                  <w:rFonts w:asciiTheme="majorHAnsi" w:eastAsiaTheme="majorEastAsia" w:hAnsiTheme="majorHAnsi" w:cstheme="majorBidi"/>
-                  <w:sz w:val="80"/>
-                  <w:szCs w:val="80"/>
-                </w:rPr>
-                <w:alias w:val="Titolo"/>
-                <w:id w:val="15524250"/>
-                <w:placeholder>
-                  <w:docPart w:val="81D8104B51A545B2B90C4295CBC9D8AE"/>
-                </w:placeholder>
-                <w:dataBinding w:prefixMappings="xmlns:ns0='http://schemas.openxmlformats.org/package/2006/metadata/core-properties' xmlns:ns1='http://purl.org/dc/elements/1.1/'" w:xpath="/ns0:coreProperties[1]/ns1:title[1]" w:storeItemID="{6C3C8BC8-F283-45AE-878A-BAB7291924A1}"/>
-                <w:text/>
-              </w:sdtPr>
-              <w:sdtEndPr/>
-              <w:sdtContent>
-                <w:tc>
-                  <w:tcPr>
-                    <w:tcW w:w="5000" w:type="pct"/>
-                    <w:tcBorders>
-                      <w:bottom w:val="single" w:sz="4" w:space="0" w:color="4F81BD" w:themeColor="accent1"/>
-                    </w:tcBorders>
-                    <w:vAlign w:val="center"/>
-                  </w:tcPr>
-                  <w:p>
-                    <w:pPr>
-                      <w:pStyle w:val="NoSpacing"/>
-                      <w:jc w:val="center"/>
-                      <w:rPr>
-                        <w:rFonts w:asciiTheme="majorHAnsi" w:eastAsiaTheme="majorEastAsia" w:hAnsiTheme="majorHAnsi" w:cstheme="majorBidi"/>
-                        <w:sz w:val="80"/>
-                        <w:szCs w:val="80"/>
-                      </w:rPr>
-                    </w:pPr>
-                    <w:r>
-                      <w:rPr>
-                        <w:rFonts w:asciiTheme="majorHAnsi" w:eastAsiaTheme="majorEastAsia" w:hAnsiTheme="majorHAnsi" w:cstheme="majorBidi"/>
-                        <w:sz w:val="80"/>
-                        <w:szCs w:val="80"/>
-                      </w:rPr>
-                      <w:t>Lavoro progettazione rete 2</w:t>
-                    </w:r>
-                  </w:p>
-                </w:tc>
-              </w:sdtContent>
-            </w:sdt>
-          </w:tr>
-          <w:tr>
-            <w:trPr>
-              <w:trHeight w:val="720"/>
-              <w:jc w:val="center"/>
-            </w:trPr>
-            <w:sdt>
-              <w:sdtPr>
-                <w:rPr>
-                  <w:rFonts w:asciiTheme="majorHAnsi" w:eastAsiaTheme="majorEastAsia" w:hAnsiTheme="majorHAnsi" w:cstheme="majorBidi"/>
-                  <w:sz w:val="44"/>
-                  <w:szCs w:val="44"/>
-                </w:rPr>
-                <w:alias w:val="Sottotitolo"/>
-                <w:id w:val="15524255"/>
-                <w:placeholder>
-                  <w:docPart w:val="F5E856005C744462A4E71F6506C74565"/>
-                </w:placeholder>
-                <w:dataBinding w:prefixMappings="xmlns:ns0='http://schemas.openxmlformats.org/package/2006/metadata/core-properties' xmlns:ns1='http://purl.org/dc/elements/1.1/'" w:xpath="/ns0:coreProperties[1]/ns1:subject[1]" w:storeItemID="{6C3C8BC8-F283-45AE-878A-BAB7291924A1}"/>
-                <w:text/>
-              </w:sdtPr>
-              <w:sdtEndPr/>
-              <w:sdtContent>
-                <w:tc>
-                  <w:tcPr>
-                    <w:tcW w:w="5000" w:type="pct"/>
-                    <w:tcBorders>
-                      <w:top w:val="single" w:sz="4" w:space="0" w:color="4F81BD" w:themeColor="accent1"/>
-                    </w:tcBorders>
-                    <w:vAlign w:val="center"/>
-                  </w:tcPr>
-                  <w:p>
-                    <w:pPr>
-                      <w:pStyle w:val="NoSpacing"/>
-                      <w:jc w:val="center"/>
-                      <w:rPr>
-                        <w:rFonts w:asciiTheme="majorHAnsi" w:eastAsiaTheme="majorEastAsia" w:hAnsiTheme="majorHAnsi" w:cstheme="majorBidi"/>
-                        <w:sz w:val="44"/>
-                        <w:szCs w:val="44"/>
-                      </w:rPr>
-                    </w:pPr>
-                    <w:r>
-                      <w:rPr>
-                        <w:rFonts w:asciiTheme="majorHAnsi" w:eastAsiaTheme="majorEastAsia" w:hAnsiTheme="majorHAnsi" w:cstheme="majorBidi"/>
-                        <w:sz w:val="44"/>
-                        <w:szCs w:val="44"/>
-                      </w:rPr>
-                      <w:t>Ivascu Adrian</w:t>
-                    </w:r>
-                  </w:p>
-                </w:tc>
-              </w:sdtContent>
-            </w:sdt>
-          </w:tr>
-          <w:tr>
-            <w:trPr>
-              <w:trHeight w:val="360"/>
-              <w:jc w:val="center"/>
-            </w:trPr>
-            <w:tc>
-              <w:tcPr>
-                <w:tcW w:w="5000" w:type="pct"/>
-                <w:vAlign w:val="center"/>
-              </w:tcPr>
-              <w:p>
-                <w:pPr>
-                  <w:pStyle w:val="NoSpacing"/>
-                  <w:jc w:val="center"/>
-                </w:pPr>
-              </w:p>
-            </w:tc>
-          </w:tr>
-          <w:tr>
-            <w:trPr>
-              <w:trHeight w:val="360"/>
-              <w:jc w:val="center"/>
-            </w:trPr>
-            <w:sdt>
-              <w:sdtPr>
-                <w:rPr>
-                  <w:b/>
-                  <w:bCs/>
-                </w:rPr>
-                <w:alias w:val="Autore"/>
-                <w:id w:val="15524260"/>
-                <w:placeholder>
-                  <w:docPart w:val="0700C3362ADB4B23B1EDD5AEBDCB1425"/>
-                </w:placeholder>
-                <w:dataBinding w:prefixMappings="xmlns:ns0='http://schemas.openxmlformats.org/package/2006/metadata/core-properties' xmlns:ns1='http://purl.org/dc/elements/1.1/'" w:xpath="/ns0:coreProperties[1]/ns1:creator[1]" w:storeItemID="{6C3C8BC8-F283-45AE-878A-BAB7291924A1}"/>
-                <w:text/>
-              </w:sdtPr>
-              <w:sdtEndPr/>
-              <w:sdtContent>
-                <w:tc>
-                  <w:tcPr>
-                    <w:tcW w:w="5000" w:type="pct"/>
-                    <w:vAlign w:val="center"/>
-                  </w:tcPr>
-                  <w:p>
-                    <w:pPr>
-                      <w:pStyle w:val="NoSpacing"/>
-                      <w:jc w:val="center"/>
-                      <w:rPr>
-                        <w:b/>
-                        <w:bCs/>
-                      </w:rPr>
-                    </w:pPr>
-                    <w:r>
-                      <w:rPr>
-                        <w:b/>
-                        <w:bCs/>
-                      </w:rPr>
-                      <w:t>5^C</w:t>
-                    </w:r>
-                  </w:p>
-                </w:tc>
-              </w:sdtContent>
-            </w:sdt>
-          </w:tr>
-          <w:tr>
-            <w:trPr>
-              <w:trHeight w:val="360"/>
-              <w:jc w:val="center"/>
-            </w:trPr>
-            <w:sdt>
-              <w:sdtPr>
-                <w:rPr>
-                  <w:b/>
-                  <w:bCs/>
-                </w:rPr>
-                <w:alias w:val="Data"/>
-                <w:id w:val="516659546"/>
-                <w:dataBinding w:prefixMappings="xmlns:ns0='http://schemas.microsoft.com/office/2006/coverPageProps'" w:xpath="/ns0:CoverPageProperties[1]/ns0:PublishDate[1]" w:storeItemID="{55AF091B-3C7A-41E3-B477-F2FDAA23CFDA}"/>
-                <w:date w:fullDate="2017-10-19T00:00:00Z">
-                  <w:dateFormat w:val="dd/MM/yyyy"/>
-                  <w:lid w:val="it-IT"/>
-                  <w:storeMappedDataAs w:val="dateTime"/>
-                  <w:calendar w:val="gregorian"/>
-                </w:date>
-              </w:sdtPr>
-              <w:sdtEndPr/>
-              <w:sdtContent>
-                <w:tc>
-                  <w:tcPr>
-                    <w:tcW w:w="5000" w:type="pct"/>
-                    <w:vAlign w:val="center"/>
-                  </w:tcPr>
-                  <w:p>
-                    <w:pPr>
-                      <w:pStyle w:val="NoSpacing"/>
-                      <w:jc w:val="center"/>
-                      <w:rPr>
-                        <w:b/>
-                        <w:bCs/>
-                      </w:rPr>
-                    </w:pPr>
-                    <w:r>
-                      <w:rPr>
-                        <w:b/>
-                        <w:bCs/>
-                      </w:rPr>
-                      <w:t>19/10/2017</w:t>
-                    </w:r>
-                  </w:p>
-                </w:tc>
-              </w:sdtContent>
-            </w:sdt>
-          </w:tr>
-        </w:tbl>
-        <w:p/>
-        <w:p/>
-        <w:tbl>
-          <w:tblPr>
-            <w:tblpPr w:leftFromText="187" w:rightFromText="187" w:horzAnchor="margin" w:tblpXSpec="center" w:tblpYSpec="bottom"/>
-            <w:tblW w:w="5000" w:type="pct"/>
-            <w:tblLook w:val="04A0" w:firstRow="1" w:lastRow="0" w:firstColumn="1" w:lastColumn="0" w:noHBand="0" w:noVBand="1"/>
-          </w:tblPr>
-          <w:tblGrid>
-            <w:gridCol w:w="9854"/>
-          </w:tblGrid>
-          <w:tr>
-            <w:sdt>
-              <w:sdtPr>
-                <w:alias w:val="Sunto"/>
-                <w:id w:val="8276291"/>
-                <w:showingPlcHdr/>
-                <w:dataBinding w:prefixMappings="xmlns:ns0='http://schemas.microsoft.com/office/2006/coverPageProps'" w:xpath="/ns0:CoverPageProperties[1]/ns0:Abstract[1]" w:storeItemID="{55AF091B-3C7A-41E3-B477-F2FDAA23CFDA}"/>
-                <w:text/>
-              </w:sdtPr>
-              <w:sdtEndPr/>
-              <w:sdtContent>
-                <w:tc>
-                  <w:tcPr>
-                    <w:tcW w:w="5000" w:type="pct"/>
-                  </w:tcPr>
-                  <w:p>
-                    <w:pPr>
-                      <w:pStyle w:val="NoSpacing"/>
-                    </w:pPr>
-                    <w:r>
-                      <w:t xml:space="preserve">     </w:t>
-                    </w:r>
-                  </w:p>
-                </w:tc>
-              </w:sdtContent>
-            </w:sdt>
-          </w:tr>
-        </w:tbl>
-        <w:p/>
+        <w:p>
+          <w:pPr>
+            <w:pStyle w:val="NoSpacing"/>
+            <w:rPr>
+              <w:sz w:val="2"/>
+            </w:rPr>
+          </w:pPr>
+        </w:p>
         <w:p>
           <w:r>
+            <w:rPr>
+              <w:noProof/>
+            </w:rPr>
+            <w:pict>
+              <v:shapetype id="_x0000_t202" coordsize="21600,21600" o:spt="202" path="m,l,21600r21600,l21600,xe">
+                <v:stroke joinstyle="miter"/>
+                <v:path gradientshapeok="t" o:connecttype="rect"/>
+              </v:shapetype>
+              <v:shape id="Text Box 62" o:spid="_x0000_s1033" type="#_x0000_t202" style="position:absolute;margin-left:0;margin-top:0;width:468pt;height:1in;z-index:251661312;visibility:visible;mso-wrap-style:square;mso-width-percent:765;mso-wrap-distance-left:9pt;mso-wrap-distance-top:0;mso-wrap-distance-right:9pt;mso-wrap-distance-bottom:0;mso-position-horizontal:center;mso-position-horizontal-relative:page;mso-position-vertical:top;mso-position-vertical-relative:margin;mso-width-percent:765;mso-width-relative:page;v-text-anchor:top" o:gfxdata="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" filled="f" stroked="f" strokeweight=".5pt">
+                <v:textbox style="mso-fit-shape-to-text:t">
+                  <w:txbxContent>
+                    <w:sdt>
+                      <w:sdtPr>
+                        <w:rPr>
+                          <w:rFonts w:asciiTheme="majorHAnsi" w:eastAsiaTheme="majorEastAsia" w:hAnsiTheme="majorHAnsi" w:cstheme="majorBidi"/>
+                          <w:caps/>
+                          <w:color w:val="548DD4" w:themeColor="text2" w:themeTint="99"/>
+                          <w:sz w:val="64"/>
+                          <w:szCs w:val="64"/>
+                        </w:rPr>
+                        <w:alias w:val="Title"/>
+                        <w:tag w:val=""/>
+                        <w:id w:val="797192764"/>
+                        <w:dataBinding w:prefixMappings="xmlns:ns0='http://purl.org/dc/elements/1.1/' xmlns:ns1='http://schemas.openxmlformats.org/package/2006/metadata/core-properties' " w:xpath="/ns1:coreProperties[1]/ns0:title[1]" w:storeItemID="{6C3C8BC8-F283-45AE-878A-BAB7291924A1}"/>
+                        <w:text/>
+                      </w:sdtPr>
+                      <w:sdtEndPr>
+                        <w:rPr>
+                          <w:sz w:val="68"/>
+                          <w:szCs w:val="68"/>
+                        </w:rPr>
+                      </w:sdtEndPr>
+                      <w:sdtContent>
+                        <w:p>
+                          <w:pPr>
+                            <w:pStyle w:val="NoSpacing"/>
+                            <w:rPr>
+                              <w:rFonts w:asciiTheme="majorHAnsi" w:eastAsiaTheme="majorEastAsia" w:hAnsiTheme="majorHAnsi" w:cstheme="majorBidi"/>
+                              <w:caps/>
+                              <w:color w:val="548DD4" w:themeColor="text2" w:themeTint="99"/>
+                              <w:sz w:val="68"/>
+                              <w:szCs w:val="68"/>
+                            </w:rPr>
+                          </w:pPr>
+                          <w:r>
+                            <w:rPr>
+                              <w:rFonts w:asciiTheme="majorHAnsi" w:eastAsiaTheme="majorEastAsia" w:hAnsiTheme="majorHAnsi" w:cstheme="majorBidi"/>
+                              <w:caps/>
+                              <w:color w:val="548DD4" w:themeColor="text2" w:themeTint="99"/>
+                              <w:sz w:val="64"/>
+                              <w:szCs w:val="64"/>
+                            </w:rPr>
+                            <w:t>Lavoro progettazione rete 2</w:t>
+                          </w:r>
+                        </w:p>
+                      </w:sdtContent>
+                    </w:sdt>
+                    <w:p>
+                      <w:pPr>
+                        <w:pStyle w:val="NoSpacing"/>
+                        <w:spacing w:before="120"/>
+                        <w:rPr>
+                          <w:color w:val="4F81BD" w:themeColor="accent1"/>
+                          <w:sz w:val="36"/>
+                          <w:szCs w:val="36"/>
+                        </w:rPr>
+                      </w:pPr>
+                      <w:sdt>
+                        <w:sdtPr>
+                          <w:rPr>
+                            <w:color w:val="4F81BD" w:themeColor="accent1"/>
+                            <w:sz w:val="36"/>
+                            <w:szCs w:val="36"/>
+                          </w:rPr>
+                          <w:alias w:val="Subtitle"/>
+                          <w:tag w:val=""/>
+                          <w:id w:val="2021743002"/>
+                          <w:dataBinding w:prefixMappings="xmlns:ns0='http://purl.org/dc/elements/1.1/' xmlns:ns1='http://schemas.openxmlformats.org/package/2006/metadata/core-properties' " w:xpath="/ns1:coreProperties[1]/ns0:subject[1]" w:storeItemID="{6C3C8BC8-F283-45AE-878A-BAB7291924A1}"/>
+                          <w:text/>
+                        </w:sdtPr>
+                        <w:sdtContent>
+                          <w:r>
+                            <w:rPr>
+                              <w:color w:val="4F81BD" w:themeColor="accent1"/>
+                              <w:sz w:val="36"/>
+                              <w:szCs w:val="36"/>
+                            </w:rPr>
+                            <w:t>Ivascu Adrian</w:t>
+                          </w:r>
+                        </w:sdtContent>
+                      </w:sdt>
+                      <w:r>
+                        <w:rPr>
+                          <w:noProof/>
+                        </w:rPr>
+                        <w:t xml:space="preserve"> </w:t>
+                      </w:r>
+                    </w:p>
+                    <w:p/>
+                  </w:txbxContent>
+                </v:textbox>
+                <w10:wrap anchorx="page" anchory="margin"/>
+              </v:shape>
+            </w:pict>
+          </w:r>
+          <w:r>
+            <w:rPr>
+              <w:noProof/>
+            </w:rPr>
+            <w:pict>
+              <v:group id="Group 2" o:spid="_x0000_s1027" style="position:absolute;margin-left:0;margin-top:0;width:432.65pt;height:448.55pt;z-index:-251656192;mso-width-percent:706;mso-height-percent:566;mso-left-percent:220;mso-top-percent:300;mso-position-horizontal-relative:page;mso-position-vertical-relative:page;mso-width-percent:706;mso-height-percent:566;mso-left-percent:220;mso-top-percent:300" coordsize="43291,44910" o:gfxdata="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">
+                <o:lock v:ext="edit" aspectratio="t"/>
+                <v:shape id="Freeform 64" o:spid="_x0000_s1028" style="position:absolute;left:15017;width:28274;height:28352;visibility:visible;mso-wrap-style:square;v-text-anchor:top" coordsize="1781,1786" o:gfxdata="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" path="m4,1786l,1782,1776,r5,5l4,1786xe" filled="f" stroked="f">
+                  <v:path arrowok="t" o:connecttype="custom" o:connectlocs="6350,2835275;0,2828925;2819400,0;2827338,7938;6350,2835275" o:connectangles="0,0,0,0,0"/>
+                </v:shape>
+                <v:shape id="Freeform 65" o:spid="_x0000_s1029" style="position:absolute;left:7826;top:2270;width:35465;height:35464;visibility:visible;mso-wrap-style:square;v-text-anchor:top" coordsize="2234,2234" o:gfxdata="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" path="m5,2234l,2229,2229,r5,5l5,2234xe" filled="f" stroked="f">
+                  <v:path arrowok="t" o:connecttype="custom" o:connectlocs="7938,3546475;0,3538538;3538538,0;3546475,7938;7938,3546475" o:connectangles="0,0,0,0,0"/>
+                </v:shape>
+                <v:shape id="Freeform 66" o:spid="_x0000_s1030" style="position:absolute;left:8413;top:1095;width:34878;height:34877;visibility:visible;mso-wrap-style:square;v-text-anchor:top" coordsize="2197,2197" o:gfxdata="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" path="m9,2197l,2193,2188,r9,10l9,2197xe" filled="f" stroked="f">
+                  <v:path arrowok="t" o:connecttype="custom" o:connectlocs="14288,3487738;0,3481388;3473450,0;3487738,15875;14288,3487738" o:connectangles="0,0,0,0,0"/>
+                </v:shape>
+                <v:shape id="Freeform 67" o:spid="_x0000_s1031" style="position:absolute;left:12160;top:4984;width:31131;height:31211;visibility:visible;mso-wrap-style:square;v-text-anchor:top" coordsize="1961,1966" o:gfxdata="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" path="m9,1966l,1957,1952,r9,9l9,1966xe" filled="f" stroked="f">
+                  <v:path arrowok="t" o:connecttype="custom" o:connectlocs="14288,3121025;0,3106738;3098800,0;3113088,14288;14288,3121025" o:connectangles="0,0,0,0,0"/>
+                </v:shape>
+                <v:shape id="Freeform 68" o:spid="_x0000_s1032" style="position:absolute;top:1539;width:43291;height:43371;visibility:visible;mso-wrap-style:square;v-text-anchor:top" coordsize="2727,2732" o:gfxdata="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" path="m,2732r,-4l2722,r5,5l,2732xe" filled="f" stroked="f">
+                  <v:path arrowok="t" o:connecttype="custom" o:connectlocs="0,4337050;0,4330700;4321175,0;4329113,7938;0,4337050" o:connectangles="0,0,0,0,0"/>
+                </v:shape>
+                <w10:wrap anchorx="page" anchory="page"/>
+              </v:group>
+            </w:pict>
+          </w:r>
+          <w:r>
+            <w:rPr>
+              <w:noProof/>
+            </w:rPr>
+            <w:pict>
+              <v:shape id="Text Box 69" o:spid="_x0000_s1026" type="#_x0000_t202" style="position:absolute;margin-left:0;margin-top:0;width:468pt;height:29.5pt;z-index:251659264;visibility:visible;mso-wrap-style:square;mso-width-percent:765;mso-height-percent:0;mso-wrap-distance-left:9pt;mso-wrap-distance-top:0;mso-wrap-distance-right:9pt;mso-wrap-distance-bottom:0;mso-position-horizontal:center;mso-position-horizontal-relative:page;mso-position-vertical:bottom;mso-position-vertical-relative:margin;mso-width-percent:765;mso-height-percent:0;mso-width-relative:page;mso-height-relative:margin;v-text-anchor:bottom" o:gfxdata="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" filled="f" stroked="f" strokeweight=".5pt">
+                <v:textbox style="mso-fit-shape-to-text:t" inset="0,0,0,0">
+                  <w:txbxContent>
+                    <w:p>
+                      <w:pPr>
+                        <w:pStyle w:val="NoSpacing"/>
+                        <w:jc w:val="right"/>
+                        <w:rPr>
+                          <w:color w:val="4F81BD" w:themeColor="accent1"/>
+                          <w:sz w:val="36"/>
+                          <w:szCs w:val="36"/>
+                        </w:rPr>
+                      </w:pPr>
+                      <w:sdt>
+                        <w:sdtPr>
+                          <w:rPr>
+                            <w:color w:val="4F81BD" w:themeColor="accent1"/>
+                            <w:sz w:val="36"/>
+                            <w:szCs w:val="36"/>
+                          </w:rPr>
+                          <w:alias w:val="School"/>
+                          <w:tag w:val="School"/>
+                          <w:id w:val="1850680582"/>
+                          <w:dataBinding w:prefixMappings="xmlns:ns0='http://schemas.openxmlformats.org/officeDocument/2006/extended-properties' " w:xpath="/ns0:Properties[1]/ns0:Company[1]" w:storeItemID="{6668398D-A668-4E3E-A5EB-62B293D839F1}"/>
+                          <w:text/>
+                        </w:sdtPr>
+                        <w:sdtContent>
+                          <w:r>
+                            <w:rPr>
+                              <w:color w:val="4F81BD" w:themeColor="accent1"/>
+                              <w:sz w:val="36"/>
+                              <w:szCs w:val="36"/>
+                            </w:rPr>
+                            <w:t>Iis einstein</w:t>
+                          </w:r>
+                        </w:sdtContent>
+                      </w:sdt>
+                    </w:p>
+                    <w:sdt>
+                      <w:sdtPr>
+                        <w:rPr>
+                          <w:color w:val="4F81BD" w:themeColor="accent1"/>
+                          <w:sz w:val="36"/>
+                          <w:szCs w:val="36"/>
+                        </w:rPr>
+                        <w:alias w:val="Course"/>
+                        <w:tag w:val="Course"/>
+                        <w:id w:val="1717703537"/>
+                        <w:dataBinding w:prefixMappings="xmlns:ns0='http://purl.org/dc/elements/1.1/' xmlns:ns1='http://schemas.openxmlformats.org/package/2006/metadata/core-properties' " w:xpath="/ns1:coreProperties[1]/ns1:category[1]" w:storeItemID="{6C3C8BC8-F283-45AE-878A-BAB7291924A1}"/>
+                        <w:text/>
+                      </w:sdtPr>
+                      <w:sdtContent>
+                        <w:p>
+                          <w:pPr>
+                            <w:pStyle w:val="NoSpacing"/>
+                            <w:jc w:val="right"/>
+                            <w:rPr>
+                              <w:color w:val="4F81BD" w:themeColor="accent1"/>
+                              <w:sz w:val="36"/>
+                              <w:szCs w:val="36"/>
+                            </w:rPr>
+                          </w:pPr>
+                          <w:r>
+                            <w:rPr>
+                              <w:color w:val="4F81BD" w:themeColor="accent1"/>
+                              <w:sz w:val="36"/>
+                              <w:szCs w:val="36"/>
+                            </w:rPr>
+                            <w:t>29/10/2017</w:t>
+                          </w:r>
+                        </w:p>
+                      </w:sdtContent>
+                    </w:sdt>
+                  </w:txbxContent>
+                </v:textbox>
+                <w10:wrap anchorx="page" anchory="margin"/>
+              </v:shape>
+            </w:pict>
+          </w:r>
+        </w:p>
+        <w:p>
+          <w:pPr>
+            <w:rPr>
+              <w:rFonts w:asciiTheme="majorHAnsi" w:eastAsiaTheme="majorEastAsia" w:hAnsiTheme="majorHAnsi" w:cstheme="majorBidi"/>
+              <w:b/>
+              <w:bCs/>
+              <w:color w:val="365F91" w:themeColor="accent1" w:themeShade="BF"/>
+              <w:sz w:val="40"/>
+              <w:szCs w:val="28"/>
+            </w:rPr>
+          </w:pPr>
+          <w:r>
+            <w:rPr>
+              <w:sz w:val="40"/>
+            </w:rPr>
             <w:br w:type="page"/>
           </w:r>
         </w:p>
@@ -902,7 +824,7 @@
             <o:lock v:ext="edit" aspectratio="t"/>
           </v:shapetype>
           <v:shape id="_x0000_i1031" type="#_x0000_t75" style="width:480pt;height:270pt">
-            <v:imagedata r:id="rId6" o:title="Schema 3d"/>
+            <v:imagedata r:id="rId8" o:title="Schema 3d"/>
           </v:shape>
         </w:pict>
       </w:r>
@@ -1012,7 +934,7 @@
       <w:r>
         <w:pict>
           <v:shape id="_x0000_i1051" type="#_x0000_t75" style="width:481.5pt;height:345pt">
-            <v:imagedata r:id="rId7" o:title="Layout supermercato"/>
+            <v:imagedata r:id="rId9" o:title="Layout supermercato"/>
           </v:shape>
         </w:pict>
       </w:r>
@@ -1042,7 +964,7 @@
                     </pic:cNvPicPr>
                   </pic:nvPicPr>
                   <pic:blipFill>
-                    <a:blip r:embed="rId8">
+                    <a:blip r:embed="rId10">
                       <a:extLst>
                         <a:ext uri="{28A0092B-C50C-407E-A947-70E740481C1C}">
                           <a14:useLocalDpi xmlns:a14="http://schemas.microsoft.com/office/drawing/2010/main" val="0"/>
@@ -1106,7 +1028,7 @@
                     </pic:cNvPicPr>
                   </pic:nvPicPr>
                   <pic:blipFill>
-                    <a:blip r:embed="rId9">
+                    <a:blip r:embed="rId11">
                       <a:extLst>
                         <a:ext uri="{28A0092B-C50C-407E-A947-70E740481C1C}">
                           <a14:useLocalDpi xmlns:a14="http://schemas.microsoft.com/office/drawing/2010/main" val="0"/>
@@ -1180,7 +1102,7 @@
       <w:r>
         <w:pict>
           <v:shape id="_x0000_i1053" type="#_x0000_t75" style="width:481.5pt;height:5in">
-            <v:imagedata r:id="rId10" o:title="Schema logico"/>
+            <v:imagedata r:id="rId12" o:title="Schema logico"/>
           </v:shape>
         </w:pict>
       </w:r>
@@ -1598,18 +1520,1130 @@
       </w:r>
     </w:p>
     <w:p>
+      <w:r>
+        <w:rPr>
+          <w:noProof/>
+          <w:lang w:eastAsia="it-IT"/>
+        </w:rPr>
+        <w:drawing>
+          <wp:inline distT="0" distB="0" distL="0" distR="0" wp14:anchorId="003F1B90" wp14:editId="5A43721C">
+            <wp:extent cx="6120130" cy="3315335"/>
+            <wp:effectExtent l="0" t="0" r="0" b="0"/>
+            <wp:docPr id="5" name="Picture 5"/>
+            <wp:cNvGraphicFramePr>
+              <a:graphicFrameLocks xmlns:a="http://schemas.openxmlformats.org/drawingml/2006/main" noChangeAspect="1"/>
+            </wp:cNvGraphicFramePr>
+            <a:graphic xmlns:a="http://schemas.openxmlformats.org/drawingml/2006/main">
+              <a:graphicData uri="http://schemas.openxmlformats.org/drawingml/2006/picture">
+                <pic:pic xmlns:pic="http://schemas.openxmlformats.org/drawingml/2006/picture">
+                  <pic:nvPicPr>
+                    <pic:cNvPr id="1" name=""/>
+                    <pic:cNvPicPr/>
+                  </pic:nvPicPr>
+                  <pic:blipFill>
+                    <a:blip r:embed="rId13"/>
+                    <a:stretch>
+                      <a:fillRect/>
+                    </a:stretch>
+                  </pic:blipFill>
+                  <pic:spPr>
+                    <a:xfrm>
+                      <a:off x="0" y="0"/>
+                      <a:ext cx="6120130" cy="3315335"/>
+                    </a:xfrm>
+                    <a:prstGeom prst="rect">
+                      <a:avLst/>
+                    </a:prstGeom>
+                  </pic:spPr>
+                </pic:pic>
+              </a:graphicData>
+            </a:graphic>
+          </wp:inline>
+        </w:drawing>
+      </w:r>
+    </w:p>
+    <w:p>
+      <w:pPr>
+        <w:spacing w:line="240" w:lineRule="auto"/>
+      </w:pPr>
+      <w:r>
+        <w:t xml:space="preserve">Per questa rete utilizzerò il metodo di subnetting VLSM, per </w:t>
+      </w:r>
+      <w:r>
+        <w:t>evitare lo spreco di indirizzi</w:t>
+      </w:r>
+      <w:r>
+        <w:t>.</w:t>
+      </w:r>
+      <w:r>
+        <w:t xml:space="preserve"> </w:t>
+      </w:r>
+      <w:r>
+        <w:t>Gli host verranno attribuiti degli indirizzi IP statici, soprattutto agli server</w:t>
+      </w:r>
+      <w:r>
+        <w:t>.</w:t>
+      </w:r>
+    </w:p>
+    <w:p>
+      <w:pPr>
+        <w:spacing w:line="240" w:lineRule="auto"/>
+      </w:pPr>
+      <w:r>
+        <w:t>Farò una</w:t>
+      </w:r>
+      <w:r>
+        <w:t xml:space="preserve"> subnet diversa per ogni ufficio e magazzino, per motivi di sicurezza e prestazioni.</w:t>
+      </w:r>
+    </w:p>
+    <w:p>
+      <w:pPr>
+        <w:pStyle w:val="Heading2"/>
+      </w:pPr>
+      <w:r>
+        <w:t>Lista sottoreti :</w:t>
+      </w:r>
+    </w:p>
+    <w:p>
+      <w:pPr>
+        <w:pStyle w:val="ListParagraph"/>
+        <w:numPr>
+          <w:ilvl w:val="0"/>
+          <w:numId w:val="6"/>
+        </w:numPr>
+        <w:spacing w:line="240" w:lineRule="auto"/>
+      </w:pPr>
+      <w:r>
+        <w:t>Punto vendita</w:t>
+      </w:r>
+      <w:r>
+        <w:t xml:space="preserve"> (casse)</w:t>
+      </w:r>
+      <w:r>
+        <w:t>: 10 PC + interfaccia router</w:t>
+      </w:r>
+      <w:r>
+        <w:t xml:space="preserve"> = 12</w:t>
+      </w:r>
+      <w:r>
+        <w:t xml:space="preserve"> -&gt; 2^4 = 16</w:t>
+      </w:r>
+    </w:p>
+    <w:p>
+      <w:pPr>
+        <w:pStyle w:val="ListParagraph"/>
+        <w:numPr>
+          <w:ilvl w:val="0"/>
+          <w:numId w:val="6"/>
+        </w:numPr>
+        <w:spacing w:line="240" w:lineRule="auto"/>
+      </w:pPr>
+      <w:r>
+        <w:t>Ufficio clienti: 5 PC + 1 stampante + interfaccia router</w:t>
+      </w:r>
+      <w:r>
+        <w:t xml:space="preserve"> = 7</w:t>
+      </w:r>
+      <w:r>
+        <w:t xml:space="preserve"> -&gt; 2^4 = 16</w:t>
+      </w:r>
+    </w:p>
+    <w:p>
+      <w:pPr>
+        <w:pStyle w:val="ListParagraph"/>
+        <w:numPr>
+          <w:ilvl w:val="0"/>
+          <w:numId w:val="6"/>
+        </w:numPr>
+        <w:spacing w:line="240" w:lineRule="auto"/>
+      </w:pPr>
+      <w:r>
+        <w:t>Ufficio fornitori: 5 PC + 1 stampante + interfaccia router = 7</w:t>
+      </w:r>
+      <w:r>
+        <w:t xml:space="preserve"> -&gt; 2^4 = 16</w:t>
+      </w:r>
+    </w:p>
+    <w:p>
+      <w:pPr>
+        <w:pStyle w:val="ListParagraph"/>
+        <w:numPr>
+          <w:ilvl w:val="0"/>
+          <w:numId w:val="6"/>
+        </w:numPr>
+        <w:spacing w:line="240" w:lineRule="auto"/>
+      </w:pPr>
+      <w:r>
+        <w:t>Ufficio gestione magazzini: 2 PC + 1 stampante + interfaccia router</w:t>
+      </w:r>
+      <w:r>
+        <w:t xml:space="preserve"> = 4</w:t>
+      </w:r>
+      <w:r>
+        <w:t xml:space="preserve"> -&gt; 2^</w:t>
+      </w:r>
+      <w:r>
+        <w:t>3</w:t>
+      </w:r>
+      <w:r>
+        <w:t xml:space="preserve"> = </w:t>
+      </w:r>
+      <w:r>
+        <w:t>8</w:t>
+      </w:r>
+    </w:p>
+    <w:p>
+      <w:pPr>
+        <w:pStyle w:val="ListParagraph"/>
+        <w:numPr>
+          <w:ilvl w:val="0"/>
+          <w:numId w:val="6"/>
+        </w:numPr>
+        <w:spacing w:line="240" w:lineRule="auto"/>
+      </w:pPr>
+      <w:r>
+        <w:t>Magazzino 1: 2 PC + 1 stampante + interfaccia router</w:t>
+      </w:r>
+      <w:r>
+        <w:t xml:space="preserve"> = 4</w:t>
+      </w:r>
+      <w:r>
+        <w:t xml:space="preserve"> -&gt; 2^3 = 8</w:t>
+      </w:r>
+    </w:p>
+    <w:p>
+      <w:pPr>
+        <w:pStyle w:val="ListParagraph"/>
+        <w:numPr>
+          <w:ilvl w:val="0"/>
+          <w:numId w:val="6"/>
+        </w:numPr>
+        <w:spacing w:line="240" w:lineRule="auto"/>
+      </w:pPr>
+      <w:r>
+        <w:t>Magazzino 2: 2 PC + 1 stampante + interfaccia router</w:t>
+      </w:r>
+      <w:r>
+        <w:t xml:space="preserve"> = 4</w:t>
+      </w:r>
+      <w:r>
+        <w:t xml:space="preserve"> -&gt; 2^3 = 8</w:t>
+      </w:r>
+    </w:p>
+    <w:p>
+      <w:pPr>
+        <w:pStyle w:val="ListParagraph"/>
+        <w:numPr>
+          <w:ilvl w:val="0"/>
+          <w:numId w:val="6"/>
+        </w:numPr>
+        <w:spacing w:line="240" w:lineRule="auto"/>
+      </w:pPr>
+      <w:r>
+        <w:t>Collegamento router ufficio clienti</w:t>
+      </w:r>
+      <w:r>
+        <w:t>-router supermercato</w:t>
+      </w:r>
+      <w:r>
+        <w:t xml:space="preserve"> : 2</w:t>
+      </w:r>
+      <w:r>
+        <w:t xml:space="preserve"> -&gt; 2^</w:t>
+      </w:r>
+      <w:r>
+        <w:t>2</w:t>
+      </w:r>
+      <w:r>
+        <w:t xml:space="preserve"> = </w:t>
+      </w:r>
+      <w:r>
+        <w:t>4</w:t>
+      </w:r>
+    </w:p>
+    <w:p>
+      <w:pPr>
+        <w:pStyle w:val="ListParagraph"/>
+        <w:numPr>
+          <w:ilvl w:val="0"/>
+          <w:numId w:val="6"/>
+        </w:numPr>
+        <w:spacing w:line="240" w:lineRule="auto"/>
+      </w:pPr>
+      <w:r>
+        <w:t xml:space="preserve">Collegamento router ufficio </w:t>
+      </w:r>
+      <w:r>
+        <w:t>fornitori</w:t>
+      </w:r>
+      <w:r>
+        <w:t>-router supermercato : 2</w:t>
+      </w:r>
+      <w:r>
+        <w:t xml:space="preserve"> -&gt; 2^2 = 4</w:t>
+      </w:r>
+    </w:p>
+    <w:p>
+      <w:pPr>
+        <w:pStyle w:val="ListParagraph"/>
+        <w:numPr>
+          <w:ilvl w:val="0"/>
+          <w:numId w:val="6"/>
+        </w:numPr>
+        <w:spacing w:line="240" w:lineRule="auto"/>
+      </w:pPr>
+      <w:r>
+        <w:t xml:space="preserve">Collegamento router ufficio </w:t>
+      </w:r>
+      <w:r>
+        <w:t>magazzini</w:t>
+      </w:r>
+      <w:r>
+        <w:t>-router supermercato : 2</w:t>
+      </w:r>
+      <w:r>
+        <w:t xml:space="preserve"> -&gt; 2^2 = 4</w:t>
+      </w:r>
+    </w:p>
+    <w:p>
+      <w:pPr>
+        <w:pStyle w:val="ListParagraph"/>
+        <w:numPr>
+          <w:ilvl w:val="0"/>
+          <w:numId w:val="6"/>
+        </w:numPr>
+        <w:spacing w:line="240" w:lineRule="auto"/>
+      </w:pPr>
+      <w:r>
+        <w:t xml:space="preserve">Collegamento router </w:t>
+      </w:r>
+      <w:r>
+        <w:t xml:space="preserve">casse-router supermercato </w:t>
+      </w:r>
+      <w:r>
+        <w:t>: 2</w:t>
+      </w:r>
+      <w:r>
+        <w:t xml:space="preserve"> -&gt; 2^2 = 4</w:t>
+      </w:r>
+    </w:p>
+    <w:p>
+      <w:pPr>
+        <w:pStyle w:val="ListParagraph"/>
+        <w:numPr>
+          <w:ilvl w:val="0"/>
+          <w:numId w:val="6"/>
+        </w:numPr>
+        <w:spacing w:line="240" w:lineRule="auto"/>
+      </w:pPr>
+      <w:r>
+        <w:t xml:space="preserve">Collegamento router </w:t>
+      </w:r>
+      <w:r>
+        <w:t>server</w:t>
+      </w:r>
+      <w:r>
+        <w:t>-router supermercato : 2</w:t>
+      </w:r>
+      <w:r>
+        <w:t xml:space="preserve"> -&gt; 2^2 = 4</w:t>
+      </w:r>
+    </w:p>
+    <w:p>
+      <w:pPr>
+        <w:pStyle w:val="ListParagraph"/>
+        <w:numPr>
+          <w:ilvl w:val="0"/>
+          <w:numId w:val="6"/>
+        </w:numPr>
+        <w:spacing w:line="240" w:lineRule="auto"/>
+      </w:pPr>
+      <w:r>
+        <w:t>Collegamento router router supermercato-router nuovo punto vendita : 2</w:t>
+      </w:r>
+      <w:r>
+        <w:t xml:space="preserve"> -&gt; 2^2 = 4</w:t>
+      </w:r>
+    </w:p>
+    <w:p>
+      <w:pPr>
+        <w:pStyle w:val="ListParagraph"/>
+        <w:numPr>
+          <w:ilvl w:val="0"/>
+          <w:numId w:val="6"/>
+        </w:numPr>
+        <w:spacing w:line="240" w:lineRule="auto"/>
+      </w:pPr>
+      <w:r>
+        <w:t xml:space="preserve">Collegamento router </w:t>
+      </w:r>
+      <w:r>
+        <w:t>magazzino 1</w:t>
+      </w:r>
+      <w:r>
+        <w:t>-router nuovo punto vendita</w:t>
+      </w:r>
+      <w:r>
+        <w:t xml:space="preserve"> </w:t>
+      </w:r>
+      <w:r>
+        <w:t>: 2</w:t>
+      </w:r>
+      <w:r>
+        <w:t xml:space="preserve"> -&gt; 2^2 = 4</w:t>
+      </w:r>
+    </w:p>
+    <w:p>
+      <w:pPr>
+        <w:pStyle w:val="ListParagraph"/>
+        <w:numPr>
+          <w:ilvl w:val="0"/>
+          <w:numId w:val="6"/>
+        </w:numPr>
+        <w:spacing w:line="240" w:lineRule="auto"/>
+      </w:pPr>
+      <w:r>
+        <w:t xml:space="preserve">Collegamento router magazzino </w:t>
+      </w:r>
+      <w:r>
+        <w:t>2-router nuovo punto vendita</w:t>
+      </w:r>
+      <w:r>
+        <w:t xml:space="preserve"> : 2</w:t>
+      </w:r>
+      <w:r>
+        <w:t xml:space="preserve"> -&gt; 2^2 = 4</w:t>
+      </w:r>
+    </w:p>
+    <w:p>
+      <w:pPr>
+        <w:spacing w:line="240" w:lineRule="auto"/>
+      </w:pPr>
+    </w:p>
+    <w:p>
+      <w:r>
+        <w:br w:type="page"/>
+      </w:r>
+    </w:p>
+    <w:p>
+      <w:pPr>
+        <w:spacing w:line="240" w:lineRule="auto"/>
+      </w:pPr>
+      <w:r>
+        <w:lastRenderedPageBreak/>
+        <w:t xml:space="preserve">3*16 + 3*8 + 8*4 = 104. </w:t>
+      </w:r>
+      <w:r>
+        <w:t>Sarà usato un indirizzo IP di classe C.</w:t>
+      </w:r>
+    </w:p>
+    <w:tbl>
+      <w:tblPr>
+        <w:tblStyle w:val="TableGrid"/>
+        <w:tblW w:w="0" w:type="auto"/>
+        <w:tblLook w:val="04A0" w:firstRow="1" w:lastRow="0" w:firstColumn="1" w:lastColumn="0" w:noHBand="0" w:noVBand="1"/>
+      </w:tblPr>
+      <w:tblGrid>
+        <w:gridCol w:w="3259"/>
+        <w:gridCol w:w="3259"/>
+        <w:gridCol w:w="3260"/>
+      </w:tblGrid>
+      <w:tr>
+        <w:tc>
+          <w:tcPr>
+            <w:tcW w:w="3259" w:type="dxa"/>
+          </w:tcPr>
+          <w:p>
+            <w:r>
+              <w:t>Indirizzo</w:t>
+            </w:r>
+          </w:p>
+        </w:tc>
+        <w:tc>
+          <w:tcPr>
+            <w:tcW w:w="3259" w:type="dxa"/>
+          </w:tcPr>
+          <w:p>
+            <w:r>
+              <w:t>Subnet</w:t>
+            </w:r>
+          </w:p>
+        </w:tc>
+        <w:tc>
+          <w:tcPr>
+            <w:tcW w:w="3260" w:type="dxa"/>
+          </w:tcPr>
+          <w:p>
+            <w:r>
+              <w:t>Host</w:t>
+            </w:r>
+          </w:p>
+        </w:tc>
+      </w:tr>
+      <w:tr>
+        <w:tc>
+          <w:tcPr>
+            <w:tcW w:w="3259" w:type="dxa"/>
+          </w:tcPr>
+          <w:p>
+            <w:r>
+              <w:t>192.168.0.0</w:t>
+            </w:r>
+          </w:p>
+        </w:tc>
+        <w:tc>
+          <w:tcPr>
+            <w:tcW w:w="3259" w:type="dxa"/>
+          </w:tcPr>
+          <w:p>
+            <w:r>
+              <w:t>/28</w:t>
+            </w:r>
+          </w:p>
+        </w:tc>
+        <w:tc>
+          <w:tcPr>
+            <w:tcW w:w="3260" w:type="dxa"/>
+          </w:tcPr>
+          <w:p>
+            <w:r>
+              <w:t>16</w:t>
+            </w:r>
+          </w:p>
+        </w:tc>
+      </w:tr>
+      <w:tr>
+        <w:tc>
+          <w:tcPr>
+            <w:tcW w:w="3259" w:type="dxa"/>
+          </w:tcPr>
+          <w:p>
+            <w:r>
+              <w:t>192.168.0.16</w:t>
+            </w:r>
+          </w:p>
+        </w:tc>
+        <w:tc>
+          <w:tcPr>
+            <w:tcW w:w="3259" w:type="dxa"/>
+          </w:tcPr>
+          <w:p>
+            <w:r>
+              <w:t>/28</w:t>
+            </w:r>
+          </w:p>
+        </w:tc>
+        <w:tc>
+          <w:tcPr>
+            <w:tcW w:w="3260" w:type="dxa"/>
+          </w:tcPr>
+          <w:p>
+            <w:r>
+              <w:t>16</w:t>
+            </w:r>
+          </w:p>
+        </w:tc>
+      </w:tr>
+      <w:tr>
+        <w:tc>
+          <w:tcPr>
+            <w:tcW w:w="3259" w:type="dxa"/>
+          </w:tcPr>
+          <w:p>
+            <w:r>
+              <w:t>192.168.0.32</w:t>
+            </w:r>
+          </w:p>
+        </w:tc>
+        <w:tc>
+          <w:tcPr>
+            <w:tcW w:w="3259" w:type="dxa"/>
+          </w:tcPr>
+          <w:p>
+            <w:r>
+              <w:t>/28</w:t>
+            </w:r>
+          </w:p>
+        </w:tc>
+        <w:tc>
+          <w:tcPr>
+            <w:tcW w:w="3260" w:type="dxa"/>
+          </w:tcPr>
+          <w:p>
+            <w:r>
+              <w:t>16</w:t>
+            </w:r>
+          </w:p>
+        </w:tc>
+      </w:tr>
+      <w:tr>
+        <w:tc>
+          <w:tcPr>
+            <w:tcW w:w="3259" w:type="dxa"/>
+          </w:tcPr>
+          <w:p>
+            <w:r>
+              <w:t>192.168.0.48</w:t>
+            </w:r>
+          </w:p>
+        </w:tc>
+        <w:tc>
+          <w:tcPr>
+            <w:tcW w:w="3259" w:type="dxa"/>
+          </w:tcPr>
+          <w:p>
+            <w:r>
+              <w:t>/29</w:t>
+            </w:r>
+          </w:p>
+        </w:tc>
+        <w:tc>
+          <w:tcPr>
+            <w:tcW w:w="3260" w:type="dxa"/>
+          </w:tcPr>
+          <w:p>
+            <w:r>
+              <w:t>8</w:t>
+            </w:r>
+          </w:p>
+        </w:tc>
+      </w:tr>
+      <w:tr>
+        <w:tc>
+          <w:tcPr>
+            <w:tcW w:w="3259" w:type="dxa"/>
+          </w:tcPr>
+          <w:p>
+            <w:r>
+              <w:t>192.168.0.</w:t>
+            </w:r>
+            <w:r>
+              <w:t>56</w:t>
+            </w:r>
+          </w:p>
+        </w:tc>
+        <w:tc>
+          <w:tcPr>
+            <w:tcW w:w="3259" w:type="dxa"/>
+          </w:tcPr>
+          <w:p>
+            <w:r>
+              <w:t>/29</w:t>
+            </w:r>
+          </w:p>
+        </w:tc>
+        <w:tc>
+          <w:tcPr>
+            <w:tcW w:w="3260" w:type="dxa"/>
+          </w:tcPr>
+          <w:p>
+            <w:r>
+              <w:t>8</w:t>
+            </w:r>
+          </w:p>
+        </w:tc>
+      </w:tr>
+      <w:tr>
+        <w:tc>
+          <w:tcPr>
+            <w:tcW w:w="3259" w:type="dxa"/>
+          </w:tcPr>
+          <w:p>
+            <w:r>
+              <w:t>192.168.0.</w:t>
+            </w:r>
+            <w:r>
+              <w:t>64</w:t>
+            </w:r>
+          </w:p>
+        </w:tc>
+        <w:tc>
+          <w:tcPr>
+            <w:tcW w:w="3259" w:type="dxa"/>
+          </w:tcPr>
+          <w:p>
+            <w:r>
+              <w:t>/29</w:t>
+            </w:r>
+          </w:p>
+        </w:tc>
+        <w:tc>
+          <w:tcPr>
+            <w:tcW w:w="3260" w:type="dxa"/>
+          </w:tcPr>
+          <w:p>
+            <w:r>
+              <w:t>8</w:t>
+            </w:r>
+          </w:p>
+        </w:tc>
+      </w:tr>
+      <w:tr>
+        <w:tc>
+          <w:tcPr>
+            <w:tcW w:w="3259" w:type="dxa"/>
+          </w:tcPr>
+          <w:p>
+            <w:r>
+              <w:t>192.168.0.</w:t>
+            </w:r>
+            <w:r>
+              <w:t>72</w:t>
+            </w:r>
+          </w:p>
+        </w:tc>
+        <w:tc>
+          <w:tcPr>
+            <w:tcW w:w="3259" w:type="dxa"/>
+          </w:tcPr>
+          <w:p>
+            <w:r>
+              <w:t>/30</w:t>
+            </w:r>
+          </w:p>
+        </w:tc>
+        <w:tc>
+          <w:tcPr>
+            <w:tcW w:w="3260" w:type="dxa"/>
+          </w:tcPr>
+          <w:p>
+            <w:r>
+              <w:t>4</w:t>
+            </w:r>
+          </w:p>
+        </w:tc>
+      </w:tr>
+      <w:tr>
+        <w:tc>
+          <w:tcPr>
+            <w:tcW w:w="3259" w:type="dxa"/>
+          </w:tcPr>
+          <w:p>
+            <w:r>
+              <w:t>192.168.0.</w:t>
+            </w:r>
+            <w:r>
+              <w:t>76</w:t>
+            </w:r>
+          </w:p>
+        </w:tc>
+        <w:tc>
+          <w:tcPr>
+            <w:tcW w:w="3259" w:type="dxa"/>
+          </w:tcPr>
+          <w:p>
+            <w:r>
+              <w:t>/30</w:t>
+            </w:r>
+          </w:p>
+        </w:tc>
+        <w:tc>
+          <w:tcPr>
+            <w:tcW w:w="3260" w:type="dxa"/>
+          </w:tcPr>
+          <w:p>
+            <w:r>
+              <w:t>4</w:t>
+            </w:r>
+          </w:p>
+        </w:tc>
+      </w:tr>
+      <w:tr>
+        <w:tc>
+          <w:tcPr>
+            <w:tcW w:w="3259" w:type="dxa"/>
+          </w:tcPr>
+          <w:p>
+            <w:r>
+              <w:t>192.168.0.</w:t>
+            </w:r>
+            <w:r>
+              <w:t>80</w:t>
+            </w:r>
+          </w:p>
+        </w:tc>
+        <w:tc>
+          <w:tcPr>
+            <w:tcW w:w="3259" w:type="dxa"/>
+          </w:tcPr>
+          <w:p>
+            <w:r>
+              <w:t>/30</w:t>
+            </w:r>
+          </w:p>
+        </w:tc>
+        <w:tc>
+          <w:tcPr>
+            <w:tcW w:w="3260" w:type="dxa"/>
+          </w:tcPr>
+          <w:p>
+            <w:r>
+              <w:t>4</w:t>
+            </w:r>
+          </w:p>
+        </w:tc>
+      </w:tr>
+      <w:tr>
+        <w:tc>
+          <w:tcPr>
+            <w:tcW w:w="3259" w:type="dxa"/>
+          </w:tcPr>
+          <w:p>
+            <w:r>
+              <w:t>192.168.0.</w:t>
+            </w:r>
+            <w:r>
+              <w:t>84</w:t>
+            </w:r>
+          </w:p>
+        </w:tc>
+        <w:tc>
+          <w:tcPr>
+            <w:tcW w:w="3259" w:type="dxa"/>
+          </w:tcPr>
+          <w:p>
+            <w:r>
+              <w:t>/30</w:t>
+            </w:r>
+          </w:p>
+        </w:tc>
+        <w:tc>
+          <w:tcPr>
+            <w:tcW w:w="3260" w:type="dxa"/>
+          </w:tcPr>
+          <w:p>
+            <w:r>
+              <w:t>4</w:t>
+            </w:r>
+          </w:p>
+        </w:tc>
+      </w:tr>
+      <w:tr>
+        <w:tc>
+          <w:tcPr>
+            <w:tcW w:w="3259" w:type="dxa"/>
+          </w:tcPr>
+          <w:p>
+            <w:r>
+              <w:t>192.168.0.</w:t>
+            </w:r>
+            <w:r>
+              <w:t>88</w:t>
+            </w:r>
+          </w:p>
+        </w:tc>
+        <w:tc>
+          <w:tcPr>
+            <w:tcW w:w="3259" w:type="dxa"/>
+          </w:tcPr>
+          <w:p>
+            <w:r>
+              <w:t>/30</w:t>
+            </w:r>
+          </w:p>
+        </w:tc>
+        <w:tc>
+          <w:tcPr>
+            <w:tcW w:w="3260" w:type="dxa"/>
+          </w:tcPr>
+          <w:p>
+            <w:r>
+              <w:t>4</w:t>
+            </w:r>
+          </w:p>
+        </w:tc>
+      </w:tr>
+      <w:tr>
+        <w:tc>
+          <w:tcPr>
+            <w:tcW w:w="3259" w:type="dxa"/>
+          </w:tcPr>
+          <w:p>
+            <w:r>
+              <w:t>192.168.0.</w:t>
+            </w:r>
+            <w:r>
+              <w:t>92</w:t>
+            </w:r>
+          </w:p>
+        </w:tc>
+        <w:tc>
+          <w:tcPr>
+            <w:tcW w:w="3259" w:type="dxa"/>
+          </w:tcPr>
+          <w:p>
+            <w:r>
+              <w:t>/30</w:t>
+            </w:r>
+          </w:p>
+        </w:tc>
+        <w:tc>
+          <w:tcPr>
+            <w:tcW w:w="3260" w:type="dxa"/>
+          </w:tcPr>
+          <w:p>
+            <w:r>
+              <w:t>4</w:t>
+            </w:r>
+          </w:p>
+        </w:tc>
+      </w:tr>
+      <w:tr>
+        <w:tc>
+          <w:tcPr>
+            <w:tcW w:w="3259" w:type="dxa"/>
+          </w:tcPr>
+          <w:p>
+            <w:r>
+              <w:t>192.168.0.</w:t>
+            </w:r>
+            <w:r>
+              <w:t>96</w:t>
+            </w:r>
+          </w:p>
+        </w:tc>
+        <w:tc>
+          <w:tcPr>
+            <w:tcW w:w="3259" w:type="dxa"/>
+          </w:tcPr>
+          <w:p>
+            <w:r>
+              <w:t>/30</w:t>
+            </w:r>
+          </w:p>
+        </w:tc>
+        <w:tc>
+          <w:tcPr>
+            <w:tcW w:w="3260" w:type="dxa"/>
+          </w:tcPr>
+          <w:p>
+            <w:r>
+              <w:t>4</w:t>
+            </w:r>
+          </w:p>
+        </w:tc>
+      </w:tr>
+      <w:tr>
+        <w:tc>
+          <w:tcPr>
+            <w:tcW w:w="3259" w:type="dxa"/>
+          </w:tcPr>
+          <w:p>
+            <w:r>
+              <w:t>192.168.0.</w:t>
+            </w:r>
+            <w:r>
+              <w:t>100</w:t>
+            </w:r>
+          </w:p>
+        </w:tc>
+        <w:tc>
+          <w:tcPr>
+            <w:tcW w:w="3259" w:type="dxa"/>
+          </w:tcPr>
+          <w:p>
+            <w:r>
+              <w:t>/30</w:t>
+            </w:r>
+          </w:p>
+        </w:tc>
+        <w:tc>
+          <w:tcPr>
+            <w:tcW w:w="3260" w:type="dxa"/>
+          </w:tcPr>
+          <w:p>
+            <w:r>
+              <w:t>4</w:t>
+            </w:r>
+          </w:p>
+        </w:tc>
+      </w:tr>
+    </w:tbl>
+    <w:p>
+      <w:pPr>
+        <w:spacing w:line="240" w:lineRule="auto"/>
+      </w:pPr>
       <w:bookmarkStart w:id="0" w:name="_GoBack"/>
       <w:bookmarkEnd w:id="0"/>
     </w:p>
     <w:sectPr>
+      <w:headerReference w:type="default" r:id="rId14"/>
       <w:pgSz w:w="11906" w:h="16838"/>
       <w:pgMar w:top="1417" w:right="1134" w:bottom="1134" w:left="1134" w:header="708" w:footer="708" w:gutter="0"/>
+      <w:pgNumType w:start="0"/>
       <w:cols w:space="708"/>
       <w:titlePg/>
       <w:docGrid w:linePitch="360"/>
     </w:sectPr>
   </w:body>
 </w:document>
+</file>
+
+<file path=word/endnotes.xml><?xml version="1.0" encoding="utf-8"?>
+<w:endnotes xmlns:wpc="http://schemas.microsoft.com/office/word/2010/wordprocessingCanvas" xmlns:cx="http://schemas.microsoft.com/office/drawing/2014/chartex" xmlns:mc="http://schemas.openxmlformats.org/markup-compatibility/2006" xmlns:o="urn:schemas-microsoft-com:office:office" xmlns:r="http://schemas.openxmlformats.org/officeDocument/2006/relationships" xmlns:m="http://schemas.openxmlformats.org/officeDocument/2006/math" xmlns:v="urn:schemas-microsoft-com:vml" xmlns:wp14="http://schemas.microsoft.com/office/word/2010/wordprocessingDrawing" xmlns:wp="http://schemas.openxmlformats.org/drawingml/2006/wordprocessingDrawing" xmlns:w10="urn:schemas-microsoft-com:office:word" xmlns:w="http://schemas.openxmlformats.org/wordprocessingml/2006/main" xmlns:w14="http://schemas.microsoft.com/office/word/2010/wordml" xmlns:w15="http://schemas.microsoft.com/office/word/2012/wordml" xmlns:w16se="http://schemas.microsoft.com/office/word/2015/wordml/symex" xmlns:wpg="http://schemas.microsoft.com/office/word/2010/wordprocessingGroup" xmlns:wpi="http://schemas.microsoft.com/office/word/2010/wordprocessingInk" xmlns:wne="http://schemas.microsoft.com/office/word/2006/wordml" xmlns:wps="http://schemas.microsoft.com/office/word/2010/wordprocessingShape" mc:Ignorable="w14 w15 w16se wp14">
+  <w:endnote w:type="separator" w:id="-1">
+    <w:p>
+      <w:pPr>
+        <w:spacing w:after="0" w:line="240" w:lineRule="auto"/>
+      </w:pPr>
+      <w:r>
+        <w:separator/>
+      </w:r>
+    </w:p>
+  </w:endnote>
+  <w:endnote w:type="continuationSeparator" w:id="0">
+    <w:p>
+      <w:pPr>
+        <w:spacing w:after="0" w:line="240" w:lineRule="auto"/>
+      </w:pPr>
+      <w:r>
+        <w:continuationSeparator/>
+      </w:r>
+    </w:p>
+  </w:endnote>
+</w:endnotes>
+</file>
+
+<file path=word/footnotes.xml><?xml version="1.0" encoding="utf-8"?>
+<w:footnotes xmlns:wpc="http://schemas.microsoft.com/office/word/2010/wordprocessingCanvas" xmlns:cx="http://schemas.microsoft.com/office/drawing/2014/chartex" xmlns:mc="http://schemas.openxmlformats.org/markup-compatibility/2006" xmlns:o="urn:schemas-microsoft-com:office:office" xmlns:r="http://schemas.openxmlformats.org/officeDocument/2006/relationships" xmlns:m="http://schemas.openxmlformats.org/officeDocument/2006/math" xmlns:v="urn:schemas-microsoft-com:vml" xmlns:wp14="http://schemas.microsoft.com/office/word/2010/wordprocessingDrawing" xmlns:wp="http://schemas.openxmlformats.org/drawingml/2006/wordprocessingDrawing" xmlns:w10="urn:schemas-microsoft-com:office:word" xmlns:w="http://schemas.openxmlformats.org/wordprocessingml/2006/main" xmlns:w14="http://schemas.microsoft.com/office/word/2010/wordml" xmlns:w15="http://schemas.microsoft.com/office/word/2012/wordml" xmlns:w16se="http://schemas.microsoft.com/office/word/2015/wordml/symex" xmlns:wpg="http://schemas.microsoft.com/office/word/2010/wordprocessingGroup" xmlns:wpi="http://schemas.microsoft.com/office/word/2010/wordprocessingInk" xmlns:wne="http://schemas.microsoft.com/office/word/2006/wordml" xmlns:wps="http://schemas.microsoft.com/office/word/2010/wordprocessingShape" mc:Ignorable="w14 w15 w16se wp14">
+  <w:footnote w:type="separator" w:id="-1">
+    <w:p>
+      <w:pPr>
+        <w:spacing w:after="0" w:line="240" w:lineRule="auto"/>
+      </w:pPr>
+      <w:r>
+        <w:separator/>
+      </w:r>
+    </w:p>
+  </w:footnote>
+  <w:footnote w:type="continuationSeparator" w:id="0">
+    <w:p>
+      <w:pPr>
+        <w:spacing w:after="0" w:line="240" w:lineRule="auto"/>
+      </w:pPr>
+      <w:r>
+        <w:continuationSeparator/>
+      </w:r>
+    </w:p>
+  </w:footnote>
+</w:footnotes>
+</file>
+
+<file path=word/header1.xml><?xml version="1.0" encoding="utf-8"?>
+<w:hdr xmlns:wpc="http://schemas.microsoft.com/office/word/2010/wordprocessingCanvas" xmlns:cx="http://schemas.microsoft.com/office/drawing/2014/chartex" xmlns:mc="http://schemas.openxmlformats.org/markup-compatibility/2006" xmlns:o="urn:schemas-microsoft-com:office:office" xmlns:r="http://schemas.openxmlformats.org/officeDocument/2006/relationships" xmlns:m="http://schemas.openxmlformats.org/officeDocument/2006/math" xmlns:v="urn:schemas-microsoft-com:vml" xmlns:wp14="http://schemas.microsoft.com/office/word/2010/wordprocessingDrawing" xmlns:wp="http://schemas.openxmlformats.org/drawingml/2006/wordprocessingDrawing" xmlns:w10="urn:schemas-microsoft-com:office:word" xmlns:w="http://schemas.openxmlformats.org/wordprocessingml/2006/main" xmlns:w14="http://schemas.microsoft.com/office/word/2010/wordml" xmlns:w15="http://schemas.microsoft.com/office/word/2012/wordml" xmlns:w16se="http://schemas.microsoft.com/office/word/2015/wordml/symex" xmlns:wpg="http://schemas.microsoft.com/office/word/2010/wordprocessingGroup" xmlns:wpi="http://schemas.microsoft.com/office/word/2010/wordprocessingInk" xmlns:wne="http://schemas.microsoft.com/office/word/2006/wordml" xmlns:wps="http://schemas.microsoft.com/office/word/2010/wordprocessingShape" mc:Ignorable="w14 w15 w16se wp14">
+  <w:sdt>
+    <w:sdtPr>
+      <w:id w:val="673924340"/>
+      <w:docPartObj>
+        <w:docPartGallery w:val="Page Numbers (Top of Page)"/>
+        <w:docPartUnique/>
+      </w:docPartObj>
+    </w:sdtPr>
+    <w:sdtContent>
+      <w:p>
+        <w:pPr>
+          <w:pStyle w:val="Header"/>
+          <w:jc w:val="center"/>
+        </w:pPr>
+        <w:r>
+          <w:t xml:space="preserve">Page </w:t>
+        </w:r>
+        <w:r>
+          <w:rPr>
+            <w:b/>
+            <w:bCs/>
+            <w:sz w:val="24"/>
+            <w:szCs w:val="24"/>
+          </w:rPr>
+          <w:fldChar w:fldCharType="begin"/>
+        </w:r>
+        <w:r>
+          <w:rPr>
+            <w:b/>
+            <w:bCs/>
+          </w:rPr>
+          <w:instrText xml:space="preserve"> PAGE </w:instrText>
+        </w:r>
+        <w:r>
+          <w:rPr>
+            <w:b/>
+            <w:bCs/>
+            <w:sz w:val="24"/>
+            <w:szCs w:val="24"/>
+          </w:rPr>
+          <w:fldChar w:fldCharType="separate"/>
+        </w:r>
+        <w:r>
+          <w:rPr>
+            <w:b/>
+            <w:bCs/>
+            <w:noProof/>
+          </w:rPr>
+          <w:t>7</w:t>
+        </w:r>
+        <w:r>
+          <w:rPr>
+            <w:b/>
+            <w:bCs/>
+            <w:sz w:val="24"/>
+            <w:szCs w:val="24"/>
+          </w:rPr>
+          <w:fldChar w:fldCharType="end"/>
+        </w:r>
+        <w:r>
+          <w:t xml:space="preserve"> of </w:t>
+        </w:r>
+        <w:r>
+          <w:rPr>
+            <w:b/>
+            <w:bCs/>
+            <w:sz w:val="24"/>
+            <w:szCs w:val="24"/>
+          </w:rPr>
+          <w:fldChar w:fldCharType="begin"/>
+        </w:r>
+        <w:r>
+          <w:rPr>
+            <w:b/>
+            <w:bCs/>
+          </w:rPr>
+          <w:instrText xml:space="preserve"> NUMPAGES  </w:instrText>
+        </w:r>
+        <w:r>
+          <w:rPr>
+            <w:b/>
+            <w:bCs/>
+            <w:sz w:val="24"/>
+            <w:szCs w:val="24"/>
+          </w:rPr>
+          <w:fldChar w:fldCharType="separate"/>
+        </w:r>
+        <w:r>
+          <w:rPr>
+            <w:b/>
+            <w:bCs/>
+            <w:noProof/>
+          </w:rPr>
+          <w:t>7</w:t>
+        </w:r>
+        <w:r>
+          <w:rPr>
+            <w:b/>
+            <w:bCs/>
+            <w:sz w:val="24"/>
+            <w:szCs w:val="24"/>
+          </w:rPr>
+          <w:fldChar w:fldCharType="end"/>
+        </w:r>
+      </w:p>
+    </w:sdtContent>
+  </w:sdt>
+  <w:p>
+    <w:pPr>
+      <w:pStyle w:val="Header"/>
+    </w:pPr>
+  </w:p>
+</w:hdr>
 </file>
 
 <file path=word/numbering.xml><?xml version="1.0" encoding="utf-8"?>
@@ -1727,6 +2761,119 @@
     </w:lvl>
   </w:abstractNum>
   <w:abstractNum w:abstractNumId="1" w15:restartNumberingAfterBreak="0">
+    <w:nsid w:val="0BD350BE"/>
+    <w:multiLevelType w:val="hybridMultilevel"/>
+    <w:tmpl w:val="BEC89804"/>
+    <w:lvl w:ilvl="0" w:tplc="04100001">
+      <w:start w:val="1"/>
+      <w:numFmt w:val="bullet"/>
+      <w:lvlText w:val=""/>
+      <w:lvlJc w:val="left"/>
+      <w:pPr>
+        <w:ind w:left="720" w:hanging="360"/>
+      </w:pPr>
+      <w:rPr>
+        <w:rFonts w:ascii="Symbol" w:hAnsi="Symbol" w:hint="default"/>
+      </w:rPr>
+    </w:lvl>
+    <w:lvl w:ilvl="1" w:tplc="04100003" w:tentative="1">
+      <w:start w:val="1"/>
+      <w:numFmt w:val="bullet"/>
+      <w:lvlText w:val="o"/>
+      <w:lvlJc w:val="left"/>
+      <w:pPr>
+        <w:ind w:left="1440" w:hanging="360"/>
+      </w:pPr>
+      <w:rPr>
+        <w:rFonts w:ascii="Courier New" w:hAnsi="Courier New" w:cs="Courier New" w:hint="default"/>
+      </w:rPr>
+    </w:lvl>
+    <w:lvl w:ilvl="2" w:tplc="04100005" w:tentative="1">
+      <w:start w:val="1"/>
+      <w:numFmt w:val="bullet"/>
+      <w:lvlText w:val=""/>
+      <w:lvlJc w:val="left"/>
+      <w:pPr>
+        <w:ind w:left="2160" w:hanging="360"/>
+      </w:pPr>
+      <w:rPr>
+        <w:rFonts w:ascii="Wingdings" w:hAnsi="Wingdings" w:hint="default"/>
+      </w:rPr>
+    </w:lvl>
+    <w:lvl w:ilvl="3" w:tplc="04100001" w:tentative="1">
+      <w:start w:val="1"/>
+      <w:numFmt w:val="bullet"/>
+      <w:lvlText w:val=""/>
+      <w:lvlJc w:val="left"/>
+      <w:pPr>
+        <w:ind w:left="2880" w:hanging="360"/>
+      </w:pPr>
+      <w:rPr>
+        <w:rFonts w:ascii="Symbol" w:hAnsi="Symbol" w:hint="default"/>
+      </w:rPr>
+    </w:lvl>
+    <w:lvl w:ilvl="4" w:tplc="04100003" w:tentative="1">
+      <w:start w:val="1"/>
+      <w:numFmt w:val="bullet"/>
+      <w:lvlText w:val="o"/>
+      <w:lvlJc w:val="left"/>
+      <w:pPr>
+        <w:ind w:left="3600" w:hanging="360"/>
+      </w:pPr>
+      <w:rPr>
+        <w:rFonts w:ascii="Courier New" w:hAnsi="Courier New" w:cs="Courier New" w:hint="default"/>
+      </w:rPr>
+    </w:lvl>
+    <w:lvl w:ilvl="5" w:tplc="04100005" w:tentative="1">
+      <w:start w:val="1"/>
+      <w:numFmt w:val="bullet"/>
+      <w:lvlText w:val=""/>
+      <w:lvlJc w:val="left"/>
+      <w:pPr>
+        <w:ind w:left="4320" w:hanging="360"/>
+      </w:pPr>
+      <w:rPr>
+        <w:rFonts w:ascii="Wingdings" w:hAnsi="Wingdings" w:hint="default"/>
+      </w:rPr>
+    </w:lvl>
+    <w:lvl w:ilvl="6" w:tplc="04100001" w:tentative="1">
+      <w:start w:val="1"/>
+      <w:numFmt w:val="bullet"/>
+      <w:lvlText w:val=""/>
+      <w:lvlJc w:val="left"/>
+      <w:pPr>
+        <w:ind w:left="5040" w:hanging="360"/>
+      </w:pPr>
+      <w:rPr>
+        <w:rFonts w:ascii="Symbol" w:hAnsi="Symbol" w:hint="default"/>
+      </w:rPr>
+    </w:lvl>
+    <w:lvl w:ilvl="7" w:tplc="04100003" w:tentative="1">
+      <w:start w:val="1"/>
+      <w:numFmt w:val="bullet"/>
+      <w:lvlText w:val="o"/>
+      <w:lvlJc w:val="left"/>
+      <w:pPr>
+        <w:ind w:left="5760" w:hanging="360"/>
+      </w:pPr>
+      <w:rPr>
+        <w:rFonts w:ascii="Courier New" w:hAnsi="Courier New" w:cs="Courier New" w:hint="default"/>
+      </w:rPr>
+    </w:lvl>
+    <w:lvl w:ilvl="8" w:tplc="04100005" w:tentative="1">
+      <w:start w:val="1"/>
+      <w:numFmt w:val="bullet"/>
+      <w:lvlText w:val=""/>
+      <w:lvlJc w:val="left"/>
+      <w:pPr>
+        <w:ind w:left="6480" w:hanging="360"/>
+      </w:pPr>
+      <w:rPr>
+        <w:rFonts w:ascii="Wingdings" w:hAnsi="Wingdings" w:hint="default"/>
+      </w:rPr>
+    </w:lvl>
+  </w:abstractNum>
+  <w:abstractNum w:abstractNumId="2" w15:restartNumberingAfterBreak="0">
     <w:nsid w:val="2B4E1C56"/>
     <w:multiLevelType w:val="hybridMultilevel"/>
     <w:tmpl w:val="A962AAA6"/>
@@ -1839,7 +2986,7 @@
       </w:rPr>
     </w:lvl>
   </w:abstractNum>
-  <w:abstractNum w:abstractNumId="2" w15:restartNumberingAfterBreak="0">
+  <w:abstractNum w:abstractNumId="3" w15:restartNumberingAfterBreak="0">
     <w:nsid w:val="2E441E9C"/>
     <w:multiLevelType w:val="hybridMultilevel"/>
     <w:tmpl w:val="16E47694"/>
@@ -1925,7 +3072,7 @@
       </w:pPr>
     </w:lvl>
   </w:abstractNum>
-  <w:abstractNum w:abstractNumId="3" w15:restartNumberingAfterBreak="0">
+  <w:abstractNum w:abstractNumId="4" w15:restartNumberingAfterBreak="0">
     <w:nsid w:val="41883877"/>
     <w:multiLevelType w:val="hybridMultilevel"/>
     <w:tmpl w:val="A69E7D62"/>
@@ -2014,7 +3161,7 @@
       </w:pPr>
     </w:lvl>
   </w:abstractNum>
-  <w:abstractNum w:abstractNumId="4" w15:restartNumberingAfterBreak="0">
+  <w:abstractNum w:abstractNumId="5" w15:restartNumberingAfterBreak="0">
     <w:nsid w:val="6E1D0E58"/>
     <w:multiLevelType w:val="hybridMultilevel"/>
     <w:tmpl w:val="06343F64"/>
@@ -2128,18 +3275,21 @@
     </w:lvl>
   </w:abstractNum>
   <w:num w:numId="1">
-    <w:abstractNumId w:val="2"/>
+    <w:abstractNumId w:val="3"/>
   </w:num>
   <w:num w:numId="2">
-    <w:abstractNumId w:val="3"/>
+    <w:abstractNumId w:val="4"/>
   </w:num>
   <w:num w:numId="3">
-    <w:abstractNumId w:val="4"/>
+    <w:abstractNumId w:val="5"/>
   </w:num>
   <w:num w:numId="4">
     <w:abstractNumId w:val="0"/>
   </w:num>
   <w:num w:numId="5">
+    <w:abstractNumId w:val="2"/>
+  </w:num>
+  <w:num w:numId="6">
     <w:abstractNumId w:val="1"/>
   </w:num>
 </w:numbering>
@@ -2703,136 +3853,74 @@
       <w:szCs w:val="26"/>
     </w:rPr>
   </w:style>
+  <w:style w:type="table" w:styleId="TableGrid">
+    <w:name w:val="Table Grid"/>
+    <w:basedOn w:val="TableNormal"/>
+    <w:uiPriority w:val="59"/>
+    <w:rsid w:val="00BE10C1"/>
+    <w:pPr>
+      <w:spacing w:after="0" w:line="240" w:lineRule="auto"/>
+    </w:pPr>
+    <w:tblPr>
+      <w:tblBorders>
+        <w:top w:val="single" w:sz="4" w:space="0" w:color="auto"/>
+        <w:left w:val="single" w:sz="4" w:space="0" w:color="auto"/>
+        <w:bottom w:val="single" w:sz="4" w:space="0" w:color="auto"/>
+        <w:right w:val="single" w:sz="4" w:space="0" w:color="auto"/>
+        <w:insideH w:val="single" w:sz="4" w:space="0" w:color="auto"/>
+        <w:insideV w:val="single" w:sz="4" w:space="0" w:color="auto"/>
+      </w:tblBorders>
+    </w:tblPr>
+  </w:style>
+  <w:style w:type="paragraph" w:styleId="Header">
+    <w:name w:val="header"/>
+    <w:basedOn w:val="Normal"/>
+    <w:link w:val="HeaderChar"/>
+    <w:uiPriority w:val="99"/>
+    <w:unhideWhenUsed/>
+    <w:rsid w:val="00041443"/>
+    <w:pPr>
+      <w:tabs>
+        <w:tab w:val="center" w:pos="4819"/>
+        <w:tab w:val="right" w:pos="9638"/>
+      </w:tabs>
+      <w:spacing w:after="0" w:line="240" w:lineRule="auto"/>
+    </w:pPr>
+  </w:style>
+  <w:style w:type="character" w:customStyle="1" w:styleId="HeaderChar">
+    <w:name w:val="Header Char"/>
+    <w:basedOn w:val="DefaultParagraphFont"/>
+    <w:link w:val="Header"/>
+    <w:uiPriority w:val="99"/>
+    <w:rsid w:val="00041443"/>
+  </w:style>
+  <w:style w:type="paragraph" w:styleId="Footer">
+    <w:name w:val="footer"/>
+    <w:basedOn w:val="Normal"/>
+    <w:link w:val="FooterChar"/>
+    <w:uiPriority w:val="99"/>
+    <w:unhideWhenUsed/>
+    <w:rsid w:val="00041443"/>
+    <w:pPr>
+      <w:tabs>
+        <w:tab w:val="center" w:pos="4819"/>
+        <w:tab w:val="right" w:pos="9638"/>
+      </w:tabs>
+      <w:spacing w:after="0" w:line="240" w:lineRule="auto"/>
+    </w:pPr>
+  </w:style>
+  <w:style w:type="character" w:customStyle="1" w:styleId="FooterChar">
+    <w:name w:val="Footer Char"/>
+    <w:basedOn w:val="DefaultParagraphFont"/>
+    <w:link w:val="Footer"/>
+    <w:uiPriority w:val="99"/>
+    <w:rsid w:val="00041443"/>
+  </w:style>
 </w:styles>
 </file>
 
 <file path=word/glossary/document.xml><?xml version="1.0" encoding="utf-8"?>
-<w:glossaryDocument xmlns:wpc="http://schemas.microsoft.com/office/word/2010/wordprocessingCanvas" xmlns:cx="http://schemas.microsoft.com/office/drawing/2014/chartex" xmlns:mc="http://schemas.openxmlformats.org/markup-compatibility/2006" xmlns:o="urn:schemas-microsoft-com:office:office" xmlns:r="http://schemas.openxmlformats.org/officeDocument/2006/relationships" xmlns:m="http://schemas.openxmlformats.org/officeDocument/2006/math" xmlns:v="urn:schemas-microsoft-com:vml" xmlns:wp14="http://schemas.microsoft.com/office/word/2010/wordprocessingDrawing" xmlns:wp="http://schemas.openxmlformats.org/drawingml/2006/wordprocessingDrawing" xmlns:w10="urn:schemas-microsoft-com:office:word" xmlns:w="http://schemas.openxmlformats.org/wordprocessingml/2006/main" xmlns:w14="http://schemas.microsoft.com/office/word/2010/wordml" xmlns:w15="http://schemas.microsoft.com/office/word/2012/wordml" xmlns:w16se="http://schemas.microsoft.com/office/word/2015/wordml/symex" xmlns:wpg="http://schemas.microsoft.com/office/word/2010/wordprocessingGroup" xmlns:wpi="http://schemas.microsoft.com/office/word/2010/wordprocessingInk" xmlns:wne="http://schemas.microsoft.com/office/word/2006/wordml" xmlns:wps="http://schemas.microsoft.com/office/word/2010/wordprocessingShape" mc:Ignorable="w14 w15 w16se wp14">
-  <w:docParts>
-    <w:docPart>
-      <w:docPartPr>
-        <w:name w:val="A84C1D76E0034F5C822FE18FA0346874"/>
-        <w:category>
-          <w:name w:val="Generale"/>
-          <w:gallery w:val="placeholder"/>
-        </w:category>
-        <w:types>
-          <w:type w:val="bbPlcHdr"/>
-        </w:types>
-        <w:behaviors>
-          <w:behavior w:val="content"/>
-        </w:behaviors>
-        <w:guid w:val="{93DFC896-6D65-4E7C-83AB-3B4895890EDC}"/>
-      </w:docPartPr>
-      <w:docPartBody>
-        <w:p>
-          <w:pPr>
-            <w:pStyle w:val="A84C1D76E0034F5C822FE18FA0346874"/>
-          </w:pPr>
-          <w:r>
-            <w:rPr>
-              <w:rFonts w:asciiTheme="majorHAnsi" w:eastAsiaTheme="majorEastAsia" w:hAnsiTheme="majorHAnsi" w:cstheme="majorBidi"/>
-              <w:caps/>
-            </w:rPr>
-            <w:t>[Digitare il nome della società]</w:t>
-          </w:r>
-        </w:p>
-      </w:docPartBody>
-    </w:docPart>
-    <w:docPart>
-      <w:docPartPr>
-        <w:name w:val="81D8104B51A545B2B90C4295CBC9D8AE"/>
-        <w:category>
-          <w:name w:val="Generale"/>
-          <w:gallery w:val="placeholder"/>
-        </w:category>
-        <w:types>
-          <w:type w:val="bbPlcHdr"/>
-        </w:types>
-        <w:behaviors>
-          <w:behavior w:val="content"/>
-        </w:behaviors>
-        <w:guid w:val="{3659E8C4-3FDC-4409-8701-AF7BDDF706D7}"/>
-      </w:docPartPr>
-      <w:docPartBody>
-        <w:p>
-          <w:pPr>
-            <w:pStyle w:val="81D8104B51A545B2B90C4295CBC9D8AE"/>
-          </w:pPr>
-          <w:r>
-            <w:rPr>
-              <w:rFonts w:asciiTheme="majorHAnsi" w:eastAsiaTheme="majorEastAsia" w:hAnsiTheme="majorHAnsi" w:cstheme="majorBidi"/>
-              <w:sz w:val="80"/>
-              <w:szCs w:val="80"/>
-            </w:rPr>
-            <w:t>[Digitare il titolo del documento]</w:t>
-          </w:r>
-        </w:p>
-      </w:docPartBody>
-    </w:docPart>
-    <w:docPart>
-      <w:docPartPr>
-        <w:name w:val="F5E856005C744462A4E71F6506C74565"/>
-        <w:category>
-          <w:name w:val="Generale"/>
-          <w:gallery w:val="placeholder"/>
-        </w:category>
-        <w:types>
-          <w:type w:val="bbPlcHdr"/>
-        </w:types>
-        <w:behaviors>
-          <w:behavior w:val="content"/>
-        </w:behaviors>
-        <w:guid w:val="{5066BB78-BFD8-425B-8794-26D63D8A1117}"/>
-      </w:docPartPr>
-      <w:docPartBody>
-        <w:p>
-          <w:pPr>
-            <w:pStyle w:val="F5E856005C744462A4E71F6506C74565"/>
-          </w:pPr>
-          <w:r>
-            <w:rPr>
-              <w:rFonts w:asciiTheme="majorHAnsi" w:eastAsiaTheme="majorEastAsia" w:hAnsiTheme="majorHAnsi" w:cstheme="majorBidi"/>
-              <w:sz w:val="44"/>
-              <w:szCs w:val="44"/>
-            </w:rPr>
-            <w:t>[Digitare il sottotitolo del documento]</w:t>
-          </w:r>
-        </w:p>
-      </w:docPartBody>
-    </w:docPart>
-    <w:docPart>
-      <w:docPartPr>
-        <w:name w:val="0700C3362ADB4B23B1EDD5AEBDCB1425"/>
-        <w:category>
-          <w:name w:val="Generale"/>
-          <w:gallery w:val="placeholder"/>
-        </w:category>
-        <w:types>
-          <w:type w:val="bbPlcHdr"/>
-        </w:types>
-        <w:behaviors>
-          <w:behavior w:val="content"/>
-        </w:behaviors>
-        <w:guid w:val="{82B5CC17-087F-4781-8F19-5F6D2A0739A4}"/>
-      </w:docPartPr>
-      <w:docPartBody>
-        <w:p>
-          <w:pPr>
-            <w:pStyle w:val="0700C3362ADB4B23B1EDD5AEBDCB1425"/>
-          </w:pPr>
-          <w:r>
-            <w:rPr>
-              <w:b/>
-              <w:bCs/>
-            </w:rPr>
-            <w:t>[Digitare il nome dell'autore]</w:t>
-          </w:r>
-        </w:p>
-      </w:docPartBody>
-    </w:docPart>
-  </w:docParts>
-</w:glossaryDocument>
+<w:glossaryDocument xmlns:wpc="http://schemas.microsoft.com/office/word/2010/wordprocessingCanvas" xmlns:cx="http://schemas.microsoft.com/office/drawing/2014/chartex" xmlns:mc="http://schemas.openxmlformats.org/markup-compatibility/2006" xmlns:o="urn:schemas-microsoft-com:office:office" xmlns:r="http://schemas.openxmlformats.org/officeDocument/2006/relationships" xmlns:m="http://schemas.openxmlformats.org/officeDocument/2006/math" xmlns:v="urn:schemas-microsoft-com:vml" xmlns:wp14="http://schemas.microsoft.com/office/word/2010/wordprocessingDrawing" xmlns:wp="http://schemas.openxmlformats.org/drawingml/2006/wordprocessingDrawing" xmlns:w10="urn:schemas-microsoft-com:office:word" xmlns:w="http://schemas.openxmlformats.org/wordprocessingml/2006/main" xmlns:w14="http://schemas.microsoft.com/office/word/2010/wordml" xmlns:w15="http://schemas.microsoft.com/office/word/2012/wordml" xmlns:w16se="http://schemas.microsoft.com/office/word/2015/wordml/symex" xmlns:wpg="http://schemas.microsoft.com/office/word/2010/wordprocessingGroup" xmlns:wpi="http://schemas.microsoft.com/office/word/2010/wordprocessingInk" xmlns:wne="http://schemas.microsoft.com/office/word/2006/wordml" xmlns:wps="http://schemas.microsoft.com/office/word/2010/wordprocessingShape" mc:Ignorable="w14 w15 w16se wp14"/>
 </file>
 
 <file path=word/glossary/fontTable.xml><?xml version="1.0" encoding="utf-8"?>
@@ -2842,14 +3930,14 @@
     <w:charset w:val="00"/>
     <w:family w:val="swiss"/>
     <w:pitch w:val="variable"/>
-    <w:sig w:usb0="E0002AFF" w:usb1="C000247B" w:usb2="00000009" w:usb3="00000000" w:csb0="000001FF" w:csb1="00000000"/>
+    <w:sig w:usb0="E10002FF" w:usb1="4000ACFF" w:usb2="00000009" w:usb3="00000000" w:csb0="0000019F" w:csb1="00000000"/>
   </w:font>
   <w:font w:name="Times New Roman">
     <w:panose1 w:val="02020603050405020304"/>
     <w:charset w:val="00"/>
     <w:family w:val="roman"/>
     <w:pitch w:val="variable"/>
-    <w:sig w:usb0="E0002EFF" w:usb1="C000785B" w:usb2="00000009" w:usb3="00000000" w:csb0="000001FF" w:csb1="00000000"/>
+    <w:sig w:usb0="E0002AFF" w:usb1="C0007841" w:usb2="00000009" w:usb3="00000000" w:csb0="000001FF" w:csb1="00000000"/>
   </w:font>
   <w:font w:name="Courier New">
     <w:panose1 w:val="02070309020205020404"/>
@@ -2908,10 +3996,10 @@
   </w:compat>
   <w:rsids>
     <w:rsidRoot w:val="004169E2"/>
-    <w:rsid w:val="000D321B"/>
     <w:rsid w:val="004169E2"/>
     <w:rsid w:val="00895855"/>
     <w:rsid w:val="009B0717"/>
+    <w:rsid w:val="00F31CC8"/>
   </w:rsids>
   <m:mathPr>
     <m:mathFont m:val="Cambria Math"/>

</xml_diff>

<commit_message>
Esercitazione servizi, FTP e EMAIL
</commit_message>
<xml_diff>
--- a/progettazione_2/doc.docx
+++ b/progettazione_2/doc.docx
@@ -276,9 +276,6 @@
                 </w:rPr>
                 <w:alias w:val="Data"/>
                 <w:id w:val="516659546"/>
-                <w:placeholder>
-                  <w:docPart w:val="47E331F358AA4BA3B937E05C54310AE7"/>
-                </w:placeholder>
                 <w:dataBinding w:prefixMappings="xmlns:ns0='http://schemas.microsoft.com/office/2006/coverPageProps'" w:xpath="/ns0:CoverPageProperties[1]/ns0:PublishDate[1]" w:storeItemID="{55AF091B-3C7A-41E3-B477-F2FDAA23CFDA}"/>
                 <w:date w:fullDate="2017-10-19T00:00:00Z">
                   <w:dateFormat w:val="dd/MM/yyyy"/>
@@ -472,7 +469,13 @@
         <w:rPr>
           <w:sz w:val="28"/>
         </w:rPr>
-        <w:t>sviluppare:</w:t>
+        <w:t>S</w:t>
+      </w:r>
+      <w:r>
+        <w:rPr>
+          <w:sz w:val="28"/>
+        </w:rPr>
+        <w:t>viluppare:</w:t>
       </w:r>
     </w:p>
     <w:p>
@@ -1130,36 +1133,6 @@
         </w:p>
       </w:docPartBody>
     </w:docPart>
-    <w:docPart>
-      <w:docPartPr>
-        <w:name w:val="0700C3362ADB4B23B1EDD5AEBDCB1425"/>
-        <w:category>
-          <w:name w:val="Generale"/>
-          <w:gallery w:val="placeholder"/>
-        </w:category>
-        <w:types>
-          <w:type w:val="bbPlcHdr"/>
-        </w:types>
-        <w:behaviors>
-          <w:behavior w:val="content"/>
-        </w:behaviors>
-        <w:guid w:val="{82B5CC17-087F-4781-8F19-5F6D2A0739A4}"/>
-      </w:docPartPr>
-      <w:docPartBody>
-        <w:p>
-          <w:pPr>
-            <w:pStyle w:val="0700C3362ADB4B23B1EDD5AEBDCB1425"/>
-          </w:pPr>
-          <w:r>
-            <w:rPr>
-              <w:b/>
-              <w:bCs/>
-            </w:rPr>
-            <w:t>[Digitare il nome dell'autore]</w:t>
-          </w:r>
-        </w:p>
-      </w:docPartBody>
-    </w:docPart>
   </w:docParts>
 </w:glossaryDocument>
 </file>
@@ -1191,8 +1164,9 @@
     <w:panose1 w:val="020B0604030504040204"/>
     <w:charset w:val="00"/>
     <w:family w:val="swiss"/>
+    <w:notTrueType/>
     <w:pitch w:val="variable"/>
-    <w:sig w:usb0="E1002EFF" w:usb1="C000605B" w:usb2="00000029" w:usb3="00000000" w:csb0="000101FF" w:csb1="00000000"/>
+    <w:sig w:usb0="00000003" w:usb1="00000000" w:usb2="00000000" w:usb3="00000000" w:csb0="00000001" w:csb1="00000000"/>
   </w:font>
 </w:fonts>
 </file>
@@ -1211,6 +1185,7 @@
     <w:rsid w:val="004169E2"/>
     <w:rsid w:val="00895855"/>
     <w:rsid w:val="009B0717"/>
+    <w:rsid w:val="00F85BF9"/>
   </w:rsids>
   <m:mathPr>
     <m:mathFont m:val="Cambria Math"/>

</xml_diff>